<commit_message>
Edit 2.3.3 ASP.NET MVC.
</commit_message>
<xml_diff>
--- a/Глава 2.docx
+++ b/Глава 2.docx
@@ -3977,6 +3977,7 @@
           <w:rFonts w:ascii="Times New Roman" w:hAnsi="Times New Roman" w:cs="Times New Roman"/>
           <w:sz w:val="28"/>
           <w:szCs w:val="28"/>
+          <w:lang w:val="ru-RU"/>
         </w:rPr>
       </w:pPr>
       <w:r>
@@ -4030,6 +4031,7 @@
         <w:lastRenderedPageBreak/>
         <w:t>приложения сохраняется до завершения работы программы, и в итоге повышает</w:t>
       </w:r>
+      <w:proofErr w:type="spellStart"/>
       <w:r>
         <w:rPr>
           <w:rFonts w:ascii="Times New Roman" w:hAnsi="Times New Roman" w:cs="Times New Roman"/>
@@ -4039,8 +4041,7 @@
         </w:rPr>
         <w:t>ся</w:t>
       </w:r>
-      <w:bookmarkStart w:id="0" w:name="_GoBack"/>
-      <w:bookmarkEnd w:id="0"/>
+      <w:proofErr w:type="spellEnd"/>
       <w:r>
         <w:rPr>
           <w:rFonts w:ascii="Times New Roman" w:hAnsi="Times New Roman" w:cs="Times New Roman"/>
@@ -4062,32 +4063,14 @@
     <w:p>
       <w:pPr>
         <w:spacing w:line="360" w:lineRule="exact"/>
+        <w:ind w:firstLine="360"/>
         <w:jc w:val="both"/>
         <w:rPr>
           <w:rFonts w:ascii="Times New Roman" w:hAnsi="Times New Roman" w:cs="Times New Roman"/>
-          <w:b/>
-          <w:sz w:val="28"/>
-          <w:szCs w:val="28"/>
-        </w:rPr>
-      </w:pPr>
-      <w:r>
-        <w:rPr>
-          <w:rFonts w:ascii="Times New Roman" w:hAnsi="Times New Roman" w:cs="Times New Roman"/>
-          <w:sz w:val="28"/>
-          <w:szCs w:val="28"/>
-          <w:lang w:val="ru-RU"/>
-        </w:rPr>
-        <w:tab/>
-      </w:r>
-      <w:r>
-        <w:rPr>
-          <w:rFonts w:ascii="Times New Roman" w:hAnsi="Times New Roman" w:cs="Times New Roman"/>
-          <w:b/>
-          <w:sz w:val="28"/>
-          <w:szCs w:val="28"/>
-        </w:rPr>
-        <w:t>2.3.3 ASP .NET MVC5</w:t>
-      </w:r>
+          <w:sz w:val="28"/>
+          <w:szCs w:val="28"/>
+        </w:rPr>
+      </w:pPr>
     </w:p>
     <w:p>
       <w:pPr>
@@ -4095,18 +4078,65 @@
         <w:jc w:val="both"/>
         <w:rPr>
           <w:rFonts w:ascii="Times New Roman" w:hAnsi="Times New Roman" w:cs="Times New Roman"/>
-          <w:sz w:val="28"/>
-          <w:szCs w:val="28"/>
-        </w:rPr>
-      </w:pPr>
-      <w:r>
-        <w:rPr>
-          <w:rFonts w:ascii="Times New Roman" w:hAnsi="Times New Roman" w:cs="Times New Roman"/>
-          <w:sz w:val="28"/>
-          <w:szCs w:val="28"/>
+          <w:b/>
+          <w:sz w:val="28"/>
+          <w:szCs w:val="28"/>
+        </w:rPr>
+      </w:pPr>
+      <w:r>
+        <w:rPr>
+          <w:rFonts w:ascii="Times New Roman" w:hAnsi="Times New Roman" w:cs="Times New Roman"/>
+          <w:sz w:val="28"/>
+          <w:szCs w:val="28"/>
+          <w:lang w:val="ru-RU"/>
         </w:rPr>
         <w:tab/>
-        <w:t>Платформа ASP.NET MVC представляет собой фреймворк для создания сайтов и веб-приложений с помощью реализации паттерна MVC.</w:t>
+      </w:r>
+      <w:r>
+        <w:rPr>
+          <w:rFonts w:ascii="Times New Roman" w:hAnsi="Times New Roman" w:cs="Times New Roman"/>
+          <w:b/>
+          <w:sz w:val="28"/>
+          <w:szCs w:val="28"/>
+        </w:rPr>
+        <w:t>2.3.3 ASP .NET MVC5</w:t>
+      </w:r>
+    </w:p>
+    <w:p>
+      <w:pPr>
+        <w:spacing w:line="360" w:lineRule="exact"/>
+        <w:jc w:val="both"/>
+        <w:rPr>
+          <w:rFonts w:ascii="Times New Roman" w:hAnsi="Times New Roman" w:cs="Times New Roman"/>
+          <w:sz w:val="28"/>
+          <w:szCs w:val="28"/>
+        </w:rPr>
+      </w:pPr>
+      <w:r>
+        <w:rPr>
+          <w:rFonts w:ascii="Times New Roman" w:hAnsi="Times New Roman" w:cs="Times New Roman"/>
+          <w:sz w:val="28"/>
+          <w:szCs w:val="28"/>
+        </w:rPr>
+        <w:tab/>
+        <w:t>Платформа ASP.NET MVC представляет собой фреймворк для создания сайтов и веб-приложений с помощью реализации паттерна</w:t>
+      </w:r>
+      <w:r>
+        <w:rPr>
+          <w:rFonts w:ascii="Times New Roman" w:hAnsi="Times New Roman" w:cs="Times New Roman"/>
+          <w:sz w:val="28"/>
+          <w:szCs w:val="28"/>
+          <w:lang w:val="ru-RU"/>
+        </w:rPr>
+        <w:t xml:space="preserve"> модель-вид-представление</w:t>
+      </w:r>
+      <w:r>
+        <w:rPr>
+          <w:rFonts w:ascii="Times New Roman" w:hAnsi="Times New Roman" w:cs="Times New Roman"/>
+          <w:sz w:val="28"/>
+          <w:szCs w:val="28"/>
+        </w:rPr>
+        <w:t xml:space="preserve"> MVC.</w:t>
       </w:r>
     </w:p>
     <w:p>
@@ -4150,7 +4180,40 @@
           <w:sz w:val="28"/>
           <w:szCs w:val="28"/>
         </w:rPr>
-        <w:t>Контроллер (controller) представляет класс, обеспечивающий связь между пользователем и системой, представлением и хранилищем данных. Он получает вводимые пользователем данные и обрабатывает их. И в зависимости от результатов обработки отправляет пользователю определенный вывод, например, в виде представления.</w:t>
+        <w:t xml:space="preserve">Контроллер (controller) представляет класс, обеспечивающий </w:t>
+      </w:r>
+      <w:r>
+        <w:rPr>
+          <w:rFonts w:ascii="Times New Roman" w:hAnsi="Times New Roman" w:cs="Times New Roman"/>
+          <w:sz w:val="28"/>
+          <w:szCs w:val="28"/>
+        </w:rPr>
+        <w:t>взаимодействие с пользователем, работу с моделью, а также выбор представления, отображающего пользовательский интерфейс</w:t>
+      </w:r>
+      <w:r>
+        <w:rPr>
+          <w:rFonts w:ascii="Times New Roman" w:hAnsi="Times New Roman" w:cs="Times New Roman"/>
+          <w:sz w:val="28"/>
+          <w:szCs w:val="28"/>
+        </w:rPr>
+        <w:t>. Он получает вводимые пользователем данные и обрабатывает их</w:t>
+      </w:r>
+      <w:r>
+        <w:rPr>
+          <w:rFonts w:ascii="Times New Roman" w:hAnsi="Times New Roman" w:cs="Times New Roman"/>
+          <w:sz w:val="28"/>
+          <w:szCs w:val="28"/>
+          <w:lang w:val="ru-RU"/>
+        </w:rPr>
+        <w:t>, затем</w:t>
+      </w:r>
+      <w:r>
+        <w:rPr>
+          <w:rFonts w:ascii="Times New Roman" w:hAnsi="Times New Roman" w:cs="Times New Roman"/>
+          <w:sz w:val="28"/>
+          <w:szCs w:val="28"/>
+        </w:rPr>
+        <w:t xml:space="preserve"> в зависимости от результатов обработки отправляет пользователю определенный вывод, например, в виде представления.</w:t>
       </w:r>
     </w:p>
     <w:p>
@@ -4174,7 +4237,24 @@
           <w:sz w:val="28"/>
           <w:szCs w:val="28"/>
         </w:rPr>
-        <w:t>Представление (view</w:t>
+        <w:t>Представлени</w:t>
+      </w:r>
+      <w:r>
+        <w:rPr>
+          <w:rFonts w:ascii="Times New Roman" w:hAnsi="Times New Roman" w:cs="Times New Roman"/>
+          <w:sz w:val="28"/>
+          <w:szCs w:val="28"/>
+          <w:lang w:val="ru-RU"/>
+        </w:rPr>
+        <w:t>я</w:t>
+      </w:r>
+      <w:r>
+        <w:rPr>
+          <w:rFonts w:ascii="Times New Roman" w:hAnsi="Times New Roman" w:cs="Times New Roman"/>
+          <w:sz w:val="28"/>
+          <w:szCs w:val="28"/>
+        </w:rPr>
+        <w:t xml:space="preserve"> (view</w:t>
       </w:r>
       <w:r>
         <w:rPr>
@@ -4190,8 +4270,93 @@
           <w:rFonts w:ascii="Times New Roman" w:hAnsi="Times New Roman" w:cs="Times New Roman"/>
           <w:sz w:val="28"/>
           <w:szCs w:val="28"/>
-        </w:rPr>
-        <w:t xml:space="preserve"> - это собственно визуальная часть или пользовательский интерфейс приложения. Как правило, html-страница, которую пользователь видит, зайдя на сайт.</w:t>
+          <w:lang w:val="ru-RU"/>
+        </w:rPr>
+        <w:t xml:space="preserve"> являются</w:t>
+      </w:r>
+      <w:r>
+        <w:rPr>
+          <w:rFonts w:ascii="Times New Roman" w:hAnsi="Times New Roman" w:cs="Times New Roman"/>
+          <w:sz w:val="28"/>
+          <w:szCs w:val="28"/>
+        </w:rPr>
+        <w:t xml:space="preserve"> визуальн</w:t>
+      </w:r>
+      <w:r>
+        <w:rPr>
+          <w:rFonts w:ascii="Times New Roman" w:hAnsi="Times New Roman" w:cs="Times New Roman"/>
+          <w:sz w:val="28"/>
+          <w:szCs w:val="28"/>
+          <w:lang w:val="ru-RU"/>
+        </w:rPr>
+        <w:t>ой</w:t>
+      </w:r>
+      <w:r>
+        <w:rPr>
+          <w:rFonts w:ascii="Times New Roman" w:hAnsi="Times New Roman" w:cs="Times New Roman"/>
+          <w:sz w:val="28"/>
+          <w:szCs w:val="28"/>
+        </w:rPr>
+        <w:t xml:space="preserve"> часть</w:t>
+      </w:r>
+      <w:r>
+        <w:rPr>
+          <w:rFonts w:ascii="Times New Roman" w:hAnsi="Times New Roman" w:cs="Times New Roman"/>
+          <w:sz w:val="28"/>
+          <w:szCs w:val="28"/>
+          <w:lang w:val="ru-RU"/>
+        </w:rPr>
+        <w:t>ю</w:t>
+      </w:r>
+      <w:r>
+        <w:rPr>
+          <w:rFonts w:ascii="Times New Roman" w:hAnsi="Times New Roman" w:cs="Times New Roman"/>
+          <w:sz w:val="28"/>
+          <w:szCs w:val="28"/>
+        </w:rPr>
+        <w:t xml:space="preserve"> или пользовательским</w:t>
+      </w:r>
+      <w:r>
+        <w:rPr>
+          <w:rFonts w:ascii="Times New Roman" w:hAnsi="Times New Roman" w:cs="Times New Roman"/>
+          <w:sz w:val="28"/>
+          <w:szCs w:val="28"/>
+        </w:rPr>
+        <w:t xml:space="preserve"> интерфейс</w:t>
+      </w:r>
+      <w:r>
+        <w:rPr>
+          <w:rFonts w:ascii="Times New Roman" w:hAnsi="Times New Roman" w:cs="Times New Roman"/>
+          <w:sz w:val="28"/>
+          <w:szCs w:val="28"/>
+          <w:lang w:val="ru-RU"/>
+        </w:rPr>
+        <w:t>ом</w:t>
+      </w:r>
+      <w:r>
+        <w:rPr>
+          <w:rFonts w:ascii="Times New Roman" w:hAnsi="Times New Roman" w:cs="Times New Roman"/>
+          <w:sz w:val="28"/>
+          <w:szCs w:val="28"/>
+        </w:rPr>
+        <w:t xml:space="preserve"> приложения. </w:t>
+      </w:r>
+      <w:r>
+        <w:rPr>
+          <w:rFonts w:ascii="Times New Roman" w:hAnsi="Times New Roman" w:cs="Times New Roman"/>
+          <w:sz w:val="28"/>
+          <w:szCs w:val="28"/>
+          <w:lang w:val="ru-RU"/>
+        </w:rPr>
+        <w:t>Примером может служить</w:t>
+      </w:r>
+      <w:r>
+        <w:rPr>
+          <w:rFonts w:ascii="Times New Roman" w:hAnsi="Times New Roman" w:cs="Times New Roman"/>
+          <w:sz w:val="28"/>
+          <w:szCs w:val="28"/>
+        </w:rPr>
+        <w:t xml:space="preserve"> html-страница, которую пользователь видит, зайдя на сайт.</w:t>
       </w:r>
     </w:p>
     <w:p>
@@ -4218,6 +4383,107 @@
         </w:rPr>
         <w:t>Модель (model) представляет класс, описывающий логику используемых данных.</w:t>
       </w:r>
+      <w:r>
+        <w:rPr>
+          <w:rFonts w:ascii="Times New Roman" w:hAnsi="Times New Roman" w:cs="Times New Roman"/>
+          <w:sz w:val="28"/>
+          <w:szCs w:val="28"/>
+          <w:lang w:val="ru-RU"/>
+        </w:rPr>
+        <w:t xml:space="preserve"> </w:t>
+      </w:r>
+      <w:r>
+        <w:rPr>
+          <w:rFonts w:ascii="Times New Roman" w:hAnsi="Times New Roman" w:cs="Times New Roman"/>
+          <w:sz w:val="28"/>
+          <w:szCs w:val="28"/>
+          <w:lang w:val="ru-RU"/>
+        </w:rPr>
+        <w:t>Объекты моделей часто получают и сохраняю</w:t>
+      </w:r>
+      <w:bookmarkStart w:id="0" w:name="_GoBack"/>
+      <w:bookmarkEnd w:id="0"/>
+      <w:r>
+        <w:rPr>
+          <w:rFonts w:ascii="Times New Roman" w:hAnsi="Times New Roman" w:cs="Times New Roman"/>
+          <w:sz w:val="28"/>
+          <w:szCs w:val="28"/>
+          <w:lang w:val="ru-RU"/>
+        </w:rPr>
+        <w:t>т состояние модели в базе данных.</w:t>
+      </w:r>
+      <w:r>
+        <w:rPr>
+          <w:rFonts w:ascii="Times New Roman" w:hAnsi="Times New Roman" w:cs="Times New Roman"/>
+          <w:sz w:val="28"/>
+          <w:szCs w:val="28"/>
+          <w:lang w:val="ru-RU"/>
+        </w:rPr>
+        <w:t xml:space="preserve"> </w:t>
+      </w:r>
+      <w:r>
+        <w:rPr>
+          <w:rFonts w:ascii="Times New Roman" w:hAnsi="Times New Roman" w:cs="Times New Roman"/>
+          <w:sz w:val="28"/>
+          <w:szCs w:val="28"/>
+          <w:lang w:val="ru-RU"/>
+        </w:rPr>
+        <w:t xml:space="preserve">Например, объект </w:t>
+      </w:r>
+      <w:r>
+        <w:rPr>
+          <w:rFonts w:ascii="Times New Roman" w:hAnsi="Times New Roman" w:cs="Times New Roman"/>
+          <w:sz w:val="28"/>
+          <w:szCs w:val="28"/>
+          <w:lang w:val="ru-RU"/>
+        </w:rPr>
+        <w:t xml:space="preserve">модели </w:t>
+      </w:r>
+      <w:r>
+        <w:rPr>
+          <w:rFonts w:ascii="Times New Roman" w:hAnsi="Times New Roman" w:cs="Times New Roman"/>
+          <w:sz w:val="28"/>
+          <w:szCs w:val="28"/>
+          <w:lang w:val="ru-RU"/>
+        </w:rPr>
+        <w:t xml:space="preserve">может получать информацию из базы данных, работать с ней, а затем записывать обновленные данные в </w:t>
+      </w:r>
+      <w:r>
+        <w:rPr>
+          <w:rFonts w:ascii="Times New Roman" w:hAnsi="Times New Roman" w:cs="Times New Roman"/>
+          <w:sz w:val="28"/>
+          <w:szCs w:val="28"/>
+          <w:lang w:val="ru-RU"/>
+        </w:rPr>
+        <w:t xml:space="preserve">соответствующую </w:t>
+      </w:r>
+      <w:r>
+        <w:rPr>
+          <w:rFonts w:ascii="Times New Roman" w:hAnsi="Times New Roman" w:cs="Times New Roman"/>
+          <w:sz w:val="28"/>
+          <w:szCs w:val="28"/>
+          <w:lang w:val="ru-RU"/>
+        </w:rPr>
+        <w:t xml:space="preserve">таблицу </w:t>
+      </w:r>
+      <w:r>
+        <w:rPr>
+          <w:rFonts w:ascii="Times New Roman" w:hAnsi="Times New Roman" w:cs="Times New Roman"/>
+          <w:sz w:val="28"/>
+          <w:szCs w:val="28"/>
+          <w:lang w:val="ru-RU"/>
+        </w:rPr>
+        <w:t>базы данных</w:t>
+      </w:r>
+      <w:r>
+        <w:rPr>
+          <w:rFonts w:ascii="Times New Roman" w:hAnsi="Times New Roman" w:cs="Times New Roman"/>
+          <w:sz w:val="28"/>
+          <w:szCs w:val="28"/>
+          <w:lang w:val="ru-RU"/>
+        </w:rPr>
+        <w:t>.</w:t>
+      </w:r>
     </w:p>
     <w:p>
       <w:pPr>
@@ -4233,92 +4499,44 @@
       <w:r>
         <w:rPr>
           <w:rFonts w:ascii="Times New Roman" w:hAnsi="Times New Roman" w:cs="Times New Roman"/>
-          <w:sz w:val="28"/>
-          <w:szCs w:val="28"/>
-          <w:lang w:val="ru-RU"/>
-        </w:rPr>
-        <w:tab/>
-      </w:r>
-      <w:r>
-        <w:rPr>
-          <w:rFonts w:ascii="Times New Roman" w:hAnsi="Times New Roman" w:cs="Times New Roman"/>
-          <w:sz w:val="28"/>
-          <w:szCs w:val="28"/>
-        </w:rPr>
-        <w:t xml:space="preserve">Общую схему взаимодействия этих компонентов можно представить </w:t>
-      </w:r>
-      <w:r>
-        <w:rPr>
-          <w:rFonts w:ascii="Times New Roman" w:hAnsi="Times New Roman" w:cs="Times New Roman"/>
-          <w:sz w:val="28"/>
-          <w:szCs w:val="28"/>
-          <w:lang w:val="ru-RU"/>
-        </w:rPr>
-        <w:t xml:space="preserve">рисунком </w:t>
-      </w:r>
-      <w:r>
-        <w:rPr>
-          <w:rFonts w:ascii="Times New Roman" w:hAnsi="Times New Roman" w:cs="Times New Roman"/>
-          <w:sz w:val="28"/>
-          <w:szCs w:val="28"/>
-          <w:lang w:val="ru-RU"/>
-        </w:rPr>
-        <w:t>2</w:t>
-      </w:r>
-      <w:r>
-        <w:rPr>
-          <w:rFonts w:ascii="Times New Roman" w:hAnsi="Times New Roman" w:cs="Times New Roman"/>
-          <w:sz w:val="28"/>
-          <w:szCs w:val="28"/>
-          <w:lang w:val="ru-RU"/>
-        </w:rPr>
-        <w:t>.</w:t>
-      </w:r>
-    </w:p>
-    <w:p>
-      <w:pPr>
-        <w:spacing w:line="360" w:lineRule="exact"/>
-        <w:jc w:val="center"/>
-        <w:rPr>
-          <w:rFonts w:ascii="Times New Roman" w:hAnsi="Times New Roman" w:cs="Times New Roman"/>
-          <w:sz w:val="28"/>
-          <w:szCs w:val="28"/>
-          <w:lang w:val="ru-RU"/>
-        </w:rPr>
-      </w:pPr>
-      <w:r>
-        <w:rPr>
-          <w:rFonts w:ascii="Times New Roman" w:hAnsi="Times New Roman" w:cs="Times New Roman"/>
           <w:noProof/>
           <w:sz w:val="28"/>
           <w:szCs w:val="28"/>
           <w:lang w:val="ru-RU" w:eastAsia="ru-RU"/>
         </w:rPr>
         <w:drawing>
-          <wp:anchor distT="0" distB="0" distL="114300" distR="114300" simplePos="0" relativeHeight="251657728" behindDoc="0" locked="0" layoutInCell="1" allowOverlap="1" wp14:anchorId="0021EA51" wp14:editId="3026C7D2">
+          <wp:anchor distT="0" distB="0" distL="114300" distR="114300" simplePos="0" relativeHeight="251658240" behindDoc="0" locked="0" layoutInCell="1" allowOverlap="1" wp14:anchorId="2D21242B" wp14:editId="6B7550FF">
             <wp:simplePos x="0" y="0"/>
-            <wp:positionH relativeFrom="margin">
-              <wp:posOffset>922020</wp:posOffset>
+            <wp:positionH relativeFrom="column">
+              <wp:posOffset>779973</wp:posOffset>
             </wp:positionH>
             <wp:positionV relativeFrom="paragraph">
-              <wp:posOffset>50165</wp:posOffset>
+              <wp:posOffset>595216</wp:posOffset>
             </wp:positionV>
-            <wp:extent cx="4161600" cy="2628000"/>
-            <wp:effectExtent l="0" t="0" r="0" b="0"/>
-            <wp:wrapSquare wrapText="bothSides"/>
-            <wp:docPr id="29" name="Рисунок 1" descr="Паттерн MVC в ASP.NET"/>
-            <wp:cNvGraphicFramePr/>
+            <wp:extent cx="4420870" cy="2488565"/>
+            <wp:effectExtent l="0" t="0" r="0" b="6985"/>
+            <wp:wrapTopAndBottom/>
+            <wp:docPr id="1" name="Picture 1"/>
+            <wp:cNvGraphicFramePr>
+              <a:graphicFrameLocks xmlns:a="http://schemas.openxmlformats.org/drawingml/2006/main" noChangeAspect="1"/>
+            </wp:cNvGraphicFramePr>
             <a:graphic xmlns:a="http://schemas.openxmlformats.org/drawingml/2006/main">
               <a:graphicData uri="http://schemas.openxmlformats.org/drawingml/2006/picture">
                 <pic:pic xmlns:pic="http://schemas.openxmlformats.org/drawingml/2006/picture">
                   <pic:nvPicPr>
-                    <pic:cNvPr id="13315" name="Содержимое 3" descr="Паттерн MVC в ASP.NET"/>
+                    <pic:cNvPr id="0" name="Picture 1"/>
                     <pic:cNvPicPr>
-                      <a:picLocks noGrp="1"/>
+                      <a:picLocks noChangeAspect="1" noChangeArrowheads="1"/>
                     </pic:cNvPicPr>
                   </pic:nvPicPr>
                   <pic:blipFill>
-                    <a:blip r:embed="rId8"/>
+                    <a:blip r:embed="rId8">
+                      <a:extLst>
+                        <a:ext uri="{28A0092B-C50C-407E-A947-70E740481C1C}">
+                          <a14:useLocalDpi xmlns:a14="http://schemas.microsoft.com/office/drawing/2010/main" val="0"/>
+                        </a:ext>
+                      </a:extLst>
+                    </a:blip>
                     <a:srcRect/>
                     <a:stretch>
                       <a:fillRect/>
@@ -4327,31 +4545,72 @@
                   <pic:spPr bwMode="auto">
                     <a:xfrm>
                       <a:off x="0" y="0"/>
-                      <a:ext cx="4161600" cy="2628000"/>
+                      <a:ext cx="4420870" cy="2488565"/>
                     </a:xfrm>
                     <a:prstGeom prst="rect">
                       <a:avLst/>
                     </a:prstGeom>
                     <a:noFill/>
-                    <a:ln w="9525">
+                    <a:ln>
                       <a:noFill/>
-                      <a:miter lim="800000"/>
-                      <a:headEnd/>
-                      <a:tailEnd/>
                     </a:ln>
                   </pic:spPr>
                 </pic:pic>
               </a:graphicData>
             </a:graphic>
-            <wp14:sizeRelH relativeFrom="margin">
+            <wp14:sizeRelH relativeFrom="page">
               <wp14:pctWidth>0</wp14:pctWidth>
             </wp14:sizeRelH>
-            <wp14:sizeRelV relativeFrom="margin">
+            <wp14:sizeRelV relativeFrom="page">
               <wp14:pctHeight>0</wp14:pctHeight>
             </wp14:sizeRelV>
           </wp:anchor>
         </w:drawing>
       </w:r>
+      <w:r>
+        <w:rPr>
+          <w:rFonts w:ascii="Times New Roman" w:hAnsi="Times New Roman" w:cs="Times New Roman"/>
+          <w:sz w:val="28"/>
+          <w:szCs w:val="28"/>
+          <w:lang w:val="ru-RU"/>
+        </w:rPr>
+        <w:tab/>
+      </w:r>
+      <w:r>
+        <w:rPr>
+          <w:rFonts w:ascii="Times New Roman" w:hAnsi="Times New Roman" w:cs="Times New Roman"/>
+          <w:sz w:val="28"/>
+          <w:szCs w:val="28"/>
+        </w:rPr>
+        <w:t xml:space="preserve">Общую схему взаимодействия этих компонентов можно представить </w:t>
+      </w:r>
+      <w:r>
+        <w:rPr>
+          <w:rFonts w:ascii="Times New Roman" w:hAnsi="Times New Roman" w:cs="Times New Roman"/>
+          <w:sz w:val="28"/>
+          <w:szCs w:val="28"/>
+          <w:lang w:val="ru-RU"/>
+        </w:rPr>
+        <w:t xml:space="preserve">рисунком </w:t>
+      </w:r>
+      <w:r>
+        <w:rPr>
+          <w:rFonts w:ascii="Times New Roman" w:hAnsi="Times New Roman" w:cs="Times New Roman"/>
+          <w:sz w:val="28"/>
+          <w:szCs w:val="28"/>
+          <w:lang w:val="ru-RU"/>
+        </w:rPr>
+        <w:t>2</w:t>
+      </w:r>
+      <w:r>
+        <w:rPr>
+          <w:rFonts w:ascii="Times New Roman" w:hAnsi="Times New Roman" w:cs="Times New Roman"/>
+          <w:sz w:val="28"/>
+          <w:szCs w:val="28"/>
+          <w:lang w:val="ru-RU"/>
+        </w:rPr>
+        <w:t>.</w:t>
+      </w:r>
     </w:p>
     <w:p>
       <w:pPr>
@@ -4364,288 +4623,932 @@
           <w:lang w:val="ru-RU"/>
         </w:rPr>
       </w:pPr>
+      <w:r>
+        <w:rPr>
+          <w:rFonts w:ascii="Times New Roman" w:hAnsi="Times New Roman" w:cs="Times New Roman"/>
+          <w:sz w:val="28"/>
+          <w:szCs w:val="28"/>
+        </w:rPr>
+        <w:lastRenderedPageBreak/>
+        <w:t xml:space="preserve">Рисунок </w:t>
+      </w:r>
+      <w:r>
+        <w:rPr>
+          <w:rFonts w:ascii="Times New Roman" w:hAnsi="Times New Roman" w:cs="Times New Roman"/>
+          <w:sz w:val="28"/>
+          <w:szCs w:val="28"/>
+          <w:lang w:val="ru-RU"/>
+        </w:rPr>
+        <w:t>2</w:t>
+      </w:r>
+      <w:r>
+        <w:rPr>
+          <w:rFonts w:ascii="Times New Roman" w:hAnsi="Times New Roman" w:cs="Times New Roman"/>
+          <w:sz w:val="28"/>
+          <w:szCs w:val="28"/>
+          <w:lang w:val="ru-RU"/>
+        </w:rPr>
+        <w:t xml:space="preserve"> - Взаимодействие Модели, Контроллера и Представления </w:t>
+      </w:r>
     </w:p>
     <w:p>
       <w:pPr>
         <w:spacing w:line="360" w:lineRule="exact"/>
-        <w:jc w:val="center"/>
-        <w:rPr>
-          <w:rFonts w:ascii="Times New Roman" w:hAnsi="Times New Roman" w:cs="Times New Roman"/>
-          <w:sz w:val="28"/>
-          <w:szCs w:val="28"/>
-          <w:lang w:val="ru-RU"/>
-        </w:rPr>
-      </w:pPr>
+        <w:jc w:val="both"/>
+        <w:rPr>
+          <w:rFonts w:ascii="Times New Roman" w:hAnsi="Times New Roman" w:cs="Times New Roman"/>
+          <w:sz w:val="28"/>
+          <w:szCs w:val="28"/>
+        </w:rPr>
+      </w:pPr>
+      <w:r>
+        <w:rPr>
+          <w:rFonts w:ascii="Times New Roman" w:hAnsi="Times New Roman" w:cs="Times New Roman"/>
+          <w:sz w:val="28"/>
+          <w:szCs w:val="28"/>
+        </w:rPr>
+        <w:tab/>
+      </w:r>
+      <w:r>
+        <w:rPr>
+          <w:rFonts w:ascii="Times New Roman" w:hAnsi="Times New Roman" w:cs="Times New Roman"/>
+          <w:sz w:val="28"/>
+          <w:szCs w:val="28"/>
+          <w:lang w:val="en-US"/>
+        </w:rPr>
+        <w:t>M</w:t>
+      </w:r>
+      <w:r>
+        <w:rPr>
+          <w:rFonts w:ascii="Times New Roman" w:hAnsi="Times New Roman" w:cs="Times New Roman"/>
+          <w:sz w:val="28"/>
+          <w:szCs w:val="28"/>
+        </w:rPr>
+        <w:t>одель является независимым компонентом</w:t>
+      </w:r>
+      <w:r>
+        <w:rPr>
+          <w:rFonts w:ascii="Times New Roman" w:hAnsi="Times New Roman" w:cs="Times New Roman"/>
+          <w:sz w:val="28"/>
+          <w:szCs w:val="28"/>
+          <w:lang w:val="ru-RU"/>
+        </w:rPr>
+        <w:t xml:space="preserve"> </w:t>
+      </w:r>
+      <w:r>
+        <w:rPr>
+          <w:rFonts w:ascii="Times New Roman" w:hAnsi="Times New Roman" w:cs="Times New Roman"/>
+          <w:sz w:val="28"/>
+          <w:szCs w:val="28"/>
+          <w:lang w:val="ru-RU"/>
+        </w:rPr>
+        <w:t>в</w:t>
+      </w:r>
+      <w:r>
+        <w:rPr>
+          <w:rFonts w:ascii="Times New Roman" w:hAnsi="Times New Roman" w:cs="Times New Roman"/>
+          <w:sz w:val="28"/>
+          <w:szCs w:val="28"/>
+        </w:rPr>
+        <w:t xml:space="preserve"> этой схеме, так как </w:t>
+      </w:r>
+      <w:r>
+        <w:rPr>
+          <w:rFonts w:ascii="Times New Roman" w:hAnsi="Times New Roman" w:cs="Times New Roman"/>
+          <w:sz w:val="28"/>
+          <w:szCs w:val="28"/>
+        </w:rPr>
+        <w:t xml:space="preserve">любые изменения контроллера </w:t>
+      </w:r>
+      <w:r>
+        <w:rPr>
+          <w:rFonts w:ascii="Times New Roman" w:hAnsi="Times New Roman" w:cs="Times New Roman"/>
+          <w:sz w:val="28"/>
+          <w:szCs w:val="28"/>
+        </w:rPr>
+        <w:t xml:space="preserve">или представления </w:t>
+      </w:r>
+      <w:r>
+        <w:rPr>
+          <w:rFonts w:ascii="Times New Roman" w:hAnsi="Times New Roman" w:cs="Times New Roman"/>
+          <w:sz w:val="28"/>
+          <w:szCs w:val="28"/>
+          <w:lang w:val="ru-RU"/>
+        </w:rPr>
+        <w:t xml:space="preserve">ее </w:t>
+      </w:r>
+      <w:r>
+        <w:rPr>
+          <w:rFonts w:ascii="Times New Roman" w:hAnsi="Times New Roman" w:cs="Times New Roman"/>
+          <w:sz w:val="28"/>
+          <w:szCs w:val="28"/>
+        </w:rPr>
+        <w:t>не затрагивают</w:t>
+      </w:r>
+      <w:r>
+        <w:rPr>
+          <w:rFonts w:ascii="Times New Roman" w:hAnsi="Times New Roman" w:cs="Times New Roman"/>
+          <w:sz w:val="28"/>
+          <w:szCs w:val="28"/>
+        </w:rPr>
+        <w:t>. Контроллер и представление</w:t>
+      </w:r>
+      <w:r>
+        <w:rPr>
+          <w:rFonts w:ascii="Times New Roman" w:hAnsi="Times New Roman" w:cs="Times New Roman"/>
+          <w:sz w:val="28"/>
+          <w:szCs w:val="28"/>
+          <w:lang w:val="ru-RU"/>
+        </w:rPr>
+        <w:t xml:space="preserve"> же</w:t>
+      </w:r>
+      <w:r>
+        <w:rPr>
+          <w:rFonts w:ascii="Times New Roman" w:hAnsi="Times New Roman" w:cs="Times New Roman"/>
+          <w:sz w:val="28"/>
+          <w:szCs w:val="28"/>
+        </w:rPr>
+        <w:t xml:space="preserve"> являются относительно независимыми компонентами, и </w:t>
+      </w:r>
+      <w:r>
+        <w:rPr>
+          <w:rFonts w:ascii="Times New Roman" w:hAnsi="Times New Roman" w:cs="Times New Roman"/>
+          <w:sz w:val="28"/>
+          <w:szCs w:val="28"/>
+          <w:lang w:val="ru-RU"/>
+        </w:rPr>
+        <w:t xml:space="preserve">часто </w:t>
+      </w:r>
+      <w:r>
+        <w:rPr>
+          <w:rFonts w:ascii="Times New Roman" w:hAnsi="Times New Roman" w:cs="Times New Roman"/>
+          <w:sz w:val="28"/>
+          <w:szCs w:val="28"/>
+        </w:rPr>
+        <w:t xml:space="preserve"> их можно изменять независимо друг от друга.</w:t>
+      </w:r>
+      <w:r>
+        <w:rPr>
+          <w:rFonts w:ascii="Times New Roman" w:hAnsi="Times New Roman" w:cs="Times New Roman"/>
+          <w:sz w:val="28"/>
+          <w:szCs w:val="28"/>
+        </w:rPr>
+        <w:t xml:space="preserve"> </w:t>
+      </w:r>
     </w:p>
     <w:p>
       <w:pPr>
         <w:spacing w:line="360" w:lineRule="exact"/>
-        <w:jc w:val="center"/>
-        <w:rPr>
-          <w:rFonts w:ascii="Times New Roman" w:hAnsi="Times New Roman" w:cs="Times New Roman"/>
-          <w:sz w:val="28"/>
-          <w:szCs w:val="28"/>
-          <w:lang w:val="ru-RU"/>
-        </w:rPr>
-      </w:pPr>
+        <w:ind w:firstLine="708"/>
+        <w:jc w:val="both"/>
+        <w:rPr>
+          <w:rFonts w:ascii="Times New Roman" w:hAnsi="Times New Roman" w:cs="Times New Roman"/>
+          <w:sz w:val="28"/>
+          <w:szCs w:val="28"/>
+        </w:rPr>
+      </w:pPr>
+      <w:r>
+        <w:rPr>
+          <w:rFonts w:ascii="Times New Roman" w:hAnsi="Times New Roman" w:cs="Times New Roman"/>
+          <w:sz w:val="28"/>
+          <w:szCs w:val="28"/>
+          <w:lang w:val="ru-RU"/>
+        </w:rPr>
+        <w:t>Благодаря</w:t>
+      </w:r>
+      <w:r>
+        <w:rPr>
+          <w:rFonts w:ascii="Times New Roman" w:hAnsi="Times New Roman" w:cs="Times New Roman"/>
+          <w:sz w:val="28"/>
+          <w:szCs w:val="28"/>
+        </w:rPr>
+        <w:t xml:space="preserve"> своей гибкости и простот</w:t>
+      </w:r>
+      <w:r>
+        <w:rPr>
+          <w:rFonts w:ascii="Times New Roman" w:hAnsi="Times New Roman" w:cs="Times New Roman"/>
+          <w:sz w:val="28"/>
+          <w:szCs w:val="28"/>
+          <w:lang w:val="ru-RU"/>
+        </w:rPr>
+        <w:t>е</w:t>
+      </w:r>
+      <w:r>
+        <w:rPr>
+          <w:rFonts w:ascii="Times New Roman" w:hAnsi="Times New Roman" w:cs="Times New Roman"/>
+          <w:sz w:val="28"/>
+          <w:szCs w:val="28"/>
+        </w:rPr>
+        <w:t xml:space="preserve"> паттерн </w:t>
+      </w:r>
+      <w:r>
+        <w:rPr>
+          <w:rFonts w:ascii="Times New Roman" w:hAnsi="Times New Roman" w:cs="Times New Roman"/>
+          <w:sz w:val="28"/>
+          <w:szCs w:val="28"/>
+          <w:lang w:val="ru-RU"/>
+        </w:rPr>
+        <w:t>модель-вид-контроллер</w:t>
+      </w:r>
+      <w:r>
+        <w:rPr>
+          <w:rFonts w:ascii="Times New Roman" w:hAnsi="Times New Roman" w:cs="Times New Roman"/>
+          <w:sz w:val="28"/>
+          <w:szCs w:val="28"/>
+        </w:rPr>
+        <w:t xml:space="preserve"> стал очень популярным в последнее время, особенно в сфере веб-разработки</w:t>
+      </w:r>
+      <w:r>
+        <w:rPr>
+          <w:rFonts w:ascii="Times New Roman" w:hAnsi="Times New Roman" w:cs="Times New Roman"/>
+          <w:sz w:val="28"/>
+          <w:szCs w:val="28"/>
+          <w:lang w:val="ru-RU"/>
+        </w:rPr>
+        <w:t xml:space="preserve">, хотя следует отметить, что его </w:t>
+      </w:r>
+      <w:r>
+        <w:rPr>
+          <w:rFonts w:ascii="Times New Roman" w:hAnsi="Times New Roman" w:cs="Times New Roman"/>
+          <w:sz w:val="28"/>
+          <w:szCs w:val="28"/>
+        </w:rPr>
+        <w:t>к</w:t>
+      </w:r>
+      <w:r>
+        <w:rPr>
+          <w:rFonts w:ascii="Times New Roman" w:hAnsi="Times New Roman" w:cs="Times New Roman"/>
+          <w:sz w:val="28"/>
+          <w:szCs w:val="28"/>
+        </w:rPr>
+        <w:t>онкретные реализации и определения могут отличаться.</w:t>
+      </w:r>
+      <w:r>
+        <w:rPr>
+          <w:rFonts w:ascii="Times New Roman" w:hAnsi="Times New Roman" w:cs="Times New Roman"/>
+          <w:sz w:val="28"/>
+          <w:szCs w:val="28"/>
+          <w:lang w:val="ru-RU"/>
+        </w:rPr>
+        <w:t xml:space="preserve"> </w:t>
+      </w:r>
+      <w:r>
+        <w:rPr>
+          <w:rFonts w:ascii="Times New Roman" w:hAnsi="Times New Roman" w:cs="Times New Roman"/>
+          <w:sz w:val="28"/>
+          <w:szCs w:val="28"/>
+        </w:rPr>
+        <w:t xml:space="preserve">Свою реализацию паттерна представляет платформа ASP.NET MVC. </w:t>
+      </w:r>
+      <w:r>
+        <w:rPr>
+          <w:rFonts w:ascii="Times New Roman" w:hAnsi="Times New Roman" w:cs="Times New Roman"/>
+          <w:sz w:val="28"/>
+          <w:szCs w:val="28"/>
+          <w:lang w:val="ru-RU"/>
+        </w:rPr>
+        <w:t xml:space="preserve">В </w:t>
+      </w:r>
+      <w:r>
+        <w:rPr>
+          <w:rFonts w:ascii="Times New Roman" w:hAnsi="Times New Roman" w:cs="Times New Roman"/>
+          <w:sz w:val="28"/>
+          <w:szCs w:val="28"/>
+        </w:rPr>
+        <w:t>2013 год</w:t>
+      </w:r>
+      <w:r>
+        <w:rPr>
+          <w:rFonts w:ascii="Times New Roman" w:hAnsi="Times New Roman" w:cs="Times New Roman"/>
+          <w:sz w:val="28"/>
+          <w:szCs w:val="28"/>
+          <w:lang w:val="ru-RU"/>
+        </w:rPr>
+        <w:t>у</w:t>
+      </w:r>
+      <w:r>
+        <w:rPr>
+          <w:rFonts w:ascii="Times New Roman" w:hAnsi="Times New Roman" w:cs="Times New Roman"/>
+          <w:sz w:val="28"/>
+          <w:szCs w:val="28"/>
+        </w:rPr>
+        <w:t xml:space="preserve"> </w:t>
+      </w:r>
+      <w:r>
+        <w:rPr>
+          <w:rFonts w:ascii="Times New Roman" w:hAnsi="Times New Roman" w:cs="Times New Roman"/>
+          <w:sz w:val="28"/>
+          <w:szCs w:val="28"/>
+          <w:lang w:val="ru-RU"/>
+        </w:rPr>
+        <w:t>вышла</w:t>
+      </w:r>
+      <w:r>
+        <w:rPr>
+          <w:rFonts w:ascii="Times New Roman" w:hAnsi="Times New Roman" w:cs="Times New Roman"/>
+          <w:sz w:val="28"/>
+          <w:szCs w:val="28"/>
+        </w:rPr>
+        <w:t xml:space="preserve"> нов</w:t>
+      </w:r>
+      <w:proofErr w:type="spellStart"/>
+      <w:r>
+        <w:rPr>
+          <w:rFonts w:ascii="Times New Roman" w:hAnsi="Times New Roman" w:cs="Times New Roman"/>
+          <w:sz w:val="28"/>
+          <w:szCs w:val="28"/>
+          <w:lang w:val="ru-RU"/>
+        </w:rPr>
+        <w:t>ая</w:t>
+      </w:r>
+      <w:proofErr w:type="spellEnd"/>
+      <w:r>
+        <w:rPr>
+          <w:rFonts w:ascii="Times New Roman" w:hAnsi="Times New Roman" w:cs="Times New Roman"/>
+          <w:sz w:val="28"/>
+          <w:szCs w:val="28"/>
+        </w:rPr>
+        <w:t xml:space="preserve"> верси</w:t>
+      </w:r>
+      <w:r>
+        <w:rPr>
+          <w:rFonts w:ascii="Times New Roman" w:hAnsi="Times New Roman" w:cs="Times New Roman"/>
+          <w:sz w:val="28"/>
+          <w:szCs w:val="28"/>
+          <w:lang w:val="ru-RU"/>
+        </w:rPr>
+        <w:t>я</w:t>
+      </w:r>
+      <w:r>
+        <w:rPr>
+          <w:rFonts w:ascii="Times New Roman" w:hAnsi="Times New Roman" w:cs="Times New Roman"/>
+          <w:sz w:val="28"/>
+          <w:szCs w:val="28"/>
+        </w:rPr>
+        <w:t xml:space="preserve"> ASP.NET MVC - MVC 5 вместе с </w:t>
+      </w:r>
+      <w:r>
+        <w:rPr>
+          <w:rFonts w:ascii="Times New Roman" w:hAnsi="Times New Roman" w:cs="Times New Roman"/>
+          <w:sz w:val="28"/>
+          <w:szCs w:val="28"/>
+        </w:rPr>
+        <w:t>релизом Visual Studio 2013, которая предоставляет инструментарий для работы с MVC</w:t>
+      </w:r>
+      <w:r>
+        <w:rPr>
+          <w:rFonts w:ascii="Times New Roman" w:hAnsi="Times New Roman" w:cs="Times New Roman"/>
+          <w:sz w:val="28"/>
+          <w:szCs w:val="28"/>
+          <w:lang w:val="ru-RU"/>
+        </w:rPr>
+        <w:t xml:space="preserve"> </w:t>
+      </w:r>
+      <w:r>
+        <w:rPr>
+          <w:rFonts w:ascii="Times New Roman" w:hAnsi="Times New Roman" w:cs="Times New Roman"/>
+          <w:sz w:val="28"/>
+          <w:szCs w:val="28"/>
+        </w:rPr>
+        <w:t>5.</w:t>
+      </w:r>
     </w:p>
     <w:p>
       <w:pPr>
         <w:spacing w:line="360" w:lineRule="exact"/>
-        <w:jc w:val="center"/>
-        <w:rPr>
-          <w:rFonts w:ascii="Times New Roman" w:hAnsi="Times New Roman" w:cs="Times New Roman"/>
-          <w:sz w:val="28"/>
-          <w:szCs w:val="28"/>
-          <w:lang w:val="ru-RU"/>
-        </w:rPr>
-      </w:pPr>
+        <w:ind w:firstLine="708"/>
+        <w:jc w:val="both"/>
+        <w:rPr>
+          <w:rFonts w:ascii="Times New Roman" w:hAnsi="Times New Roman" w:cs="Times New Roman"/>
+          <w:sz w:val="28"/>
+          <w:szCs w:val="28"/>
+        </w:rPr>
+      </w:pPr>
+      <w:r>
+        <w:rPr>
+          <w:rFonts w:ascii="Times New Roman" w:hAnsi="Times New Roman" w:cs="Times New Roman"/>
+          <w:sz w:val="28"/>
+          <w:szCs w:val="28"/>
+        </w:rPr>
+        <w:t>Естественное разделение различных ответственностей приложения по независимым друг от друга частям программного обеспечения, которое поддерживается архитектурой MVC, позволяет изначально строить легко сопровождаемые и тестируемые приложения. Однако проектировщики ASP.NET MVC на этом не остановились. Для каждого фрагмента компонентно-ориентированного проекта инфраструктуры они обеспечили структурированность, необходимую для удовлетворения требований модульного тестирования и средств имитации.</w:t>
+      </w:r>
     </w:p>
     <w:p>
       <w:pPr>
         <w:spacing w:line="360" w:lineRule="exact"/>
-        <w:jc w:val="center"/>
-        <w:rPr>
-          <w:rFonts w:ascii="Times New Roman" w:hAnsi="Times New Roman" w:cs="Times New Roman"/>
-          <w:sz w:val="28"/>
-          <w:szCs w:val="28"/>
-          <w:lang w:val="ru-RU"/>
-        </w:rPr>
-      </w:pPr>
+        <w:ind w:firstLine="708"/>
+        <w:jc w:val="both"/>
+        <w:rPr>
+          <w:rFonts w:ascii="Times New Roman" w:hAnsi="Times New Roman" w:cs="Times New Roman"/>
+          <w:sz w:val="28"/>
+          <w:szCs w:val="28"/>
+        </w:rPr>
+      </w:pPr>
+      <w:r>
+        <w:rPr>
+          <w:rFonts w:ascii="Times New Roman" w:hAnsi="Times New Roman" w:cs="Times New Roman"/>
+          <w:sz w:val="28"/>
+          <w:szCs w:val="28"/>
+        </w:rPr>
+        <w:t xml:space="preserve">В среду Visual Studio добавлен набор мастеров для автоматизированного создания проектов модульного тестирования, которые могут быть интегрированы с такими инструментами модульного тестирования с открытым кодом, как NUnit и xUnit. </w:t>
+      </w:r>
+      <w:r>
+        <w:rPr>
+          <w:rFonts w:ascii="Times New Roman" w:hAnsi="Times New Roman" w:cs="Times New Roman"/>
+          <w:sz w:val="28"/>
+          <w:szCs w:val="28"/>
+          <w:lang w:val="ru-RU"/>
+        </w:rPr>
+        <w:t xml:space="preserve">Следует упомянуть, что </w:t>
+      </w:r>
+      <w:r>
+        <w:rPr>
+          <w:rFonts w:ascii="Times New Roman" w:hAnsi="Times New Roman" w:cs="Times New Roman"/>
+          <w:sz w:val="28"/>
+          <w:szCs w:val="28"/>
+        </w:rPr>
+        <w:t>мож</w:t>
+      </w:r>
+      <w:r>
+        <w:rPr>
+          <w:rFonts w:ascii="Times New Roman" w:hAnsi="Times New Roman" w:cs="Times New Roman"/>
+          <w:sz w:val="28"/>
+          <w:szCs w:val="28"/>
+          <w:lang w:val="ru-RU"/>
+        </w:rPr>
+        <w:t>но</w:t>
+      </w:r>
+      <w:r>
+        <w:rPr>
+          <w:rFonts w:ascii="Times New Roman" w:hAnsi="Times New Roman" w:cs="Times New Roman"/>
+          <w:sz w:val="28"/>
+          <w:szCs w:val="28"/>
+        </w:rPr>
+        <w:t xml:space="preserve"> тестировать представление независимо от контроллера</w:t>
+      </w:r>
+      <w:r>
+        <w:rPr>
+          <w:rFonts w:ascii="Times New Roman" w:hAnsi="Times New Roman" w:cs="Times New Roman"/>
+          <w:sz w:val="28"/>
+          <w:szCs w:val="28"/>
+        </w:rPr>
+        <w:t xml:space="preserve">, </w:t>
+      </w:r>
+      <w:r>
+        <w:rPr>
+          <w:rFonts w:ascii="Times New Roman" w:hAnsi="Times New Roman" w:cs="Times New Roman"/>
+          <w:sz w:val="28"/>
+          <w:szCs w:val="28"/>
+        </w:rPr>
+        <w:t>если, допустим, важна</w:t>
+      </w:r>
+      <w:r>
+        <w:rPr>
+          <w:rFonts w:ascii="Times New Roman" w:hAnsi="Times New Roman" w:cs="Times New Roman"/>
+          <w:sz w:val="28"/>
+          <w:szCs w:val="28"/>
+          <w:lang w:val="ru-RU"/>
+        </w:rPr>
+        <w:t xml:space="preserve"> именно</w:t>
+      </w:r>
+      <w:r>
+        <w:rPr>
+          <w:rFonts w:ascii="Times New Roman" w:hAnsi="Times New Roman" w:cs="Times New Roman"/>
+          <w:sz w:val="28"/>
+          <w:szCs w:val="28"/>
+        </w:rPr>
+        <w:t xml:space="preserve"> визуальная часть или фронтэнд. Либо мож</w:t>
+      </w:r>
+      <w:r>
+        <w:rPr>
+          <w:rFonts w:ascii="Times New Roman" w:hAnsi="Times New Roman" w:cs="Times New Roman"/>
+          <w:sz w:val="28"/>
+          <w:szCs w:val="28"/>
+          <w:lang w:val="ru-RU"/>
+        </w:rPr>
+        <w:t>но</w:t>
+      </w:r>
+      <w:r>
+        <w:rPr>
+          <w:rFonts w:ascii="Times New Roman" w:hAnsi="Times New Roman" w:cs="Times New Roman"/>
+          <w:sz w:val="28"/>
+          <w:szCs w:val="28"/>
+        </w:rPr>
+        <w:t xml:space="preserve"> сосредоточиться на бэкэнде и тестировать контроллер.</w:t>
+      </w:r>
     </w:p>
     <w:p>
       <w:pPr>
         <w:spacing w:line="360" w:lineRule="exact"/>
-        <w:jc w:val="center"/>
-        <w:rPr>
-          <w:rFonts w:ascii="Times New Roman" w:hAnsi="Times New Roman" w:cs="Times New Roman"/>
-          <w:sz w:val="28"/>
-          <w:szCs w:val="28"/>
-          <w:lang w:val="ru-RU"/>
-        </w:rPr>
-      </w:pPr>
+        <w:jc w:val="both"/>
+        <w:rPr>
+          <w:rFonts w:ascii="Times New Roman" w:hAnsi="Times New Roman" w:cs="Times New Roman"/>
+          <w:sz w:val="28"/>
+          <w:szCs w:val="28"/>
+          <w:lang w:val="ru-RU"/>
+        </w:rPr>
+      </w:pPr>
+      <w:r>
+        <w:rPr>
+          <w:rFonts w:ascii="Times New Roman" w:hAnsi="Times New Roman" w:cs="Times New Roman"/>
+          <w:sz w:val="28"/>
+          <w:szCs w:val="28"/>
+        </w:rPr>
+        <w:tab/>
+      </w:r>
+      <w:r>
+        <w:rPr>
+          <w:rFonts w:ascii="Times New Roman" w:hAnsi="Times New Roman" w:cs="Times New Roman"/>
+          <w:sz w:val="28"/>
+          <w:szCs w:val="28"/>
+          <w:lang w:val="ru-RU"/>
+        </w:rPr>
+        <w:t>О</w:t>
+      </w:r>
+      <w:r>
+        <w:rPr>
+          <w:rFonts w:ascii="Times New Roman" w:hAnsi="Times New Roman" w:cs="Times New Roman"/>
+          <w:sz w:val="28"/>
+          <w:szCs w:val="28"/>
+        </w:rPr>
+        <w:t>сновная и главная причина</w:t>
+      </w:r>
+      <w:r>
+        <w:rPr>
+          <w:rFonts w:ascii="Times New Roman" w:hAnsi="Times New Roman" w:cs="Times New Roman"/>
+          <w:sz w:val="28"/>
+          <w:szCs w:val="28"/>
+          <w:lang w:val="ru-RU"/>
+        </w:rPr>
+        <w:t xml:space="preserve"> использования</w:t>
+      </w:r>
+      <w:r>
+        <w:rPr>
+          <w:rFonts w:ascii="Times New Roman" w:hAnsi="Times New Roman" w:cs="Times New Roman"/>
+          <w:sz w:val="28"/>
+          <w:szCs w:val="28"/>
+        </w:rPr>
+        <w:t xml:space="preserve"> </w:t>
+      </w:r>
+      <w:r>
+        <w:rPr>
+          <w:rFonts w:ascii="Times New Roman" w:hAnsi="Times New Roman" w:cs="Times New Roman"/>
+          <w:sz w:val="28"/>
+          <w:szCs w:val="28"/>
+        </w:rPr>
+        <w:t xml:space="preserve">ASP.NET </w:t>
+      </w:r>
+      <w:r>
+        <w:rPr>
+          <w:rFonts w:ascii="Times New Roman" w:hAnsi="Times New Roman" w:cs="Times New Roman"/>
+          <w:sz w:val="28"/>
+          <w:szCs w:val="28"/>
+        </w:rPr>
+        <w:t xml:space="preserve">MVC </w:t>
+      </w:r>
+      <w:r>
+        <w:rPr>
+          <w:rFonts w:ascii="Times New Roman" w:hAnsi="Times New Roman" w:cs="Times New Roman"/>
+          <w:sz w:val="28"/>
+          <w:szCs w:val="28"/>
+          <w:lang w:val="ru-RU"/>
+        </w:rPr>
+        <w:t xml:space="preserve">на </w:t>
+      </w:r>
+      <w:proofErr w:type="gramStart"/>
+      <w:r>
+        <w:rPr>
+          <w:rFonts w:ascii="Times New Roman" w:hAnsi="Times New Roman" w:cs="Times New Roman"/>
+          <w:sz w:val="28"/>
+          <w:szCs w:val="28"/>
+          <w:lang w:val="ru-RU"/>
+        </w:rPr>
+        <w:t xml:space="preserve">проекте </w:t>
+      </w:r>
+      <w:r>
+        <w:rPr>
+          <w:rFonts w:ascii="Times New Roman" w:hAnsi="Times New Roman" w:cs="Times New Roman"/>
+          <w:sz w:val="28"/>
+          <w:szCs w:val="28"/>
+        </w:rPr>
+        <w:t xml:space="preserve"> –</w:t>
+      </w:r>
+      <w:proofErr w:type="gramEnd"/>
+      <w:r>
+        <w:rPr>
+          <w:rFonts w:ascii="Times New Roman" w:hAnsi="Times New Roman" w:cs="Times New Roman"/>
+          <w:sz w:val="28"/>
+          <w:szCs w:val="28"/>
+        </w:rPr>
+        <w:t xml:space="preserve"> это </w:t>
+      </w:r>
+      <w:r>
+        <w:rPr>
+          <w:rFonts w:ascii="Times New Roman" w:hAnsi="Times New Roman" w:cs="Times New Roman"/>
+          <w:sz w:val="28"/>
+          <w:szCs w:val="28"/>
+          <w:lang w:val="ru-RU"/>
+        </w:rPr>
+        <w:t xml:space="preserve">его </w:t>
+      </w:r>
+      <w:r>
+        <w:rPr>
+          <w:rFonts w:ascii="Times New Roman" w:hAnsi="Times New Roman" w:cs="Times New Roman"/>
+          <w:sz w:val="28"/>
+          <w:szCs w:val="28"/>
+        </w:rPr>
+        <w:t xml:space="preserve">абсолютная расширяемость. В этом плане </w:t>
+      </w:r>
+      <w:r>
+        <w:rPr>
+          <w:rFonts w:ascii="Times New Roman" w:hAnsi="Times New Roman" w:cs="Times New Roman"/>
+          <w:sz w:val="28"/>
+          <w:szCs w:val="28"/>
+        </w:rPr>
+        <w:t>ASP.NET MVC</w:t>
+      </w:r>
+      <w:r>
+        <w:rPr>
+          <w:rFonts w:ascii="Times New Roman" w:hAnsi="Times New Roman" w:cs="Times New Roman"/>
+          <w:sz w:val="28"/>
+          <w:szCs w:val="28"/>
+        </w:rPr>
+        <w:t xml:space="preserve"> – это действительно каркас, который может быть заполнен так, как нужно </w:t>
+      </w:r>
+      <w:r>
+        <w:rPr>
+          <w:rFonts w:ascii="Times New Roman" w:hAnsi="Times New Roman" w:cs="Times New Roman"/>
+          <w:sz w:val="28"/>
+          <w:szCs w:val="28"/>
+          <w:lang w:val="ru-RU"/>
+        </w:rPr>
+        <w:t>разработчику</w:t>
+      </w:r>
+      <w:r>
+        <w:rPr>
+          <w:rFonts w:ascii="Times New Roman" w:hAnsi="Times New Roman" w:cs="Times New Roman"/>
+          <w:sz w:val="28"/>
+          <w:szCs w:val="28"/>
+        </w:rPr>
+        <w:t xml:space="preserve">. Можно </w:t>
+      </w:r>
+      <w:r>
+        <w:rPr>
+          <w:rFonts w:ascii="Times New Roman" w:hAnsi="Times New Roman" w:cs="Times New Roman"/>
+          <w:sz w:val="28"/>
+          <w:szCs w:val="28"/>
+          <w:lang w:val="ru-RU"/>
+        </w:rPr>
+        <w:t xml:space="preserve">сравнить </w:t>
+      </w:r>
+      <w:r>
+        <w:rPr>
+          <w:rFonts w:ascii="Times New Roman" w:hAnsi="Times New Roman" w:cs="Times New Roman"/>
+          <w:sz w:val="28"/>
+          <w:szCs w:val="28"/>
+        </w:rPr>
+        <w:t xml:space="preserve"> </w:t>
+      </w:r>
+      <w:r>
+        <w:rPr>
+          <w:rFonts w:ascii="Times New Roman" w:hAnsi="Times New Roman" w:cs="Times New Roman"/>
+          <w:sz w:val="28"/>
+          <w:szCs w:val="28"/>
+          <w:lang w:val="ru-RU"/>
+        </w:rPr>
+        <w:t xml:space="preserve">его с </w:t>
+      </w:r>
+      <w:r>
+        <w:rPr>
+          <w:rFonts w:ascii="Times New Roman" w:hAnsi="Times New Roman" w:cs="Times New Roman"/>
+          <w:sz w:val="28"/>
+          <w:szCs w:val="28"/>
+        </w:rPr>
+        <w:t>наброс</w:t>
+      </w:r>
+      <w:r>
+        <w:rPr>
+          <w:rFonts w:ascii="Times New Roman" w:hAnsi="Times New Roman" w:cs="Times New Roman"/>
+          <w:sz w:val="28"/>
+          <w:szCs w:val="28"/>
+          <w:lang w:val="ru-RU"/>
+        </w:rPr>
+        <w:t>ком или эскизом</w:t>
+      </w:r>
+      <w:r>
+        <w:rPr>
+          <w:rFonts w:ascii="Times New Roman" w:hAnsi="Times New Roman" w:cs="Times New Roman"/>
+          <w:sz w:val="28"/>
+          <w:szCs w:val="28"/>
+        </w:rPr>
+        <w:t>, который зарисовать</w:t>
+      </w:r>
+      <w:r>
+        <w:rPr>
+          <w:rFonts w:ascii="Times New Roman" w:hAnsi="Times New Roman" w:cs="Times New Roman"/>
+          <w:sz w:val="28"/>
+          <w:szCs w:val="28"/>
+          <w:lang w:val="ru-RU"/>
+        </w:rPr>
+        <w:t xml:space="preserve"> и</w:t>
+      </w:r>
+      <w:r>
+        <w:rPr>
+          <w:rFonts w:ascii="Times New Roman" w:hAnsi="Times New Roman" w:cs="Times New Roman"/>
+          <w:sz w:val="28"/>
+          <w:szCs w:val="28"/>
+        </w:rPr>
+        <w:t xml:space="preserve"> доделать предоставляют самому</w:t>
+      </w:r>
+      <w:r>
+        <w:rPr>
+          <w:rFonts w:ascii="Times New Roman" w:hAnsi="Times New Roman" w:cs="Times New Roman"/>
+          <w:sz w:val="28"/>
+          <w:szCs w:val="28"/>
+          <w:lang w:val="ru-RU"/>
+        </w:rPr>
+        <w:t xml:space="preserve"> разработчику</w:t>
+      </w:r>
+      <w:r>
+        <w:rPr>
+          <w:rFonts w:ascii="Times New Roman" w:hAnsi="Times New Roman" w:cs="Times New Roman"/>
+          <w:sz w:val="28"/>
+          <w:szCs w:val="28"/>
+        </w:rPr>
+        <w:t xml:space="preserve">. В </w:t>
+      </w:r>
+      <w:r>
+        <w:rPr>
+          <w:rFonts w:ascii="Times New Roman" w:hAnsi="Times New Roman" w:cs="Times New Roman"/>
+          <w:sz w:val="28"/>
+          <w:szCs w:val="28"/>
+        </w:rPr>
+        <w:t>ASP.NET MVC</w:t>
+      </w:r>
+      <w:r>
+        <w:rPr>
+          <w:rFonts w:ascii="Times New Roman" w:hAnsi="Times New Roman" w:cs="Times New Roman"/>
+          <w:sz w:val="28"/>
+          <w:szCs w:val="28"/>
+        </w:rPr>
+        <w:t xml:space="preserve"> </w:t>
+      </w:r>
+      <w:r>
+        <w:rPr>
+          <w:rFonts w:ascii="Times New Roman" w:hAnsi="Times New Roman" w:cs="Times New Roman"/>
+          <w:sz w:val="28"/>
+          <w:szCs w:val="28"/>
+          <w:lang w:val="ru-RU"/>
+        </w:rPr>
+        <w:t xml:space="preserve">есть возможность </w:t>
+      </w:r>
+      <w:r>
+        <w:rPr>
+          <w:rFonts w:ascii="Times New Roman" w:hAnsi="Times New Roman" w:cs="Times New Roman"/>
+          <w:sz w:val="28"/>
+          <w:szCs w:val="28"/>
+        </w:rPr>
+        <w:t>переопределить действие механизма на любом этапе от обработки запроса, до отправки результата.</w:t>
+      </w:r>
+      <w:r>
+        <w:rPr>
+          <w:rFonts w:ascii="Times New Roman" w:hAnsi="Times New Roman" w:cs="Times New Roman"/>
+          <w:sz w:val="28"/>
+          <w:szCs w:val="28"/>
+          <w:lang w:val="ru-RU"/>
+        </w:rPr>
+        <w:t xml:space="preserve"> Таким образом, сила этого </w:t>
+      </w:r>
+      <w:proofErr w:type="spellStart"/>
+      <w:r>
+        <w:rPr>
+          <w:rFonts w:ascii="Times New Roman" w:hAnsi="Times New Roman" w:cs="Times New Roman"/>
+          <w:sz w:val="28"/>
+          <w:szCs w:val="28"/>
+          <w:lang w:val="ru-RU"/>
+        </w:rPr>
+        <w:t>фрэймворка</w:t>
+      </w:r>
+      <w:proofErr w:type="spellEnd"/>
+      <w:r>
+        <w:rPr>
+          <w:rFonts w:ascii="Times New Roman" w:hAnsi="Times New Roman" w:cs="Times New Roman"/>
+          <w:sz w:val="28"/>
+          <w:szCs w:val="28"/>
+          <w:lang w:val="ru-RU"/>
+        </w:rPr>
+        <w:t xml:space="preserve"> </w:t>
+      </w:r>
+      <w:r>
+        <w:rPr>
+          <w:rFonts w:ascii="Times New Roman" w:hAnsi="Times New Roman" w:cs="Times New Roman"/>
+          <w:sz w:val="28"/>
+          <w:szCs w:val="28"/>
+          <w:lang w:val="ru-RU"/>
+        </w:rPr>
+        <w:t>в его возможностях и потенциале к расширяемости</w:t>
+      </w:r>
+      <w:r>
+        <w:rPr>
+          <w:rFonts w:ascii="Times New Roman" w:hAnsi="Times New Roman" w:cs="Times New Roman"/>
+          <w:sz w:val="28"/>
+          <w:szCs w:val="28"/>
+          <w:lang w:val="ru-RU"/>
+        </w:rPr>
+        <w:t>.</w:t>
+      </w:r>
     </w:p>
     <w:p>
       <w:pPr>
         <w:spacing w:line="360" w:lineRule="exact"/>
-        <w:jc w:val="center"/>
-        <w:rPr>
-          <w:rFonts w:ascii="Times New Roman" w:hAnsi="Times New Roman" w:cs="Times New Roman"/>
-          <w:sz w:val="28"/>
-          <w:szCs w:val="28"/>
-        </w:rPr>
-      </w:pPr>
-    </w:p>
-    <w:p>
-      <w:pPr>
-        <w:spacing w:line="360" w:lineRule="exact"/>
-        <w:jc w:val="center"/>
-        <w:rPr>
-          <w:rFonts w:ascii="Times New Roman" w:hAnsi="Times New Roman" w:cs="Times New Roman"/>
-          <w:sz w:val="28"/>
-          <w:szCs w:val="28"/>
-          <w:lang w:val="ru-RU"/>
-        </w:rPr>
-      </w:pPr>
-      <w:r>
-        <w:rPr>
-          <w:rFonts w:ascii="Times New Roman" w:hAnsi="Times New Roman" w:cs="Times New Roman"/>
-          <w:sz w:val="28"/>
-          <w:szCs w:val="28"/>
-        </w:rPr>
-        <w:t xml:space="preserve">Рисунок </w:t>
-      </w:r>
-      <w:r>
-        <w:rPr>
-          <w:rFonts w:ascii="Times New Roman" w:hAnsi="Times New Roman" w:cs="Times New Roman"/>
-          <w:sz w:val="28"/>
-          <w:szCs w:val="28"/>
-          <w:lang w:val="ru-RU"/>
-        </w:rPr>
-        <w:t>2</w:t>
-      </w:r>
-      <w:r>
-        <w:rPr>
-          <w:rFonts w:ascii="Times New Roman" w:hAnsi="Times New Roman" w:cs="Times New Roman"/>
-          <w:sz w:val="28"/>
-          <w:szCs w:val="28"/>
-          <w:lang w:val="ru-RU"/>
-        </w:rPr>
-        <w:t xml:space="preserve"> - Взаимодействие Модели, Контроллера и Представления </w:t>
-      </w:r>
-    </w:p>
-    <w:p>
-      <w:pPr>
-        <w:spacing w:line="360" w:lineRule="exact"/>
+        <w:ind w:firstLine="708"/>
         <w:jc w:val="both"/>
         <w:rPr>
           <w:rFonts w:ascii="Times New Roman" w:hAnsi="Times New Roman" w:cs="Times New Roman"/>
           <w:sz w:val="28"/>
           <w:szCs w:val="28"/>
-        </w:rPr>
-      </w:pPr>
-      <w:r>
-        <w:rPr>
-          <w:rFonts w:ascii="Times New Roman" w:hAnsi="Times New Roman" w:cs="Times New Roman"/>
-          <w:sz w:val="28"/>
-          <w:szCs w:val="28"/>
-        </w:rPr>
-        <w:tab/>
-        <w:t xml:space="preserve">В этой схеме модель является независимым компонентом - любые изменения контроллера или представления не затрагивают модель. Контроллер </w:t>
-      </w:r>
-      <w:r>
-        <w:rPr>
-          <w:rFonts w:ascii="Times New Roman" w:hAnsi="Times New Roman" w:cs="Times New Roman"/>
-          <w:sz w:val="28"/>
-          <w:szCs w:val="28"/>
+          <w:lang w:val="ru-RU"/>
+        </w:rPr>
+      </w:pPr>
+      <w:r>
+        <w:rPr>
+          <w:rFonts w:ascii="Times New Roman" w:hAnsi="Times New Roman" w:cs="Times New Roman"/>
+          <w:sz w:val="28"/>
+          <w:szCs w:val="28"/>
+          <w:lang w:val="ru-RU"/>
         </w:rPr>
         <w:lastRenderedPageBreak/>
-        <w:t>и представление являются относительно независимыми компонентами, и нередко их можно изменять независимо друг от друга.</w:t>
-      </w:r>
-    </w:p>
-    <w:p>
-      <w:pPr>
-        <w:spacing w:line="360" w:lineRule="exact"/>
-        <w:jc w:val="both"/>
-        <w:rPr>
-          <w:rFonts w:ascii="Times New Roman" w:hAnsi="Times New Roman" w:cs="Times New Roman"/>
-          <w:sz w:val="28"/>
-          <w:szCs w:val="28"/>
-        </w:rPr>
-      </w:pPr>
-      <w:r>
-        <w:rPr>
-          <w:rFonts w:ascii="Times New Roman" w:hAnsi="Times New Roman" w:cs="Times New Roman"/>
-          <w:sz w:val="28"/>
-          <w:szCs w:val="28"/>
-        </w:rPr>
-        <w:tab/>
-        <w:t>Благодаря этому реализуется концепция разделение ответственности, в связи с чем легче построить работу над отдельными компонентами. Кроме того, вследствие этого приложение обладает лучшей тестируемостью. И если нам, допустим, важная визуальная часть или фронтэнд, то мы можем тестировать представление независимо от контроллера. Либо мы можем сосредоточиться на бэкэнде и тестировать контроллер.</w:t>
-      </w:r>
-    </w:p>
-    <w:p>
-      <w:pPr>
-        <w:spacing w:line="360" w:lineRule="exact"/>
-        <w:jc w:val="both"/>
-        <w:rPr>
-          <w:rFonts w:ascii="Times New Roman" w:hAnsi="Times New Roman" w:cs="Times New Roman"/>
-          <w:sz w:val="28"/>
-          <w:szCs w:val="28"/>
-        </w:rPr>
-      </w:pPr>
-      <w:r>
-        <w:rPr>
-          <w:rFonts w:ascii="Times New Roman" w:hAnsi="Times New Roman" w:cs="Times New Roman"/>
-          <w:sz w:val="28"/>
-          <w:szCs w:val="28"/>
-        </w:rPr>
-        <w:tab/>
-        <w:t>Конкретные реализации и определения данного паттерна могут отличаться, но в силу своей гибкости и простоты он стал очень популярным в последнее время, особенно в сфере веб-разработки.</w:t>
-      </w:r>
-    </w:p>
-    <w:p>
-      <w:pPr>
-        <w:spacing w:line="360" w:lineRule="exact"/>
-        <w:jc w:val="both"/>
-        <w:rPr>
-          <w:rFonts w:ascii="Times New Roman" w:hAnsi="Times New Roman" w:cs="Times New Roman"/>
-          <w:sz w:val="28"/>
-          <w:szCs w:val="28"/>
-        </w:rPr>
-      </w:pPr>
-      <w:r>
-        <w:rPr>
-          <w:rFonts w:ascii="Times New Roman" w:hAnsi="Times New Roman" w:cs="Times New Roman"/>
-          <w:sz w:val="28"/>
-          <w:szCs w:val="28"/>
-        </w:rPr>
-        <w:tab/>
-        <w:t>Свою реализацию паттерна представляет платформа ASP.NET MVC. 2013 год ознаменовался выходом новой версии ASP.NET MVC - MVC 5, а также релизом Visual Studio 2013, которая предоставляет инструментарий для работы с MVC</w:t>
-      </w:r>
-      <w:r>
-        <w:rPr>
-          <w:rFonts w:ascii="Times New Roman" w:hAnsi="Times New Roman" w:cs="Times New Roman"/>
-          <w:sz w:val="28"/>
-          <w:szCs w:val="28"/>
-          <w:lang w:val="ru-RU"/>
-        </w:rPr>
-        <w:t xml:space="preserve"> </w:t>
-      </w:r>
-      <w:r>
-        <w:rPr>
-          <w:rFonts w:ascii="Times New Roman" w:hAnsi="Times New Roman" w:cs="Times New Roman"/>
-          <w:sz w:val="28"/>
-          <w:szCs w:val="28"/>
-        </w:rPr>
-        <w:t>5.</w:t>
-      </w:r>
-    </w:p>
-    <w:p>
-      <w:pPr>
-        <w:spacing w:line="360" w:lineRule="exact"/>
-        <w:jc w:val="both"/>
-        <w:rPr>
-          <w:rFonts w:ascii="Times New Roman" w:hAnsi="Times New Roman" w:cs="Times New Roman"/>
-          <w:sz w:val="28"/>
-          <w:szCs w:val="28"/>
-        </w:rPr>
-      </w:pPr>
-      <w:r>
-        <w:rPr>
-          <w:rFonts w:ascii="Times New Roman" w:hAnsi="Times New Roman" w:cs="Times New Roman"/>
-          <w:sz w:val="28"/>
-          <w:szCs w:val="28"/>
-        </w:rPr>
-        <w:tab/>
-        <w:t>Хотя во многих аспектах MVC 5 не слишком сильно будет отличаться от MVC 4, многое из одной версии вполне применимо к другой, но в то же время есть и существенные отличия:</w:t>
-      </w:r>
-    </w:p>
-    <w:p>
-      <w:pPr>
-        <w:pStyle w:val="ListParagraph"/>
-        <w:numPr>
-          <w:ilvl w:val="0"/>
-          <w:numId w:val="43"/>
-        </w:numPr>
-        <w:spacing w:line="360" w:lineRule="exact"/>
-        <w:jc w:val="both"/>
-        <w:rPr>
-          <w:rFonts w:ascii="Times New Roman" w:hAnsi="Times New Roman" w:cs="Times New Roman"/>
-          <w:sz w:val="28"/>
-          <w:szCs w:val="28"/>
-        </w:rPr>
-      </w:pPr>
-      <w:r>
-        <w:rPr>
-          <w:rFonts w:ascii="Times New Roman" w:hAnsi="Times New Roman" w:cs="Times New Roman"/>
-          <w:sz w:val="28"/>
-          <w:szCs w:val="28"/>
-        </w:rPr>
-        <w:t>В MVC 5 изменилась концепция аутентификации и авторизации. Вместо SimpleMembershipProvider была внедрена система ASP.NET Identity, которая использует компоненты OWIN и Katana.</w:t>
-      </w:r>
-    </w:p>
-    <w:p>
-      <w:pPr>
-        <w:pStyle w:val="ListParagraph"/>
-        <w:numPr>
-          <w:ilvl w:val="0"/>
-          <w:numId w:val="43"/>
-        </w:numPr>
-        <w:spacing w:line="360" w:lineRule="exact"/>
-        <w:jc w:val="both"/>
-        <w:rPr>
-          <w:rFonts w:ascii="Times New Roman" w:hAnsi="Times New Roman" w:cs="Times New Roman"/>
-          <w:sz w:val="28"/>
-          <w:szCs w:val="28"/>
-        </w:rPr>
-      </w:pPr>
-      <w:r>
-        <w:rPr>
-          <w:rFonts w:ascii="Times New Roman" w:hAnsi="Times New Roman" w:cs="Times New Roman"/>
-          <w:sz w:val="28"/>
-          <w:szCs w:val="28"/>
-        </w:rPr>
-        <w:t>Для создания адаптивного и расширяемого интерфейса в MVC 5 используется css-фреймворк Bootstrap</w:t>
+        <w:t xml:space="preserve">Более подробно о платформе </w:t>
+      </w:r>
+      <w:r>
+        <w:rPr>
+          <w:rFonts w:ascii="Times New Roman" w:hAnsi="Times New Roman" w:cs="Times New Roman"/>
+          <w:sz w:val="28"/>
+          <w:szCs w:val="28"/>
+        </w:rPr>
+        <w:t xml:space="preserve">ASP.NET </w:t>
+      </w:r>
+      <w:r>
+        <w:rPr>
+          <w:rFonts w:ascii="Times New Roman" w:hAnsi="Times New Roman" w:cs="Times New Roman"/>
+          <w:sz w:val="28"/>
+          <w:szCs w:val="28"/>
+        </w:rPr>
+        <w:t xml:space="preserve">MVC </w:t>
+      </w:r>
+      <w:r>
+        <w:rPr>
+          <w:rFonts w:ascii="Times New Roman" w:hAnsi="Times New Roman" w:cs="Times New Roman"/>
+          <w:sz w:val="28"/>
+          <w:szCs w:val="28"/>
+          <w:lang w:val="ru-RU"/>
+        </w:rPr>
+        <w:t xml:space="preserve">можно прочитать в официальной документации </w:t>
+      </w:r>
+      <w:r>
+        <w:rPr>
+          <w:rFonts w:ascii="Times New Roman" w:hAnsi="Times New Roman" w:cs="Times New Roman"/>
+          <w:sz w:val="28"/>
+          <w:szCs w:val="28"/>
+          <w:lang w:val="ru-RU"/>
+        </w:rPr>
+        <w:t xml:space="preserve">https://msdn.microsoft.com/ru-ru/library/dn448362(v=vs.118).aspx </w:t>
+      </w:r>
+      <w:r>
+        <w:rPr>
+          <w:rFonts w:ascii="Times New Roman" w:hAnsi="Times New Roman" w:cs="Times New Roman"/>
+          <w:sz w:val="28"/>
+          <w:szCs w:val="28"/>
+          <w:lang w:val="ru-RU"/>
+        </w:rPr>
+        <w:t xml:space="preserve">и в источнике </w:t>
+      </w:r>
+      <w:r>
+        <w:rPr>
+          <w:rFonts w:ascii="Times New Roman" w:hAnsi="Times New Roman" w:cs="Times New Roman"/>
+          <w:sz w:val="28"/>
+          <w:szCs w:val="28"/>
+          <w:lang w:val="ru-RU"/>
+        </w:rPr>
+        <w:t>[</w:t>
+      </w:r>
+      <w:r>
+        <w:rPr>
+          <w:rFonts w:ascii="Times New Roman" w:hAnsi="Times New Roman" w:cs="Times New Roman"/>
+          <w:sz w:val="28"/>
+          <w:szCs w:val="28"/>
+          <w:lang w:val="ru-RU"/>
+        </w:rPr>
+        <w:t>8</w:t>
+      </w:r>
+      <w:r>
+        <w:rPr>
+          <w:rFonts w:ascii="Times New Roman" w:hAnsi="Times New Roman" w:cs="Times New Roman"/>
+          <w:sz w:val="28"/>
+          <w:szCs w:val="28"/>
+          <w:lang w:val="ru-RU"/>
+        </w:rPr>
+        <w:t>]</w:t>
       </w:r>
       <w:r>
         <w:rPr>
@@ -4655,137 +5558,6 @@
           <w:lang w:val="ru-RU"/>
         </w:rPr>
         <w:t>.</w:t>
-      </w:r>
-    </w:p>
-    <w:p>
-      <w:pPr>
-        <w:pStyle w:val="ListParagraph"/>
-        <w:numPr>
-          <w:ilvl w:val="0"/>
-          <w:numId w:val="43"/>
-        </w:numPr>
-        <w:spacing w:line="360" w:lineRule="exact"/>
-        <w:jc w:val="both"/>
-        <w:rPr>
-          <w:rFonts w:ascii="Times New Roman" w:hAnsi="Times New Roman" w:cs="Times New Roman"/>
-          <w:sz w:val="28"/>
-          <w:szCs w:val="28"/>
-        </w:rPr>
-      </w:pPr>
-      <w:r>
-        <w:rPr>
-          <w:rFonts w:ascii="Times New Roman" w:hAnsi="Times New Roman" w:cs="Times New Roman"/>
-          <w:sz w:val="28"/>
-          <w:szCs w:val="28"/>
-        </w:rPr>
-        <w:t>Добавлены фильтры аутентификации, а также появилась функциональность переопределения фильтров</w:t>
-      </w:r>
-      <w:r>
-        <w:rPr>
-          <w:rFonts w:ascii="Times New Roman" w:hAnsi="Times New Roman" w:cs="Times New Roman"/>
-          <w:sz w:val="28"/>
-          <w:szCs w:val="28"/>
-          <w:lang w:val="ru-RU"/>
-        </w:rPr>
-        <w:t>.</w:t>
-      </w:r>
-    </w:p>
-    <w:p>
-      <w:pPr>
-        <w:pStyle w:val="ListParagraph"/>
-        <w:numPr>
-          <w:ilvl w:val="0"/>
-          <w:numId w:val="43"/>
-        </w:numPr>
-        <w:spacing w:line="360" w:lineRule="exact"/>
-        <w:jc w:val="both"/>
-        <w:rPr>
-          <w:rFonts w:ascii="Times New Roman" w:hAnsi="Times New Roman" w:cs="Times New Roman"/>
-          <w:sz w:val="28"/>
-          <w:szCs w:val="28"/>
-        </w:rPr>
-      </w:pPr>
-      <w:r>
-        <w:rPr>
-          <w:rFonts w:ascii="Times New Roman" w:hAnsi="Times New Roman" w:cs="Times New Roman"/>
-          <w:sz w:val="28"/>
-          <w:szCs w:val="28"/>
-        </w:rPr>
-        <w:t>В MVC 5 также добавлены атрибуты маршрутизации</w:t>
-      </w:r>
-      <w:r>
-        <w:rPr>
-          <w:rFonts w:ascii="Times New Roman" w:hAnsi="Times New Roman" w:cs="Times New Roman"/>
-          <w:sz w:val="28"/>
-          <w:szCs w:val="28"/>
-          <w:lang w:val="ru-RU"/>
-        </w:rPr>
-        <w:t>.</w:t>
-      </w:r>
-    </w:p>
-    <w:p>
-      <w:pPr>
-        <w:spacing w:line="360" w:lineRule="exact"/>
-        <w:jc w:val="both"/>
-        <w:rPr>
-          <w:rFonts w:ascii="Times New Roman" w:hAnsi="Times New Roman" w:cs="Times New Roman"/>
-          <w:sz w:val="28"/>
-          <w:szCs w:val="28"/>
-          <w:lang w:val="ru-RU"/>
-        </w:rPr>
-      </w:pPr>
-      <w:r>
-        <w:rPr>
-          <w:rFonts w:ascii="Times New Roman" w:hAnsi="Times New Roman" w:cs="Times New Roman"/>
-          <w:sz w:val="28"/>
-          <w:szCs w:val="28"/>
-        </w:rPr>
-        <w:tab/>
-        <w:t>Это наиболее важные нововведения в MVC 5. Кроме того, есть еще ряд менее значимых, например, использование по умолчанию Entity Framework 6, некоторые изменения при создании проекта (концепция One ASP.NET), доп</w:t>
-      </w:r>
-      <w:r>
-        <w:rPr>
-          <w:rFonts w:ascii="Times New Roman" w:hAnsi="Times New Roman" w:cs="Times New Roman"/>
-          <w:sz w:val="28"/>
-          <w:szCs w:val="28"/>
-        </w:rPr>
-        <w:t>олнительные компоненты и т.д</w:t>
-      </w:r>
-      <w:r>
-        <w:rPr>
-          <w:rFonts w:ascii="Times New Roman" w:hAnsi="Times New Roman" w:cs="Times New Roman"/>
-          <w:sz w:val="28"/>
-          <w:szCs w:val="28"/>
-          <w:lang w:val="ru-RU"/>
-        </w:rPr>
-        <w:t>.</w:t>
-      </w:r>
-      <w:r>
-        <w:rPr>
-          <w:rFonts w:ascii="Times New Roman" w:hAnsi="Times New Roman" w:cs="Times New Roman"/>
-          <w:sz w:val="28"/>
-          <w:szCs w:val="28"/>
-          <w:lang w:val="ru-RU"/>
-        </w:rPr>
-        <w:t>[</w:t>
-      </w:r>
-      <w:r>
-        <w:rPr>
-          <w:rFonts w:ascii="Times New Roman" w:hAnsi="Times New Roman" w:cs="Times New Roman"/>
-          <w:sz w:val="28"/>
-          <w:szCs w:val="28"/>
-          <w:lang w:val="ru-RU"/>
-        </w:rPr>
-        <w:t>8</w:t>
-      </w:r>
-      <w:r>
-        <w:rPr>
-          <w:rFonts w:ascii="Times New Roman" w:hAnsi="Times New Roman" w:cs="Times New Roman"/>
-          <w:sz w:val="28"/>
-          <w:szCs w:val="28"/>
-          <w:lang w:val="ru-RU"/>
-        </w:rPr>
-        <w:t>]</w:t>
       </w:r>
     </w:p>
     <w:p>
@@ -4881,16 +5653,7 @@
           <w:sz w:val="28"/>
           <w:szCs w:val="28"/>
         </w:rPr>
-        <w:t xml:space="preserve"> от написания sql-</w:t>
-      </w:r>
-      <w:r>
-        <w:rPr>
-          <w:rFonts w:ascii="Times New Roman" w:hAnsi="Times New Roman" w:cs="Times New Roman"/>
-          <w:sz w:val="28"/>
-          <w:szCs w:val="28"/>
-        </w:rPr>
-        <w:lastRenderedPageBreak/>
-        <w:t>запросов, и вести все операции с данными через модель</w:t>
+        <w:t xml:space="preserve"> от написания sql-запросов, и вести все операции с данными через модель</w:t>
       </w:r>
       <w:r>
         <w:rPr>
@@ -5491,7 +6254,17 @@
           <w:szCs w:val="28"/>
           <w:lang w:val="ru-RU"/>
         </w:rPr>
-        <w:t xml:space="preserve">-серверах, персональных компьютерах и т. д. Другой важной характеристикой является поддержка </w:t>
+        <w:t xml:space="preserve">-серверах, персональных </w:t>
+      </w:r>
+      <w:r>
+        <w:rPr>
+          <w:rFonts w:ascii="Times New Roman" w:hAnsi="Times New Roman" w:cs="Times New Roman"/>
+          <w:sz w:val="28"/>
+          <w:szCs w:val="28"/>
+          <w:lang w:val="ru-RU"/>
+        </w:rPr>
+        <w:lastRenderedPageBreak/>
+        <w:t xml:space="preserve">компьютерах и т. д. Другой важной характеристикой является поддержка </w:t>
       </w:r>
       <w:proofErr w:type="spellStart"/>
       <w:r>
@@ -5542,7 +6315,6 @@
           <w:szCs w:val="28"/>
           <w:lang w:val="ru-RU"/>
         </w:rPr>
-        <w:lastRenderedPageBreak/>
         <w:t xml:space="preserve">Поддержка </w:t>
       </w:r>
       <w:proofErr w:type="spellStart"/>
@@ -6088,6 +6860,7 @@
           <w:szCs w:val="28"/>
           <w:lang w:val="en-US"/>
         </w:rPr>
+        <w:lastRenderedPageBreak/>
         <w:t>Planning</w:t>
       </w:r>
       <w:r>
@@ -6376,7 +7149,6 @@
           <w:szCs w:val="28"/>
           <w:lang w:val="ru-RU"/>
         </w:rPr>
-        <w:lastRenderedPageBreak/>
         <w:t xml:space="preserve">Фреймворк работает с </w:t>
       </w:r>
       <w:proofErr w:type="spellStart"/>
@@ -6612,6 +7384,7 @@
           <w:sz w:val="28"/>
           <w:szCs w:val="28"/>
         </w:rPr>
+        <w:lastRenderedPageBreak/>
         <w:t>Разделение клиентской и серверной стороны, что позволяет вести разработку параллельно</w:t>
       </w:r>
       <w:r>
@@ -6693,16 +7466,7 @@
           <w:sz w:val="28"/>
           <w:szCs w:val="28"/>
         </w:rPr>
-        <w:t xml:space="preserve"> придерживается MVC-шаблона проектирования и поощряет слабую связь между представлением, данными и логикой компонентов. Используя внедрение зависимости, Angular переносит на клиентскую сторону такие классические серверные службы, как видозависимые контроллеры. </w:t>
-      </w:r>
-      <w:r>
-        <w:rPr>
-          <w:rFonts w:ascii="Times New Roman" w:hAnsi="Times New Roman" w:cs="Times New Roman"/>
-          <w:sz w:val="28"/>
-          <w:szCs w:val="28"/>
-        </w:rPr>
-        <w:lastRenderedPageBreak/>
-        <w:t>Следовательно, уменьшается нагрузка на сервер и веб-приложение становится легче.</w:t>
+        <w:t xml:space="preserve"> придерживается MVC-шаблона проектирования и поощряет слабую связь между представлением, данными и логикой компонентов. Используя внедрение зависимости, Angular переносит на клиентскую сторону такие классические серверные службы, как видозависимые контроллеры. Следовательно, уменьшается нагрузка на сервер и веб-приложение становится легче.</w:t>
       </w:r>
       <w:r>
         <w:rPr>
@@ -12795,7 +13559,7 @@
 </file>
 
 <file path=customXml/itemProps1.xml><?xml version="1.0" encoding="utf-8"?>
-<ds:datastoreItem xmlns:ds="http://schemas.openxmlformats.org/officeDocument/2006/customXml" ds:itemID="{7D4CE081-A9F8-43B4-BB93-7A1CAB751945}">
+<ds:datastoreItem xmlns:ds="http://schemas.openxmlformats.org/officeDocument/2006/customXml" ds:itemID="{B3EF4F82-CE2B-4856-92D8-95A3DD52F937}">
   <ds:schemaRefs>
     <ds:schemaRef ds:uri="http://schemas.openxmlformats.org/officeDocument/2006/bibliography"/>
   </ds:schemaRefs>

</xml_diff>

<commit_message>
Edit 2.3.4 Entity Framework.
</commit_message>
<xml_diff>
--- a/Глава 2.docx
+++ b/Глава 2.docx
@@ -4399,18 +4399,7 @@
           <w:szCs w:val="28"/>
           <w:lang w:val="ru-RU"/>
         </w:rPr>
-        <w:t>Объекты моделей часто получают и сохраняю</w:t>
-      </w:r>
-      <w:bookmarkStart w:id="0" w:name="_GoBack"/>
-      <w:bookmarkEnd w:id="0"/>
-      <w:r>
-        <w:rPr>
-          <w:rFonts w:ascii="Times New Roman" w:hAnsi="Times New Roman" w:cs="Times New Roman"/>
-          <w:sz w:val="28"/>
-          <w:szCs w:val="28"/>
-          <w:lang w:val="ru-RU"/>
-        </w:rPr>
-        <w:t>т состояние модели в базе данных.</w:t>
+        <w:t>Объекты моделей часто получают и сохраняют состояние модели в базе данных.</w:t>
       </w:r>
       <w:r>
         <w:rPr>
@@ -4907,7 +4896,67 @@
           <w:szCs w:val="28"/>
           <w:lang w:val="ru-RU"/>
         </w:rPr>
-        <w:t xml:space="preserve">В </w:t>
+        <w:t>Последняя</w:t>
+      </w:r>
+      <w:r>
+        <w:rPr>
+          <w:rFonts w:ascii="Times New Roman" w:hAnsi="Times New Roman" w:cs="Times New Roman"/>
+          <w:sz w:val="28"/>
+          <w:szCs w:val="28"/>
+        </w:rPr>
+        <w:t xml:space="preserve"> верси</w:t>
+      </w:r>
+      <w:r>
+        <w:rPr>
+          <w:rFonts w:ascii="Times New Roman" w:hAnsi="Times New Roman" w:cs="Times New Roman"/>
+          <w:sz w:val="28"/>
+          <w:szCs w:val="28"/>
+          <w:lang w:val="ru-RU"/>
+        </w:rPr>
+        <w:t>я</w:t>
+      </w:r>
+      <w:r>
+        <w:rPr>
+          <w:rFonts w:ascii="Times New Roman" w:hAnsi="Times New Roman" w:cs="Times New Roman"/>
+          <w:sz w:val="28"/>
+          <w:szCs w:val="28"/>
+        </w:rPr>
+        <w:t xml:space="preserve"> </w:t>
+      </w:r>
+      <w:r>
+        <w:rPr>
+          <w:rFonts w:ascii="Times New Roman" w:hAnsi="Times New Roman" w:cs="Times New Roman"/>
+          <w:sz w:val="28"/>
+          <w:szCs w:val="28"/>
+          <w:lang w:val="ru-RU"/>
+        </w:rPr>
+        <w:t xml:space="preserve">- </w:t>
+      </w:r>
+      <w:r>
+        <w:rPr>
+          <w:rFonts w:ascii="Times New Roman" w:hAnsi="Times New Roman" w:cs="Times New Roman"/>
+          <w:sz w:val="28"/>
+          <w:szCs w:val="28"/>
+        </w:rPr>
+        <w:t>MVC 5</w:t>
+      </w:r>
+      <w:r>
+        <w:rPr>
+          <w:rFonts w:ascii="Times New Roman" w:hAnsi="Times New Roman" w:cs="Times New Roman"/>
+          <w:sz w:val="28"/>
+          <w:szCs w:val="28"/>
+          <w:lang w:val="ru-RU"/>
+        </w:rPr>
+        <w:t xml:space="preserve"> вышла в</w:t>
+      </w:r>
+      <w:r>
+        <w:rPr>
+          <w:rFonts w:ascii="Times New Roman" w:hAnsi="Times New Roman" w:cs="Times New Roman"/>
+          <w:sz w:val="28"/>
+          <w:szCs w:val="28"/>
+          <w:lang w:val="ru-RU"/>
+        </w:rPr>
+        <w:t xml:space="preserve"> </w:t>
       </w:r>
       <w:r>
         <w:rPr>
@@ -4939,17 +4988,25 @@
           <w:rFonts w:ascii="Times New Roman" w:hAnsi="Times New Roman" w:cs="Times New Roman"/>
           <w:sz w:val="28"/>
           <w:szCs w:val="28"/>
-          <w:lang w:val="ru-RU"/>
-        </w:rPr>
-        <w:t>вышла</w:t>
-      </w:r>
-      <w:r>
-        <w:rPr>
-          <w:rFonts w:ascii="Times New Roman" w:hAnsi="Times New Roman" w:cs="Times New Roman"/>
-          <w:sz w:val="28"/>
-          <w:szCs w:val="28"/>
-        </w:rPr>
-        <w:t xml:space="preserve"> нов</w:t>
+        </w:rPr>
+        <w:t xml:space="preserve">вместе с </w:t>
+      </w:r>
+      <w:r>
+        <w:rPr>
+          <w:rFonts w:ascii="Times New Roman" w:hAnsi="Times New Roman" w:cs="Times New Roman"/>
+          <w:sz w:val="28"/>
+          <w:szCs w:val="28"/>
+        </w:rPr>
+        <w:t xml:space="preserve">релизом Visual Studio 2013, которая предоставляет инструментарий для работы с </w:t>
+      </w:r>
+      <w:r>
+        <w:rPr>
+          <w:rFonts w:ascii="Times New Roman" w:hAnsi="Times New Roman" w:cs="Times New Roman"/>
+          <w:sz w:val="28"/>
+          <w:szCs w:val="28"/>
+          <w:lang w:val="ru-RU"/>
+        </w:rPr>
+        <w:t xml:space="preserve">этим </w:t>
       </w:r>
       <w:proofErr w:type="spellStart"/>
       <w:r>
@@ -4959,7 +5016,7 @@
           <w:szCs w:val="28"/>
           <w:lang w:val="ru-RU"/>
         </w:rPr>
-        <w:t>ая</w:t>
+        <w:t>фрэймворком</w:t>
       </w:r>
       <w:proofErr w:type="spellEnd"/>
       <w:r>
@@ -4968,49 +5025,7 @@
           <w:sz w:val="28"/>
           <w:szCs w:val="28"/>
         </w:rPr>
-        <w:t xml:space="preserve"> верси</w:t>
-      </w:r>
-      <w:r>
-        <w:rPr>
-          <w:rFonts w:ascii="Times New Roman" w:hAnsi="Times New Roman" w:cs="Times New Roman"/>
-          <w:sz w:val="28"/>
-          <w:szCs w:val="28"/>
-          <w:lang w:val="ru-RU"/>
-        </w:rPr>
-        <w:t>я</w:t>
-      </w:r>
-      <w:r>
-        <w:rPr>
-          <w:rFonts w:ascii="Times New Roman" w:hAnsi="Times New Roman" w:cs="Times New Roman"/>
-          <w:sz w:val="28"/>
-          <w:szCs w:val="28"/>
-        </w:rPr>
-        <w:t xml:space="preserve"> ASP.NET MVC - MVC 5 вместе с </w:t>
-      </w:r>
-      <w:r>
-        <w:rPr>
-          <w:rFonts w:ascii="Times New Roman" w:hAnsi="Times New Roman" w:cs="Times New Roman"/>
-          <w:sz w:val="28"/>
-          <w:szCs w:val="28"/>
-        </w:rPr>
-        <w:t>релизом Visual Studio 2013, которая предоставляет инструментарий для работы с MVC</w:t>
-      </w:r>
-      <w:r>
-        <w:rPr>
-          <w:rFonts w:ascii="Times New Roman" w:hAnsi="Times New Roman" w:cs="Times New Roman"/>
-          <w:sz w:val="28"/>
-          <w:szCs w:val="28"/>
-          <w:lang w:val="ru-RU"/>
-        </w:rPr>
-        <w:t xml:space="preserve"> </w:t>
-      </w:r>
-      <w:r>
-        <w:rPr>
-          <w:rFonts w:ascii="Times New Roman" w:hAnsi="Times New Roman" w:cs="Times New Roman"/>
-          <w:sz w:val="28"/>
-          <w:szCs w:val="28"/>
-        </w:rPr>
-        <w:t>5.</w:t>
+        <w:t>.</w:t>
       </w:r>
     </w:p>
     <w:p>
@@ -5619,16 +5634,58 @@
           <w:rFonts w:ascii="Times New Roman" w:hAnsi="Times New Roman" w:cs="Times New Roman"/>
           <w:sz w:val="28"/>
           <w:szCs w:val="28"/>
-          <w:lang w:val="ru-RU"/>
-        </w:rPr>
-      </w:pPr>
-      <w:r>
-        <w:rPr>
-          <w:rFonts w:ascii="Times New Roman" w:hAnsi="Times New Roman" w:cs="Times New Roman"/>
-          <w:sz w:val="28"/>
-          <w:szCs w:val="28"/>
-        </w:rPr>
-        <w:t xml:space="preserve">Для работы с данными в приложении используется фреймворк Entity Framework. </w:t>
+        </w:rPr>
+      </w:pPr>
+      <w:r>
+        <w:rPr>
+          <w:rFonts w:ascii="Times New Roman" w:hAnsi="Times New Roman" w:cs="Times New Roman"/>
+          <w:sz w:val="28"/>
+          <w:szCs w:val="28"/>
+        </w:rPr>
+        <w:t>Для работы с данными в приложении используется фреймворк Entity Framework</w:t>
+      </w:r>
+      <w:r>
+        <w:rPr>
+          <w:rFonts w:ascii="Times New Roman" w:hAnsi="Times New Roman" w:cs="Times New Roman"/>
+          <w:sz w:val="28"/>
+          <w:szCs w:val="28"/>
+          <w:lang w:val="ru-RU"/>
+        </w:rPr>
+        <w:t xml:space="preserve"> </w:t>
+      </w:r>
+      <w:r>
+        <w:rPr>
+          <w:rFonts w:ascii="Times New Roman" w:hAnsi="Times New Roman" w:cs="Times New Roman"/>
+          <w:sz w:val="28"/>
+          <w:szCs w:val="28"/>
+        </w:rPr>
+        <w:t xml:space="preserve">– официально рекомендуемая </w:t>
+      </w:r>
+      <w:r>
+        <w:rPr>
+          <w:rFonts w:ascii="Times New Roman" w:hAnsi="Times New Roman" w:cs="Times New Roman"/>
+          <w:sz w:val="28"/>
+          <w:szCs w:val="28"/>
+          <w:lang w:val="ru-RU"/>
+        </w:rPr>
+        <w:t xml:space="preserve">и поддерживаемая </w:t>
+      </w:r>
+      <w:r>
+        <w:rPr>
+          <w:rFonts w:ascii="Times New Roman" w:hAnsi="Times New Roman" w:cs="Times New Roman"/>
+          <w:sz w:val="28"/>
+          <w:szCs w:val="28"/>
+        </w:rPr>
+        <w:t xml:space="preserve">Microsoft технология доступа к </w:t>
+      </w:r>
+      <w:r>
+        <w:rPr>
+          <w:rFonts w:ascii="Times New Roman" w:hAnsi="Times New Roman" w:cs="Times New Roman"/>
+          <w:sz w:val="28"/>
+          <w:szCs w:val="28"/>
+          <w:lang w:val="ru-RU"/>
+        </w:rPr>
+        <w:t xml:space="preserve">базам данных. </w:t>
       </w:r>
       <w:r>
         <w:rPr>
@@ -5669,6 +5726,15 @@
           <w:rFonts w:ascii="Times New Roman" w:hAnsi="Times New Roman" w:cs="Times New Roman"/>
           <w:sz w:val="28"/>
           <w:szCs w:val="28"/>
+          <w:lang w:val="ru-RU"/>
+        </w:rPr>
+        <w:t xml:space="preserve"> </w:t>
+      </w:r>
+      <w:r>
+        <w:rPr>
+          <w:rFonts w:ascii="Times New Roman" w:hAnsi="Times New Roman" w:cs="Times New Roman"/>
+          <w:sz w:val="28"/>
+          <w:szCs w:val="28"/>
         </w:rPr>
         <w:t>Это</w:t>
       </w:r>
@@ -5688,6 +5754,241 @@
           <w:szCs w:val="28"/>
         </w:rPr>
         <w:t xml:space="preserve"> полностью сосредоточиться на логике приложения.</w:t>
+      </w:r>
+    </w:p>
+    <w:p>
+      <w:pPr>
+        <w:spacing w:before="240" w:after="0" w:line="360" w:lineRule="exact"/>
+        <w:ind w:firstLine="708"/>
+        <w:jc w:val="both"/>
+        <w:rPr>
+          <w:rFonts w:ascii="Times New Roman" w:hAnsi="Times New Roman" w:cs="Times New Roman"/>
+          <w:sz w:val="28"/>
+          <w:szCs w:val="28"/>
+        </w:rPr>
+      </w:pPr>
+      <w:r>
+        <w:rPr>
+          <w:rFonts w:ascii="Times New Roman" w:hAnsi="Times New Roman" w:cs="Times New Roman"/>
+          <w:sz w:val="28"/>
+          <w:szCs w:val="28"/>
+        </w:rPr>
+        <w:t xml:space="preserve">Entity Framework (EF) — объектно-ориентированная технология доступа к данным, является object-relational mapping (ORM) решением для .NET Framework от Microsoft. </w:t>
+      </w:r>
+      <w:r>
+        <w:rPr>
+          <w:rFonts w:ascii="Times New Roman" w:hAnsi="Times New Roman" w:cs="Times New Roman"/>
+          <w:sz w:val="28"/>
+          <w:szCs w:val="28"/>
+        </w:rPr>
+        <w:t>Аббревиатура ORM расшифровывается как Object–Relational Mapping, что в переводе на русский язык значит Объектно-Реляционное Отображение.</w:t>
+      </w:r>
+      <w:r>
+        <w:rPr>
+          <w:rFonts w:ascii="Times New Roman" w:hAnsi="Times New Roman" w:cs="Times New Roman"/>
+          <w:sz w:val="28"/>
+          <w:szCs w:val="28"/>
+          <w:lang w:val="ru-RU"/>
+        </w:rPr>
+        <w:t xml:space="preserve"> </w:t>
+      </w:r>
+      <w:r>
+        <w:rPr>
+          <w:rFonts w:ascii="Times New Roman" w:hAnsi="Times New Roman" w:cs="Times New Roman"/>
+          <w:sz w:val="28"/>
+          <w:szCs w:val="28"/>
+        </w:rPr>
+        <w:t>Как следует из названия, основной задачей ORM является установка соответствия между объектами, используемыми в приложении, и таблицами, хранящимися в реляционных базах данных. При этом решается также ряд</w:t>
+      </w:r>
+      <w:r>
+        <w:rPr>
+          <w:rFonts w:ascii="Times New Roman" w:hAnsi="Times New Roman" w:cs="Times New Roman"/>
+          <w:sz w:val="28"/>
+          <w:szCs w:val="28"/>
+          <w:lang w:val="ru-RU"/>
+        </w:rPr>
+        <w:t xml:space="preserve"> таких</w:t>
+      </w:r>
+      <w:r>
+        <w:rPr>
+          <w:rFonts w:ascii="Times New Roman" w:hAnsi="Times New Roman" w:cs="Times New Roman"/>
+          <w:sz w:val="28"/>
+          <w:szCs w:val="28"/>
+        </w:rPr>
+        <w:t xml:space="preserve"> задач, </w:t>
+      </w:r>
+      <w:r>
+        <w:rPr>
+          <w:rFonts w:ascii="Times New Roman" w:hAnsi="Times New Roman" w:cs="Times New Roman"/>
+          <w:sz w:val="28"/>
+          <w:szCs w:val="28"/>
+          <w:lang w:val="ru-RU"/>
+        </w:rPr>
+        <w:t>как</w:t>
+      </w:r>
+      <w:r>
+        <w:rPr>
+          <w:rFonts w:ascii="Times New Roman" w:hAnsi="Times New Roman" w:cs="Times New Roman"/>
+          <w:sz w:val="28"/>
+          <w:szCs w:val="28"/>
+        </w:rPr>
+        <w:t>:</w:t>
+      </w:r>
+      <w:r>
+        <w:rPr>
+          <w:rFonts w:ascii="Times New Roman" w:hAnsi="Times New Roman" w:cs="Times New Roman"/>
+          <w:sz w:val="28"/>
+          <w:szCs w:val="28"/>
+          <w:lang w:val="ru-RU"/>
+        </w:rPr>
+        <w:t xml:space="preserve"> с</w:t>
+      </w:r>
+      <w:r>
+        <w:rPr>
+          <w:rFonts w:ascii="Times New Roman" w:hAnsi="Times New Roman" w:cs="Times New Roman"/>
+          <w:sz w:val="28"/>
+          <w:szCs w:val="28"/>
+        </w:rPr>
+        <w:t>оздание SQL запросов</w:t>
+      </w:r>
+      <w:r>
+        <w:rPr>
+          <w:rFonts w:ascii="Times New Roman" w:hAnsi="Times New Roman" w:cs="Times New Roman"/>
+          <w:sz w:val="28"/>
+          <w:szCs w:val="28"/>
+          <w:lang w:val="ru-RU"/>
+        </w:rPr>
+        <w:t>, н</w:t>
+      </w:r>
+      <w:r>
+        <w:rPr>
+          <w:rFonts w:ascii="Times New Roman" w:hAnsi="Times New Roman" w:cs="Times New Roman"/>
+          <w:sz w:val="28"/>
+          <w:szCs w:val="28"/>
+        </w:rPr>
+        <w:t>есоответствие типов</w:t>
+      </w:r>
+      <w:r>
+        <w:rPr>
+          <w:rFonts w:ascii="Times New Roman" w:hAnsi="Times New Roman" w:cs="Times New Roman"/>
+          <w:sz w:val="28"/>
+          <w:szCs w:val="28"/>
+          <w:lang w:val="ru-RU"/>
+        </w:rPr>
+        <w:t>, р</w:t>
+      </w:r>
+      <w:r>
+        <w:rPr>
+          <w:rFonts w:ascii="Times New Roman" w:hAnsi="Times New Roman" w:cs="Times New Roman"/>
+          <w:sz w:val="28"/>
+          <w:szCs w:val="28"/>
+        </w:rPr>
+        <w:t>азличные типы связей между таблицами</w:t>
+      </w:r>
+      <w:r>
+        <w:rPr>
+          <w:rFonts w:ascii="Times New Roman" w:hAnsi="Times New Roman" w:cs="Times New Roman"/>
+          <w:sz w:val="28"/>
+          <w:szCs w:val="28"/>
+          <w:lang w:val="ru-RU"/>
+        </w:rPr>
+        <w:t>, о</w:t>
+      </w:r>
+      <w:r>
+        <w:rPr>
+          <w:rFonts w:ascii="Times New Roman" w:hAnsi="Times New Roman" w:cs="Times New Roman"/>
+          <w:sz w:val="28"/>
+          <w:szCs w:val="28"/>
+        </w:rPr>
+        <w:t>тсутствие классов</w:t>
+      </w:r>
+      <w:r>
+        <w:rPr>
+          <w:rFonts w:ascii="Times New Roman" w:hAnsi="Times New Roman" w:cs="Times New Roman"/>
+          <w:sz w:val="28"/>
+          <w:szCs w:val="28"/>
+          <w:lang w:val="ru-RU"/>
+        </w:rPr>
+        <w:t>, о</w:t>
+      </w:r>
+      <w:r>
+        <w:rPr>
+          <w:rFonts w:ascii="Times New Roman" w:hAnsi="Times New Roman" w:cs="Times New Roman"/>
+          <w:sz w:val="28"/>
+          <w:szCs w:val="28"/>
+        </w:rPr>
+        <w:t>тсутствие наследования</w:t>
+      </w:r>
+      <w:r>
+        <w:rPr>
+          <w:rFonts w:ascii="Times New Roman" w:hAnsi="Times New Roman" w:cs="Times New Roman"/>
+          <w:sz w:val="28"/>
+          <w:szCs w:val="28"/>
+          <w:lang w:val="ru-RU"/>
+        </w:rPr>
+        <w:t>, с</w:t>
+      </w:r>
+      <w:r>
+        <w:rPr>
+          <w:rFonts w:ascii="Times New Roman" w:hAnsi="Times New Roman" w:cs="Times New Roman"/>
+          <w:sz w:val="28"/>
+          <w:szCs w:val="28"/>
+        </w:rPr>
+        <w:t>окрытие идентификатора id</w:t>
+      </w:r>
+      <w:r>
+        <w:rPr>
+          <w:rFonts w:ascii="Times New Roman" w:hAnsi="Times New Roman" w:cs="Times New Roman"/>
+          <w:sz w:val="28"/>
+          <w:szCs w:val="28"/>
+          <w:lang w:val="ru-RU"/>
+        </w:rPr>
+        <w:t>, а</w:t>
+      </w:r>
+      <w:r>
+        <w:rPr>
+          <w:rFonts w:ascii="Times New Roman" w:hAnsi="Times New Roman" w:cs="Times New Roman"/>
+          <w:sz w:val="28"/>
+          <w:szCs w:val="28"/>
+        </w:rPr>
+        <w:t>бстракция используемой базы данных</w:t>
+      </w:r>
+      <w:r>
+        <w:rPr>
+          <w:rFonts w:ascii="Times New Roman" w:hAnsi="Times New Roman" w:cs="Times New Roman"/>
+          <w:sz w:val="28"/>
+          <w:szCs w:val="28"/>
+          <w:lang w:val="ru-RU"/>
+        </w:rPr>
+        <w:t>.</w:t>
+      </w:r>
+    </w:p>
+    <w:p>
+      <w:pPr>
+        <w:spacing w:before="240" w:after="0" w:line="360" w:lineRule="exact"/>
+        <w:ind w:firstLine="708"/>
+        <w:jc w:val="both"/>
+        <w:rPr>
+          <w:rFonts w:ascii="Times New Roman" w:hAnsi="Times New Roman" w:cs="Times New Roman"/>
+          <w:sz w:val="28"/>
+          <w:szCs w:val="28"/>
+        </w:rPr>
+      </w:pPr>
+      <w:r>
+        <w:rPr>
+          <w:rFonts w:ascii="Times New Roman" w:hAnsi="Times New Roman" w:cs="Times New Roman"/>
+          <w:sz w:val="28"/>
+          <w:szCs w:val="28"/>
+        </w:rPr>
+        <w:t>В процессе работы с ORM библиотекой приложение оперирует привычными ему объектами. При этом для хранения информации могут быть использованы различные реляционные системы управления базами данных: SQL Server, SQL Server Express, SQL Server Compact, mySQL и т.д. Это вносит дополнительный уровень гибкости в архитектуру приложения.</w:t>
+      </w:r>
+      <w:r>
+        <w:rPr>
+          <w:rFonts w:ascii="Times New Roman" w:hAnsi="Times New Roman" w:cs="Times New Roman"/>
+          <w:sz w:val="28"/>
+          <w:szCs w:val="28"/>
+        </w:rPr>
+        <w:t>Предоставляет возможность взаимодействия с объектами как посредством LINQ в виде LINQ to Entities, так и с использованием Entity SQL. Для облегчения построения web-решений используется как ADO.NET Data Services (Astoria), так и связка из Windows Communication Foundation и Windows Presentation Foundation, позволяющая строить многоуровневые приложения, реализуя один из шаблонов проектирования MVC, MVP или MVVM.</w:t>
       </w:r>
     </w:p>
     <w:p>
@@ -5704,6 +6005,7 @@
         <w:rPr>
           <w:sz w:val="28"/>
           <w:szCs w:val="28"/>
+          <w:lang w:val="be-BY"/>
         </w:rPr>
         <w:tab/>
       </w:r>
@@ -5840,7 +6142,15 @@
           <w:sz w:val="28"/>
           <w:szCs w:val="28"/>
         </w:rPr>
-        <w:t xml:space="preserve">. Наоборот, мы создаем обычные классы, а </w:t>
+        <w:t xml:space="preserve">. Наоборот, мы создаем </w:t>
+      </w:r>
+      <w:r>
+        <w:rPr>
+          <w:sz w:val="28"/>
+          <w:szCs w:val="28"/>
+        </w:rPr>
+        <w:lastRenderedPageBreak/>
+        <w:t xml:space="preserve">обычные классы, а </w:t>
       </w:r>
       <w:proofErr w:type="spellStart"/>
       <w:r>
@@ -5973,22 +6283,1361 @@
     </w:p>
     <w:p>
       <w:pPr>
+        <w:pStyle w:val="NormalWeb"/>
+        <w:spacing w:before="240" w:beforeAutospacing="0" w:after="240" w:afterAutospacing="0" w:line="360" w:lineRule="exact"/>
+        <w:jc w:val="both"/>
+        <w:rPr>
+          <w:sz w:val="28"/>
+          <w:szCs w:val="28"/>
+        </w:rPr>
+      </w:pPr>
+      <w:r>
+        <w:rPr>
+          <w:noProof/>
+        </w:rPr>
+        <w:drawing>
+          <wp:anchor distT="0" distB="0" distL="114300" distR="114300" simplePos="0" relativeHeight="251659264" behindDoc="0" locked="0" layoutInCell="1" allowOverlap="1" wp14:anchorId="20E29627" wp14:editId="2FA71D5A">
+            <wp:simplePos x="0" y="0"/>
+            <wp:positionH relativeFrom="column">
+              <wp:posOffset>127635</wp:posOffset>
+            </wp:positionH>
+            <wp:positionV relativeFrom="paragraph">
+              <wp:posOffset>567359</wp:posOffset>
+            </wp:positionV>
+            <wp:extent cx="6120130" cy="2363896"/>
+            <wp:effectExtent l="0" t="0" r="0" b="0"/>
+            <wp:wrapTopAndBottom/>
+            <wp:docPr id="2" name="Picture 2" descr="http://andrey.moveax.ru/post/image.axd?picture=/mvc3-in-depth/entity-framework/01-basics/entity-framework-architecture.png"/>
+            <wp:cNvGraphicFramePr>
+              <a:graphicFrameLocks xmlns:a="http://schemas.openxmlformats.org/drawingml/2006/main" noChangeAspect="1"/>
+            </wp:cNvGraphicFramePr>
+            <a:graphic xmlns:a="http://schemas.openxmlformats.org/drawingml/2006/main">
+              <a:graphicData uri="http://schemas.openxmlformats.org/drawingml/2006/picture">
+                <pic:pic xmlns:pic="http://schemas.openxmlformats.org/drawingml/2006/picture">
+                  <pic:nvPicPr>
+                    <pic:cNvPr id="0" name="Picture 2" descr="http://andrey.moveax.ru/post/image.axd?picture=/mvc3-in-depth/entity-framework/01-basics/entity-framework-architecture.png"/>
+                    <pic:cNvPicPr>
+                      <a:picLocks noChangeAspect="1" noChangeArrowheads="1"/>
+                    </pic:cNvPicPr>
+                  </pic:nvPicPr>
+                  <pic:blipFill>
+                    <a:blip r:embed="rId9">
+                      <a:extLst>
+                        <a:ext uri="{28A0092B-C50C-407E-A947-70E740481C1C}">
+                          <a14:useLocalDpi xmlns:a14="http://schemas.microsoft.com/office/drawing/2010/main" val="0"/>
+                        </a:ext>
+                      </a:extLst>
+                    </a:blip>
+                    <a:srcRect/>
+                    <a:stretch>
+                      <a:fillRect/>
+                    </a:stretch>
+                  </pic:blipFill>
+                  <pic:spPr bwMode="auto">
+                    <a:xfrm>
+                      <a:off x="0" y="0"/>
+                      <a:ext cx="6120130" cy="2363896"/>
+                    </a:xfrm>
+                    <a:prstGeom prst="rect">
+                      <a:avLst/>
+                    </a:prstGeom>
+                    <a:noFill/>
+                    <a:ln>
+                      <a:noFill/>
+                    </a:ln>
+                  </pic:spPr>
+                </pic:pic>
+              </a:graphicData>
+            </a:graphic>
+            <wp14:sizeRelH relativeFrom="page">
+              <wp14:pctWidth>0</wp14:pctWidth>
+            </wp14:sizeRelH>
+            <wp14:sizeRelV relativeFrom="page">
+              <wp14:pctHeight>0</wp14:pctHeight>
+            </wp14:sizeRelV>
+          </wp:anchor>
+        </w:drawing>
+      </w:r>
+      <w:r>
+        <w:rPr>
+          <w:sz w:val="28"/>
+          <w:szCs w:val="28"/>
+        </w:rPr>
+        <w:tab/>
+        <w:t>С</w:t>
+      </w:r>
+      <w:r>
+        <w:rPr>
+          <w:sz w:val="28"/>
+          <w:szCs w:val="28"/>
+        </w:rPr>
+        <w:t>хем</w:t>
+      </w:r>
+      <w:r>
+        <w:rPr>
+          <w:sz w:val="28"/>
+          <w:szCs w:val="28"/>
+        </w:rPr>
+        <w:t>а</w:t>
+      </w:r>
+      <w:r>
+        <w:rPr>
+          <w:sz w:val="28"/>
+          <w:szCs w:val="28"/>
+        </w:rPr>
+        <w:t xml:space="preserve"> </w:t>
+      </w:r>
+      <w:bookmarkStart w:id="0" w:name="_GoBack"/>
+      <w:bookmarkEnd w:id="0"/>
+      <w:r>
+        <w:rPr>
+          <w:sz w:val="28"/>
+          <w:szCs w:val="28"/>
+        </w:rPr>
+        <w:t>архитектуры библиотеки</w:t>
+      </w:r>
+      <w:r>
+        <w:rPr>
+          <w:sz w:val="28"/>
+          <w:szCs w:val="28"/>
+        </w:rPr>
+        <w:t xml:space="preserve"> представлена на рисунке 4.</w:t>
+      </w:r>
+    </w:p>
+    <w:p>
+      <w:pPr>
+        <w:spacing w:after="240" w:line="360" w:lineRule="exact"/>
+        <w:jc w:val="center"/>
+        <w:rPr>
+          <w:rFonts w:ascii="Times New Roman" w:hAnsi="Times New Roman" w:cs="Times New Roman"/>
+          <w:sz w:val="28"/>
+          <w:szCs w:val="28"/>
+          <w:lang w:val="en-US"/>
+        </w:rPr>
+      </w:pPr>
+      <w:r>
+        <w:rPr>
+          <w:rFonts w:ascii="Times New Roman" w:hAnsi="Times New Roman" w:cs="Times New Roman"/>
+          <w:sz w:val="28"/>
+          <w:szCs w:val="28"/>
+          <w:lang w:val="ru-RU"/>
+        </w:rPr>
+        <w:t xml:space="preserve">Рисунок 4 – Архитектура </w:t>
+      </w:r>
+      <w:r>
+        <w:rPr>
+          <w:rFonts w:ascii="Times New Roman" w:hAnsi="Times New Roman" w:cs="Times New Roman"/>
+          <w:sz w:val="28"/>
+          <w:szCs w:val="28"/>
+          <w:lang w:val="en-US"/>
+        </w:rPr>
+        <w:t>Entity Framework</w:t>
+      </w:r>
+    </w:p>
+    <w:p>
+      <w:pPr>
+        <w:spacing w:after="240" w:line="360" w:lineRule="exact"/>
+        <w:ind w:firstLine="708"/>
+        <w:jc w:val="both"/>
+        <w:rPr>
+          <w:rFonts w:ascii="Times New Roman" w:hAnsi="Times New Roman" w:cs="Times New Roman"/>
+          <w:sz w:val="28"/>
+          <w:szCs w:val="28"/>
+          <w:lang w:val="ru-RU"/>
+        </w:rPr>
+      </w:pPr>
+      <w:r>
+        <w:rPr>
+          <w:rFonts w:ascii="Times New Roman" w:hAnsi="Times New Roman" w:cs="Times New Roman"/>
+          <w:sz w:val="28"/>
+          <w:szCs w:val="28"/>
+          <w:lang w:val="ru-RU"/>
+        </w:rPr>
+        <w:t>Ниже приведу краткое описание назначения основных составляющих архитектуры.</w:t>
+      </w:r>
+    </w:p>
+    <w:p>
+      <w:pPr>
+        <w:spacing w:after="240" w:line="360" w:lineRule="exact"/>
+        <w:ind w:firstLine="708"/>
+        <w:jc w:val="both"/>
+        <w:rPr>
+          <w:rFonts w:ascii="Times New Roman" w:hAnsi="Times New Roman" w:cs="Times New Roman"/>
+          <w:sz w:val="28"/>
+          <w:szCs w:val="28"/>
+          <w:lang w:val="ru-RU"/>
+        </w:rPr>
+      </w:pPr>
+      <w:r>
+        <w:rPr>
+          <w:rFonts w:ascii="Times New Roman" w:hAnsi="Times New Roman" w:cs="Times New Roman"/>
+          <w:sz w:val="28"/>
+          <w:szCs w:val="28"/>
+          <w:lang w:val="ru-RU"/>
+        </w:rPr>
+        <w:t xml:space="preserve">Модель данных </w:t>
+      </w:r>
+      <w:r>
+        <w:rPr>
+          <w:rFonts w:ascii="Times New Roman" w:hAnsi="Times New Roman" w:cs="Times New Roman"/>
+          <w:sz w:val="28"/>
+          <w:szCs w:val="28"/>
+          <w:lang w:val="en-US"/>
+        </w:rPr>
+        <w:t>Entity</w:t>
+      </w:r>
+      <w:r>
+        <w:rPr>
+          <w:rFonts w:ascii="Times New Roman" w:hAnsi="Times New Roman" w:cs="Times New Roman"/>
+          <w:sz w:val="28"/>
+          <w:szCs w:val="28"/>
+          <w:lang w:val="ru-RU"/>
+        </w:rPr>
+        <w:t xml:space="preserve"> (</w:t>
+      </w:r>
+      <w:proofErr w:type="spellStart"/>
+      <w:r>
+        <w:rPr>
+          <w:rFonts w:ascii="Times New Roman" w:hAnsi="Times New Roman" w:cs="Times New Roman"/>
+          <w:sz w:val="28"/>
+          <w:szCs w:val="28"/>
+          <w:lang w:val="en-US"/>
+        </w:rPr>
+        <w:t>EDM</w:t>
+      </w:r>
+      <w:proofErr w:type="spellEnd"/>
+      <w:r>
+        <w:rPr>
+          <w:rFonts w:ascii="Times New Roman" w:hAnsi="Times New Roman" w:cs="Times New Roman"/>
+          <w:sz w:val="28"/>
+          <w:szCs w:val="28"/>
+          <w:lang w:val="ru-RU"/>
+        </w:rPr>
+        <w:t xml:space="preserve"> или </w:t>
+      </w:r>
+      <w:r>
+        <w:rPr>
+          <w:rFonts w:ascii="Times New Roman" w:hAnsi="Times New Roman" w:cs="Times New Roman"/>
+          <w:sz w:val="28"/>
+          <w:szCs w:val="28"/>
+          <w:lang w:val="en-US"/>
+        </w:rPr>
+        <w:t>Entity</w:t>
+      </w:r>
+      <w:r>
+        <w:rPr>
+          <w:rFonts w:ascii="Times New Roman" w:hAnsi="Times New Roman" w:cs="Times New Roman"/>
+          <w:sz w:val="28"/>
+          <w:szCs w:val="28"/>
+          <w:lang w:val="ru-RU"/>
+        </w:rPr>
+        <w:t xml:space="preserve"> </w:t>
+      </w:r>
+      <w:r>
+        <w:rPr>
+          <w:rFonts w:ascii="Times New Roman" w:hAnsi="Times New Roman" w:cs="Times New Roman"/>
+          <w:sz w:val="28"/>
+          <w:szCs w:val="28"/>
+          <w:lang w:val="en-US"/>
+        </w:rPr>
+        <w:t>Data</w:t>
+      </w:r>
+      <w:r>
+        <w:rPr>
+          <w:rFonts w:ascii="Times New Roman" w:hAnsi="Times New Roman" w:cs="Times New Roman"/>
+          <w:sz w:val="28"/>
+          <w:szCs w:val="28"/>
+          <w:lang w:val="ru-RU"/>
+        </w:rPr>
+        <w:t xml:space="preserve"> </w:t>
+      </w:r>
+      <w:r>
+        <w:rPr>
+          <w:rFonts w:ascii="Times New Roman" w:hAnsi="Times New Roman" w:cs="Times New Roman"/>
+          <w:sz w:val="28"/>
+          <w:szCs w:val="28"/>
+          <w:lang w:val="en-US"/>
+        </w:rPr>
+        <w:t>Model</w:t>
+      </w:r>
+      <w:r>
+        <w:rPr>
+          <w:rFonts w:ascii="Times New Roman" w:hAnsi="Times New Roman" w:cs="Times New Roman"/>
+          <w:sz w:val="28"/>
+          <w:szCs w:val="28"/>
+          <w:lang w:val="ru-RU"/>
+        </w:rPr>
+        <w:t>) это модель, описывающая отношение клиентских объектов и таблиц, расположенных в базе данных. Можно выделить следующие её составляющие:</w:t>
+      </w:r>
+    </w:p>
+    <w:p>
+      <w:pPr>
+        <w:pStyle w:val="ListParagraph"/>
+        <w:numPr>
+          <w:ilvl w:val="0"/>
+          <w:numId w:val="47"/>
+        </w:numPr>
         <w:spacing w:after="240" w:line="360" w:lineRule="exact"/>
         <w:jc w:val="both"/>
         <w:rPr>
           <w:rFonts w:ascii="Times New Roman" w:hAnsi="Times New Roman" w:cs="Times New Roman"/>
           <w:sz w:val="28"/>
           <w:szCs w:val="28"/>
-        </w:rPr>
-      </w:pPr>
-      <w:r>
-        <w:rPr>
-          <w:rFonts w:ascii="Times New Roman" w:hAnsi="Times New Roman" w:cs="Times New Roman"/>
-          <w:sz w:val="28"/>
-          <w:szCs w:val="28"/>
-        </w:rPr>
-        <w:tab/>
-        <w:t>Entity Framework (EF) — объектно-ориентированная технология доступа к данным, является object-relational mapping (ORM) решением для .NET Framework от Microsoft. Предоставляет возможность взаимодействия с объектами как посредством LINQ в виде LINQ to Entities, так и с использованием Entity SQL. Для облегчения построения web-решений используется как ADO.NET Data Services (Astoria), так и связка из Windows Communication Foundation и Windows Presentation Foundation, позволяющая строить многоуровневые приложения, реализуя один из шаблонов проектирования MVC, MVP или MVVM.</w:t>
+          <w:lang w:val="ru-RU"/>
+        </w:rPr>
+      </w:pPr>
+      <w:r>
+        <w:rPr>
+          <w:rFonts w:ascii="Times New Roman" w:hAnsi="Times New Roman" w:cs="Times New Roman"/>
+          <w:sz w:val="28"/>
+          <w:szCs w:val="28"/>
+          <w:lang w:val="ru-RU"/>
+        </w:rPr>
+        <w:t>Концептуальная модель (</w:t>
+      </w:r>
+      <w:r>
+        <w:rPr>
+          <w:rFonts w:ascii="Times New Roman" w:hAnsi="Times New Roman" w:cs="Times New Roman"/>
+          <w:sz w:val="28"/>
+          <w:szCs w:val="28"/>
+          <w:lang w:val="en-US"/>
+        </w:rPr>
+        <w:t>Conceptual</w:t>
+      </w:r>
+      <w:r>
+        <w:rPr>
+          <w:rFonts w:ascii="Times New Roman" w:hAnsi="Times New Roman" w:cs="Times New Roman"/>
+          <w:sz w:val="28"/>
+          <w:szCs w:val="28"/>
+          <w:lang w:val="ru-RU"/>
+        </w:rPr>
+        <w:t xml:space="preserve"> </w:t>
+      </w:r>
+      <w:r>
+        <w:rPr>
+          <w:rFonts w:ascii="Times New Roman" w:hAnsi="Times New Roman" w:cs="Times New Roman"/>
+          <w:sz w:val="28"/>
+          <w:szCs w:val="28"/>
+          <w:lang w:val="en-US"/>
+        </w:rPr>
+        <w:t>model</w:t>
+      </w:r>
+      <w:r>
+        <w:rPr>
+          <w:rFonts w:ascii="Times New Roman" w:hAnsi="Times New Roman" w:cs="Times New Roman"/>
+          <w:sz w:val="28"/>
+          <w:szCs w:val="28"/>
+          <w:lang w:val="ru-RU"/>
+        </w:rPr>
+        <w:t xml:space="preserve">) – содержит описание классов клиентской </w:t>
+      </w:r>
+      <w:r>
+        <w:rPr>
+          <w:rFonts w:ascii="Times New Roman" w:hAnsi="Times New Roman" w:cs="Times New Roman"/>
+          <w:sz w:val="28"/>
+          <w:szCs w:val="28"/>
+          <w:lang w:val="ru-RU"/>
+        </w:rPr>
+        <w:t>м</w:t>
+      </w:r>
+      <w:r>
+        <w:rPr>
+          <w:rFonts w:ascii="Times New Roman" w:hAnsi="Times New Roman" w:cs="Times New Roman"/>
+          <w:sz w:val="28"/>
+          <w:szCs w:val="28"/>
+          <w:lang w:val="ru-RU"/>
+        </w:rPr>
+        <w:t>одели и взаимоотношения между ними.</w:t>
+      </w:r>
+    </w:p>
+    <w:p>
+      <w:pPr>
+        <w:pStyle w:val="ListParagraph"/>
+        <w:numPr>
+          <w:ilvl w:val="0"/>
+          <w:numId w:val="47"/>
+        </w:numPr>
+        <w:spacing w:after="240" w:line="360" w:lineRule="exact"/>
+        <w:jc w:val="both"/>
+        <w:rPr>
+          <w:rFonts w:ascii="Times New Roman" w:hAnsi="Times New Roman" w:cs="Times New Roman"/>
+          <w:sz w:val="28"/>
+          <w:szCs w:val="28"/>
+          <w:lang w:val="ru-RU"/>
+        </w:rPr>
+      </w:pPr>
+      <w:r>
+        <w:rPr>
+          <w:rFonts w:ascii="Times New Roman" w:hAnsi="Times New Roman" w:cs="Times New Roman"/>
+          <w:sz w:val="28"/>
+          <w:szCs w:val="28"/>
+          <w:lang w:val="ru-RU"/>
+        </w:rPr>
+        <w:t>Модель хранилища (</w:t>
+      </w:r>
+      <w:r>
+        <w:rPr>
+          <w:rFonts w:ascii="Times New Roman" w:hAnsi="Times New Roman" w:cs="Times New Roman"/>
+          <w:sz w:val="28"/>
+          <w:szCs w:val="28"/>
+          <w:lang w:val="en-US"/>
+        </w:rPr>
+        <w:t>Storage</w:t>
+      </w:r>
+      <w:r>
+        <w:rPr>
+          <w:rFonts w:ascii="Times New Roman" w:hAnsi="Times New Roman" w:cs="Times New Roman"/>
+          <w:sz w:val="28"/>
+          <w:szCs w:val="28"/>
+          <w:lang w:val="ru-RU"/>
+        </w:rPr>
+        <w:t xml:space="preserve"> </w:t>
+      </w:r>
+      <w:r>
+        <w:rPr>
+          <w:rFonts w:ascii="Times New Roman" w:hAnsi="Times New Roman" w:cs="Times New Roman"/>
+          <w:sz w:val="28"/>
+          <w:szCs w:val="28"/>
+          <w:lang w:val="en-US"/>
+        </w:rPr>
+        <w:t>model</w:t>
+      </w:r>
+      <w:r>
+        <w:rPr>
+          <w:rFonts w:ascii="Times New Roman" w:hAnsi="Times New Roman" w:cs="Times New Roman"/>
+          <w:sz w:val="28"/>
+          <w:szCs w:val="28"/>
+          <w:lang w:val="ru-RU"/>
+        </w:rPr>
+        <w:t xml:space="preserve">) – аналогична </w:t>
+      </w:r>
+      <w:r>
+        <w:rPr>
+          <w:rFonts w:ascii="Times New Roman" w:hAnsi="Times New Roman" w:cs="Times New Roman"/>
+          <w:sz w:val="28"/>
+          <w:szCs w:val="28"/>
+          <w:lang w:val="ru-RU"/>
+        </w:rPr>
+        <w:t>к</w:t>
+      </w:r>
+      <w:r>
+        <w:rPr>
+          <w:rFonts w:ascii="Times New Roman" w:hAnsi="Times New Roman" w:cs="Times New Roman"/>
+          <w:sz w:val="28"/>
+          <w:szCs w:val="28"/>
+          <w:lang w:val="ru-RU"/>
+        </w:rPr>
+        <w:t>онцептуальной модели, но описывает таблицы, расположенные в реляционной базе данных.</w:t>
+      </w:r>
+    </w:p>
+    <w:p>
+      <w:pPr>
+        <w:pStyle w:val="ListParagraph"/>
+        <w:numPr>
+          <w:ilvl w:val="0"/>
+          <w:numId w:val="47"/>
+        </w:numPr>
+        <w:spacing w:after="240" w:line="360" w:lineRule="exact"/>
+        <w:jc w:val="both"/>
+        <w:rPr>
+          <w:rFonts w:ascii="Times New Roman" w:hAnsi="Times New Roman" w:cs="Times New Roman"/>
+          <w:sz w:val="28"/>
+          <w:szCs w:val="28"/>
+          <w:lang w:val="ru-RU"/>
+        </w:rPr>
+      </w:pPr>
+      <w:r>
+        <w:rPr>
+          <w:rFonts w:ascii="Times New Roman" w:hAnsi="Times New Roman" w:cs="Times New Roman"/>
+          <w:sz w:val="28"/>
+          <w:szCs w:val="28"/>
+          <w:lang w:val="ru-RU"/>
+        </w:rPr>
+        <w:t>Отображение (</w:t>
+      </w:r>
+      <w:r>
+        <w:rPr>
+          <w:rFonts w:ascii="Times New Roman" w:hAnsi="Times New Roman" w:cs="Times New Roman"/>
+          <w:sz w:val="28"/>
+          <w:szCs w:val="28"/>
+          <w:lang w:val="en-US"/>
+        </w:rPr>
+        <w:t>Mapping</w:t>
+      </w:r>
+      <w:r>
+        <w:rPr>
+          <w:rFonts w:ascii="Times New Roman" w:hAnsi="Times New Roman" w:cs="Times New Roman"/>
+          <w:sz w:val="28"/>
+          <w:szCs w:val="28"/>
+          <w:lang w:val="ru-RU"/>
+        </w:rPr>
+        <w:t>) – содержит схему соответствия между указанными выше моделями.</w:t>
+      </w:r>
+    </w:p>
+    <w:p>
+      <w:pPr>
+        <w:spacing w:after="240" w:line="360" w:lineRule="exact"/>
+        <w:ind w:firstLine="360"/>
+        <w:jc w:val="both"/>
+        <w:rPr>
+          <w:rFonts w:ascii="Times New Roman" w:hAnsi="Times New Roman" w:cs="Times New Roman"/>
+          <w:sz w:val="28"/>
+          <w:szCs w:val="28"/>
+          <w:lang w:val="ru-RU"/>
+        </w:rPr>
+      </w:pPr>
+      <w:r>
+        <w:rPr>
+          <w:rFonts w:ascii="Times New Roman" w:hAnsi="Times New Roman" w:cs="Times New Roman"/>
+          <w:sz w:val="28"/>
+          <w:szCs w:val="28"/>
+          <w:lang w:val="ru-RU"/>
+        </w:rPr>
+        <w:t>На с</w:t>
+      </w:r>
+      <w:r>
+        <w:rPr>
+          <w:rFonts w:ascii="Times New Roman" w:hAnsi="Times New Roman" w:cs="Times New Roman"/>
+          <w:sz w:val="28"/>
+          <w:szCs w:val="28"/>
+          <w:lang w:val="ru-RU"/>
+        </w:rPr>
+        <w:t>ло</w:t>
+      </w:r>
+      <w:r>
+        <w:rPr>
+          <w:rFonts w:ascii="Times New Roman" w:hAnsi="Times New Roman" w:cs="Times New Roman"/>
+          <w:sz w:val="28"/>
+          <w:szCs w:val="28"/>
+          <w:lang w:val="ru-RU"/>
+        </w:rPr>
+        <w:t>е</w:t>
+      </w:r>
+      <w:r>
+        <w:rPr>
+          <w:rFonts w:ascii="Times New Roman" w:hAnsi="Times New Roman" w:cs="Times New Roman"/>
+          <w:sz w:val="28"/>
+          <w:szCs w:val="28"/>
+          <w:lang w:val="ru-RU"/>
+        </w:rPr>
+        <w:t xml:space="preserve"> </w:t>
+      </w:r>
+      <w:r>
+        <w:rPr>
+          <w:rFonts w:ascii="Times New Roman" w:hAnsi="Times New Roman" w:cs="Times New Roman"/>
+          <w:sz w:val="28"/>
+          <w:szCs w:val="28"/>
+          <w:lang w:val="ru-RU"/>
+        </w:rPr>
+        <w:t>с</w:t>
+      </w:r>
+      <w:r>
+        <w:rPr>
+          <w:rFonts w:ascii="Times New Roman" w:hAnsi="Times New Roman" w:cs="Times New Roman"/>
+          <w:sz w:val="28"/>
+          <w:szCs w:val="28"/>
+          <w:lang w:val="ru-RU"/>
+        </w:rPr>
+        <w:t>лужбы объектов (</w:t>
+      </w:r>
+      <w:r>
+        <w:rPr>
+          <w:rFonts w:ascii="Times New Roman" w:hAnsi="Times New Roman" w:cs="Times New Roman"/>
+          <w:sz w:val="28"/>
+          <w:szCs w:val="28"/>
+          <w:lang w:val="en-US"/>
+        </w:rPr>
+        <w:t>Object</w:t>
+      </w:r>
+      <w:r>
+        <w:rPr>
+          <w:rFonts w:ascii="Times New Roman" w:hAnsi="Times New Roman" w:cs="Times New Roman"/>
+          <w:sz w:val="28"/>
+          <w:szCs w:val="28"/>
+          <w:lang w:val="ru-RU"/>
+        </w:rPr>
+        <w:t xml:space="preserve"> </w:t>
+      </w:r>
+      <w:r>
+        <w:rPr>
+          <w:rFonts w:ascii="Times New Roman" w:hAnsi="Times New Roman" w:cs="Times New Roman"/>
+          <w:sz w:val="28"/>
+          <w:szCs w:val="28"/>
+          <w:lang w:val="en-US"/>
+        </w:rPr>
+        <w:t>Services</w:t>
+      </w:r>
+      <w:r>
+        <w:rPr>
+          <w:rFonts w:ascii="Times New Roman" w:hAnsi="Times New Roman" w:cs="Times New Roman"/>
+          <w:sz w:val="28"/>
+          <w:szCs w:val="28"/>
+          <w:lang w:val="ru-RU"/>
+        </w:rPr>
+        <w:t>)</w:t>
+      </w:r>
+      <w:r>
+        <w:rPr>
+          <w:rFonts w:ascii="Times New Roman" w:hAnsi="Times New Roman" w:cs="Times New Roman"/>
+          <w:sz w:val="28"/>
+          <w:szCs w:val="28"/>
+          <w:lang w:val="ru-RU"/>
+        </w:rPr>
+        <w:t xml:space="preserve"> </w:t>
+      </w:r>
+      <w:r>
+        <w:rPr>
+          <w:rFonts w:ascii="Times New Roman" w:hAnsi="Times New Roman" w:cs="Times New Roman"/>
+          <w:sz w:val="28"/>
+          <w:szCs w:val="28"/>
+          <w:lang w:val="ru-RU"/>
+        </w:rPr>
+        <w:t>клиент может воспользоваться любым из двух поддерживаемых языков</w:t>
+      </w:r>
+      <w:r>
+        <w:rPr>
+          <w:rFonts w:ascii="Times New Roman" w:hAnsi="Times New Roman" w:cs="Times New Roman"/>
+          <w:sz w:val="28"/>
+          <w:szCs w:val="28"/>
+          <w:lang w:val="ru-RU"/>
+        </w:rPr>
+        <w:t xml:space="preserve"> д</w:t>
+      </w:r>
+      <w:r>
+        <w:rPr>
+          <w:rFonts w:ascii="Times New Roman" w:hAnsi="Times New Roman" w:cs="Times New Roman"/>
+          <w:sz w:val="28"/>
+          <w:szCs w:val="28"/>
+          <w:lang w:val="ru-RU"/>
+        </w:rPr>
+        <w:t xml:space="preserve">ля получения необходимой информации: </w:t>
+      </w:r>
+      <w:r>
+        <w:rPr>
+          <w:rFonts w:ascii="Times New Roman" w:hAnsi="Times New Roman" w:cs="Times New Roman"/>
+          <w:sz w:val="28"/>
+          <w:szCs w:val="28"/>
+          <w:lang w:val="en-US"/>
+        </w:rPr>
+        <w:t>Entity</w:t>
+      </w:r>
+      <w:r>
+        <w:rPr>
+          <w:rFonts w:ascii="Times New Roman" w:hAnsi="Times New Roman" w:cs="Times New Roman"/>
+          <w:sz w:val="28"/>
+          <w:szCs w:val="28"/>
+          <w:lang w:val="ru-RU"/>
+        </w:rPr>
+        <w:t xml:space="preserve"> </w:t>
+      </w:r>
+      <w:r>
+        <w:rPr>
+          <w:rFonts w:ascii="Times New Roman" w:hAnsi="Times New Roman" w:cs="Times New Roman"/>
+          <w:sz w:val="28"/>
+          <w:szCs w:val="28"/>
+          <w:lang w:val="en-US"/>
+        </w:rPr>
+        <w:t>SQL</w:t>
+      </w:r>
+      <w:r>
+        <w:rPr>
+          <w:rFonts w:ascii="Times New Roman" w:hAnsi="Times New Roman" w:cs="Times New Roman"/>
+          <w:sz w:val="28"/>
+          <w:szCs w:val="28"/>
+          <w:lang w:val="ru-RU"/>
+        </w:rPr>
+        <w:t xml:space="preserve"> и </w:t>
+      </w:r>
+      <w:r>
+        <w:rPr>
+          <w:rFonts w:ascii="Times New Roman" w:hAnsi="Times New Roman" w:cs="Times New Roman"/>
+          <w:sz w:val="28"/>
+          <w:szCs w:val="28"/>
+          <w:lang w:val="en-US"/>
+        </w:rPr>
+        <w:t>LINQ</w:t>
+      </w:r>
+      <w:r>
+        <w:rPr>
+          <w:rFonts w:ascii="Times New Roman" w:hAnsi="Times New Roman" w:cs="Times New Roman"/>
+          <w:sz w:val="28"/>
+          <w:szCs w:val="28"/>
+          <w:lang w:val="ru-RU"/>
+        </w:rPr>
+        <w:t xml:space="preserve"> </w:t>
+      </w:r>
+      <w:r>
+        <w:rPr>
+          <w:rFonts w:ascii="Times New Roman" w:hAnsi="Times New Roman" w:cs="Times New Roman"/>
+          <w:sz w:val="28"/>
+          <w:szCs w:val="28"/>
+          <w:lang w:val="en-US"/>
+        </w:rPr>
+        <w:t>to</w:t>
+      </w:r>
+      <w:r>
+        <w:rPr>
+          <w:rFonts w:ascii="Times New Roman" w:hAnsi="Times New Roman" w:cs="Times New Roman"/>
+          <w:sz w:val="28"/>
+          <w:szCs w:val="28"/>
+          <w:lang w:val="ru-RU"/>
+        </w:rPr>
+        <w:t xml:space="preserve"> </w:t>
+      </w:r>
+      <w:r>
+        <w:rPr>
+          <w:rFonts w:ascii="Times New Roman" w:hAnsi="Times New Roman" w:cs="Times New Roman"/>
+          <w:sz w:val="28"/>
+          <w:szCs w:val="28"/>
+          <w:lang w:val="en-US"/>
+        </w:rPr>
+        <w:t>Entities</w:t>
+      </w:r>
+      <w:r>
+        <w:rPr>
+          <w:rFonts w:ascii="Times New Roman" w:hAnsi="Times New Roman" w:cs="Times New Roman"/>
+          <w:sz w:val="28"/>
+          <w:szCs w:val="28"/>
+          <w:lang w:val="ru-RU"/>
+        </w:rPr>
+        <w:t>.</w:t>
+      </w:r>
+    </w:p>
+    <w:p>
+      <w:pPr>
+        <w:spacing w:after="240" w:line="360" w:lineRule="exact"/>
+        <w:jc w:val="both"/>
+        <w:rPr>
+          <w:rFonts w:ascii="Times New Roman" w:hAnsi="Times New Roman" w:cs="Times New Roman"/>
+          <w:sz w:val="28"/>
+          <w:szCs w:val="28"/>
+          <w:lang w:val="ru-RU"/>
+        </w:rPr>
+      </w:pPr>
+    </w:p>
+    <w:p>
+      <w:pPr>
+        <w:spacing w:after="240" w:line="360" w:lineRule="exact"/>
+        <w:ind w:firstLine="360"/>
+        <w:jc w:val="both"/>
+        <w:rPr>
+          <w:rFonts w:ascii="Times New Roman" w:hAnsi="Times New Roman" w:cs="Times New Roman"/>
+          <w:sz w:val="28"/>
+          <w:szCs w:val="28"/>
+          <w:lang w:val="ru-RU"/>
+        </w:rPr>
+      </w:pPr>
+      <w:r>
+        <w:rPr>
+          <w:rFonts w:ascii="Times New Roman" w:hAnsi="Times New Roman" w:cs="Times New Roman"/>
+          <w:sz w:val="28"/>
+          <w:szCs w:val="28"/>
+          <w:lang w:val="ru-RU"/>
+        </w:rPr>
+        <w:lastRenderedPageBreak/>
+        <w:t xml:space="preserve">Запросы передаются в слой </w:t>
+      </w:r>
+      <w:r>
+        <w:rPr>
+          <w:rFonts w:ascii="Times New Roman" w:hAnsi="Times New Roman" w:cs="Times New Roman"/>
+          <w:sz w:val="28"/>
+          <w:szCs w:val="28"/>
+          <w:lang w:val="ru-RU"/>
+        </w:rPr>
+        <w:t>с</w:t>
+      </w:r>
+      <w:r>
+        <w:rPr>
+          <w:rFonts w:ascii="Times New Roman" w:hAnsi="Times New Roman" w:cs="Times New Roman"/>
+          <w:sz w:val="28"/>
+          <w:szCs w:val="28"/>
+          <w:lang w:val="ru-RU"/>
+        </w:rPr>
+        <w:t>лужбы объектов, который отвечает за взаимодействие с объектами клиентской части. Здесь они преобразуются в деревья команд (</w:t>
+      </w:r>
+      <w:r>
+        <w:rPr>
+          <w:rFonts w:ascii="Times New Roman" w:hAnsi="Times New Roman" w:cs="Times New Roman"/>
+          <w:sz w:val="28"/>
+          <w:szCs w:val="28"/>
+          <w:lang w:val="en-US"/>
+        </w:rPr>
+        <w:t>command</w:t>
+      </w:r>
+      <w:r>
+        <w:rPr>
+          <w:rFonts w:ascii="Times New Roman" w:hAnsi="Times New Roman" w:cs="Times New Roman"/>
+          <w:sz w:val="28"/>
+          <w:szCs w:val="28"/>
+          <w:lang w:val="ru-RU"/>
+        </w:rPr>
+        <w:t xml:space="preserve"> </w:t>
+      </w:r>
+      <w:r>
+        <w:rPr>
+          <w:rFonts w:ascii="Times New Roman" w:hAnsi="Times New Roman" w:cs="Times New Roman"/>
+          <w:sz w:val="28"/>
+          <w:szCs w:val="28"/>
+          <w:lang w:val="en-US"/>
+        </w:rPr>
+        <w:t>tree</w:t>
+      </w:r>
+      <w:r>
+        <w:rPr>
+          <w:rFonts w:ascii="Times New Roman" w:hAnsi="Times New Roman" w:cs="Times New Roman"/>
+          <w:sz w:val="28"/>
+          <w:szCs w:val="28"/>
+          <w:lang w:val="ru-RU"/>
+        </w:rPr>
+        <w:t>). Кроме того, осуществляется контроль текущего состояния объектов. Это необходимо для сохранения сделанных в них изменений</w:t>
+      </w:r>
+      <w:proofErr w:type="gramStart"/>
+      <w:r>
+        <w:rPr>
+          <w:rFonts w:ascii="Times New Roman" w:hAnsi="Times New Roman" w:cs="Times New Roman"/>
+          <w:sz w:val="28"/>
+          <w:szCs w:val="28"/>
+          <w:lang w:val="ru-RU"/>
+        </w:rPr>
+        <w:t>.</w:t>
+      </w:r>
+      <w:r>
+        <w:rPr>
+          <w:rFonts w:ascii="Times New Roman" w:hAnsi="Times New Roman" w:cs="Times New Roman"/>
+          <w:sz w:val="28"/>
+          <w:szCs w:val="28"/>
+          <w:lang w:val="ru-RU"/>
+        </w:rPr>
+        <w:t xml:space="preserve"> </w:t>
+      </w:r>
+      <w:proofErr w:type="gramEnd"/>
+      <w:r>
+        <w:rPr>
+          <w:rFonts w:ascii="Times New Roman" w:hAnsi="Times New Roman" w:cs="Times New Roman"/>
+          <w:sz w:val="28"/>
+          <w:szCs w:val="28"/>
+          <w:lang w:val="ru-RU"/>
+        </w:rPr>
+        <w:t>К</w:t>
+      </w:r>
+      <w:r>
+        <w:rPr>
+          <w:rFonts w:ascii="Times New Roman" w:hAnsi="Times New Roman" w:cs="Times New Roman"/>
+          <w:sz w:val="28"/>
+          <w:szCs w:val="28"/>
+          <w:lang w:val="ru-RU"/>
+        </w:rPr>
+        <w:t xml:space="preserve">роме того, данный слой отвечает за преобразование данных, передаваемых клиенту от базы данных. При этом объекты с табличной структурой преобразуются в экземпляры классов концептуальной </w:t>
+      </w:r>
+      <w:r>
+        <w:rPr>
+          <w:rFonts w:ascii="Times New Roman" w:hAnsi="Times New Roman" w:cs="Times New Roman"/>
+          <w:sz w:val="28"/>
+          <w:szCs w:val="28"/>
+          <w:lang w:val="ru-RU"/>
+        </w:rPr>
+        <w:t>м</w:t>
+      </w:r>
+      <w:r>
+        <w:rPr>
+          <w:rFonts w:ascii="Times New Roman" w:hAnsi="Times New Roman" w:cs="Times New Roman"/>
+          <w:sz w:val="28"/>
+          <w:szCs w:val="28"/>
+          <w:lang w:val="ru-RU"/>
+        </w:rPr>
+        <w:t>одели.</w:t>
+      </w:r>
+    </w:p>
+    <w:p>
+      <w:pPr>
+        <w:spacing w:after="240" w:line="360" w:lineRule="exact"/>
+        <w:ind w:firstLine="360"/>
+        <w:jc w:val="both"/>
+        <w:rPr>
+          <w:rFonts w:ascii="Times New Roman" w:hAnsi="Times New Roman" w:cs="Times New Roman"/>
+          <w:sz w:val="28"/>
+          <w:szCs w:val="28"/>
+          <w:lang w:val="ru-RU"/>
+        </w:rPr>
+      </w:pPr>
+      <w:r>
+        <w:rPr>
+          <w:rFonts w:ascii="Times New Roman" w:hAnsi="Times New Roman" w:cs="Times New Roman"/>
+          <w:sz w:val="28"/>
+          <w:szCs w:val="28"/>
+          <w:lang w:val="ru-RU"/>
+        </w:rPr>
+        <w:t>Слой к</w:t>
+      </w:r>
+      <w:r>
+        <w:rPr>
+          <w:rFonts w:ascii="Times New Roman" w:hAnsi="Times New Roman" w:cs="Times New Roman"/>
+          <w:sz w:val="28"/>
+          <w:szCs w:val="28"/>
+          <w:lang w:val="ru-RU"/>
+        </w:rPr>
+        <w:t xml:space="preserve">лиентского провайдера данных используется для взаимодействия с базой данных. Для упрощения архитектуры, он не обращается к ней напрямую, а использует провайдера данных </w:t>
+      </w:r>
+      <w:r>
+        <w:rPr>
+          <w:rFonts w:ascii="Times New Roman" w:hAnsi="Times New Roman" w:cs="Times New Roman"/>
+          <w:sz w:val="28"/>
+          <w:szCs w:val="28"/>
+          <w:lang w:val="en-US"/>
+        </w:rPr>
+        <w:t>ADO</w:t>
+      </w:r>
+      <w:r>
+        <w:rPr>
+          <w:rFonts w:ascii="Times New Roman" w:hAnsi="Times New Roman" w:cs="Times New Roman"/>
+          <w:sz w:val="28"/>
+          <w:szCs w:val="28"/>
+          <w:lang w:val="ru-RU"/>
+        </w:rPr>
+        <w:t>.</w:t>
+      </w:r>
+      <w:r>
+        <w:rPr>
+          <w:rFonts w:ascii="Times New Roman" w:hAnsi="Times New Roman" w:cs="Times New Roman"/>
+          <w:sz w:val="28"/>
+          <w:szCs w:val="28"/>
+          <w:lang w:val="en-US"/>
+        </w:rPr>
+        <w:t>NET</w:t>
+      </w:r>
+      <w:proofErr w:type="gramStart"/>
+      <w:r>
+        <w:rPr>
+          <w:rFonts w:ascii="Times New Roman" w:hAnsi="Times New Roman" w:cs="Times New Roman"/>
+          <w:sz w:val="28"/>
+          <w:szCs w:val="28"/>
+          <w:lang w:val="ru-RU"/>
+        </w:rPr>
+        <w:t>.</w:t>
+      </w:r>
+      <w:r>
+        <w:rPr>
+          <w:rFonts w:ascii="Times New Roman" w:hAnsi="Times New Roman" w:cs="Times New Roman"/>
+          <w:sz w:val="28"/>
+          <w:szCs w:val="28"/>
+          <w:lang w:val="ru-RU"/>
+        </w:rPr>
+        <w:t xml:space="preserve"> </w:t>
+      </w:r>
+      <w:proofErr w:type="gramEnd"/>
+      <w:r>
+        <w:rPr>
+          <w:rFonts w:ascii="Times New Roman" w:hAnsi="Times New Roman" w:cs="Times New Roman"/>
+          <w:sz w:val="28"/>
+          <w:szCs w:val="28"/>
+          <w:lang w:val="ru-RU"/>
+        </w:rPr>
+        <w:t>П</w:t>
+      </w:r>
+      <w:r>
+        <w:rPr>
+          <w:rFonts w:ascii="Times New Roman" w:hAnsi="Times New Roman" w:cs="Times New Roman"/>
+          <w:sz w:val="28"/>
+          <w:szCs w:val="28"/>
+          <w:lang w:val="ru-RU"/>
+        </w:rPr>
+        <w:t>ри по</w:t>
+      </w:r>
+      <w:r>
+        <w:rPr>
+          <w:rFonts w:ascii="Times New Roman" w:hAnsi="Times New Roman" w:cs="Times New Roman"/>
+          <w:sz w:val="28"/>
+          <w:szCs w:val="28"/>
+          <w:lang w:val="ru-RU"/>
+        </w:rPr>
+        <w:t>л</w:t>
+      </w:r>
+      <w:r>
+        <w:rPr>
+          <w:rFonts w:ascii="Times New Roman" w:hAnsi="Times New Roman" w:cs="Times New Roman"/>
+          <w:sz w:val="28"/>
+          <w:szCs w:val="28"/>
+          <w:lang w:val="ru-RU"/>
+        </w:rPr>
+        <w:t xml:space="preserve">учении от </w:t>
+      </w:r>
+      <w:r>
+        <w:rPr>
+          <w:rFonts w:ascii="Times New Roman" w:hAnsi="Times New Roman" w:cs="Times New Roman"/>
+          <w:sz w:val="28"/>
+          <w:szCs w:val="28"/>
+          <w:lang w:val="ru-RU"/>
+        </w:rPr>
+        <w:t>с</w:t>
+      </w:r>
+      <w:r>
+        <w:rPr>
+          <w:rFonts w:ascii="Times New Roman" w:hAnsi="Times New Roman" w:cs="Times New Roman"/>
+          <w:sz w:val="28"/>
+          <w:szCs w:val="28"/>
+          <w:lang w:val="ru-RU"/>
+        </w:rPr>
+        <w:t xml:space="preserve">лужбы объектов дерева команд, данный слой создает </w:t>
+      </w:r>
+      <w:r>
+        <w:rPr>
+          <w:rFonts w:ascii="Times New Roman" w:hAnsi="Times New Roman" w:cs="Times New Roman"/>
+          <w:sz w:val="28"/>
+          <w:szCs w:val="28"/>
+          <w:lang w:val="en-US"/>
+        </w:rPr>
+        <w:t>SQL</w:t>
+      </w:r>
+      <w:r>
+        <w:rPr>
+          <w:rFonts w:ascii="Times New Roman" w:hAnsi="Times New Roman" w:cs="Times New Roman"/>
+          <w:sz w:val="28"/>
+          <w:szCs w:val="28"/>
+          <w:lang w:val="ru-RU"/>
+        </w:rPr>
+        <w:t xml:space="preserve"> запрос. Для этого используется все составляющие, входящие в </w:t>
+      </w:r>
+      <w:r>
+        <w:rPr>
+          <w:rFonts w:ascii="Times New Roman" w:hAnsi="Times New Roman" w:cs="Times New Roman"/>
+          <w:sz w:val="28"/>
+          <w:szCs w:val="28"/>
+          <w:lang w:val="ru-RU"/>
+        </w:rPr>
+        <w:t>м</w:t>
+      </w:r>
+      <w:r>
+        <w:rPr>
+          <w:rFonts w:ascii="Times New Roman" w:hAnsi="Times New Roman" w:cs="Times New Roman"/>
+          <w:sz w:val="28"/>
+          <w:szCs w:val="28"/>
+          <w:lang w:val="ru-RU"/>
+        </w:rPr>
+        <w:t xml:space="preserve">одель данных </w:t>
+      </w:r>
+      <w:r>
+        <w:rPr>
+          <w:rFonts w:ascii="Times New Roman" w:hAnsi="Times New Roman" w:cs="Times New Roman"/>
+          <w:sz w:val="28"/>
+          <w:szCs w:val="28"/>
+          <w:lang w:val="en-US"/>
+        </w:rPr>
+        <w:t>Entity</w:t>
+      </w:r>
+      <w:r>
+        <w:rPr>
+          <w:rFonts w:ascii="Times New Roman" w:hAnsi="Times New Roman" w:cs="Times New Roman"/>
+          <w:sz w:val="28"/>
+          <w:szCs w:val="28"/>
+          <w:lang w:val="ru-RU"/>
+        </w:rPr>
+        <w:t xml:space="preserve">. После чего результат передается на выполнение в базу данных, используя </w:t>
+      </w:r>
+      <w:r>
+        <w:rPr>
+          <w:rFonts w:ascii="Times New Roman" w:hAnsi="Times New Roman" w:cs="Times New Roman"/>
+          <w:sz w:val="28"/>
+          <w:szCs w:val="28"/>
+          <w:lang w:val="en-US"/>
+        </w:rPr>
+        <w:t>ADO</w:t>
+      </w:r>
+      <w:r>
+        <w:rPr>
+          <w:rFonts w:ascii="Times New Roman" w:hAnsi="Times New Roman" w:cs="Times New Roman"/>
+          <w:sz w:val="28"/>
+          <w:szCs w:val="28"/>
+          <w:lang w:val="ru-RU"/>
+        </w:rPr>
+        <w:t>.</w:t>
+      </w:r>
+      <w:r>
+        <w:rPr>
+          <w:rFonts w:ascii="Times New Roman" w:hAnsi="Times New Roman" w:cs="Times New Roman"/>
+          <w:sz w:val="28"/>
+          <w:szCs w:val="28"/>
+          <w:lang w:val="en-US"/>
+        </w:rPr>
+        <w:t>NET</w:t>
+      </w:r>
+      <w:r>
+        <w:rPr>
+          <w:rFonts w:ascii="Times New Roman" w:hAnsi="Times New Roman" w:cs="Times New Roman"/>
+          <w:sz w:val="28"/>
+          <w:szCs w:val="28"/>
+          <w:lang w:val="ru-RU"/>
+        </w:rPr>
+        <w:t>.</w:t>
+      </w:r>
+      <w:r>
+        <w:rPr>
+          <w:rFonts w:ascii="Times New Roman" w:hAnsi="Times New Roman" w:cs="Times New Roman"/>
+          <w:sz w:val="28"/>
+          <w:szCs w:val="28"/>
+          <w:lang w:val="ru-RU"/>
+        </w:rPr>
+        <w:t xml:space="preserve"> </w:t>
+      </w:r>
+      <w:r>
+        <w:rPr>
+          <w:rFonts w:ascii="Times New Roman" w:hAnsi="Times New Roman" w:cs="Times New Roman"/>
+          <w:sz w:val="28"/>
+          <w:szCs w:val="28"/>
+          <w:lang w:val="ru-RU"/>
+        </w:rPr>
+        <w:t xml:space="preserve">При получении результата, </w:t>
+      </w:r>
+      <w:r>
+        <w:rPr>
+          <w:rFonts w:ascii="Times New Roman" w:hAnsi="Times New Roman" w:cs="Times New Roman"/>
+          <w:sz w:val="28"/>
+          <w:szCs w:val="28"/>
+          <w:lang w:val="ru-RU"/>
+        </w:rPr>
+        <w:t>с</w:t>
+      </w:r>
+      <w:r>
+        <w:rPr>
+          <w:rFonts w:ascii="Times New Roman" w:hAnsi="Times New Roman" w:cs="Times New Roman"/>
+          <w:sz w:val="28"/>
+          <w:szCs w:val="28"/>
+          <w:lang w:val="ru-RU"/>
+        </w:rPr>
+        <w:t xml:space="preserve">лой </w:t>
+      </w:r>
+      <w:r>
+        <w:rPr>
+          <w:rFonts w:ascii="Times New Roman" w:hAnsi="Times New Roman" w:cs="Times New Roman"/>
+          <w:sz w:val="28"/>
+          <w:szCs w:val="28"/>
+          <w:lang w:val="ru-RU"/>
+        </w:rPr>
+        <w:t>к</w:t>
+      </w:r>
+      <w:r>
+        <w:rPr>
+          <w:rFonts w:ascii="Times New Roman" w:hAnsi="Times New Roman" w:cs="Times New Roman"/>
+          <w:sz w:val="28"/>
+          <w:szCs w:val="28"/>
+          <w:lang w:val="ru-RU"/>
+        </w:rPr>
+        <w:t xml:space="preserve">лиентского провайдера данных преобразует его из простой табличной формы в специальные объекты и передает далее в </w:t>
+      </w:r>
+      <w:r>
+        <w:rPr>
+          <w:rFonts w:ascii="Times New Roman" w:hAnsi="Times New Roman" w:cs="Times New Roman"/>
+          <w:sz w:val="28"/>
+          <w:szCs w:val="28"/>
+          <w:lang w:val="ru-RU"/>
+        </w:rPr>
+        <w:t>с</w:t>
+      </w:r>
+      <w:r>
+        <w:rPr>
+          <w:rFonts w:ascii="Times New Roman" w:hAnsi="Times New Roman" w:cs="Times New Roman"/>
+          <w:sz w:val="28"/>
+          <w:szCs w:val="28"/>
+          <w:lang w:val="ru-RU"/>
+        </w:rPr>
+        <w:t>лужбы объектов для окончательной обработки.</w:t>
+      </w:r>
+    </w:p>
+    <w:p>
+      <w:pPr>
+        <w:spacing w:after="240" w:line="360" w:lineRule="exact"/>
+        <w:ind w:firstLine="360"/>
+        <w:jc w:val="both"/>
+        <w:rPr>
+          <w:rFonts w:ascii="Times New Roman" w:hAnsi="Times New Roman" w:cs="Times New Roman"/>
+          <w:sz w:val="28"/>
+          <w:szCs w:val="28"/>
+          <w:lang w:val="ru-RU"/>
+        </w:rPr>
+      </w:pPr>
+      <w:r>
+        <w:rPr>
+          <w:rFonts w:ascii="Times New Roman" w:hAnsi="Times New Roman" w:cs="Times New Roman"/>
+          <w:sz w:val="28"/>
+          <w:szCs w:val="28"/>
+          <w:lang w:val="ru-RU"/>
+        </w:rPr>
+        <w:t xml:space="preserve">Слой провайдера данных </w:t>
+      </w:r>
+      <w:r>
+        <w:rPr>
+          <w:rFonts w:ascii="Times New Roman" w:hAnsi="Times New Roman" w:cs="Times New Roman"/>
+          <w:sz w:val="28"/>
+          <w:szCs w:val="28"/>
+          <w:lang w:val="en-US"/>
+        </w:rPr>
+        <w:t>ADO</w:t>
+      </w:r>
+      <w:r>
+        <w:rPr>
+          <w:rFonts w:ascii="Times New Roman" w:hAnsi="Times New Roman" w:cs="Times New Roman"/>
+          <w:sz w:val="28"/>
+          <w:szCs w:val="28"/>
+          <w:lang w:val="ru-RU"/>
+        </w:rPr>
+        <w:t>.</w:t>
+      </w:r>
+      <w:r>
+        <w:rPr>
+          <w:rFonts w:ascii="Times New Roman" w:hAnsi="Times New Roman" w:cs="Times New Roman"/>
+          <w:sz w:val="28"/>
+          <w:szCs w:val="28"/>
+          <w:lang w:val="en-US"/>
+        </w:rPr>
+        <w:t>NET</w:t>
+      </w:r>
+      <w:r>
+        <w:rPr>
+          <w:rFonts w:ascii="Times New Roman" w:hAnsi="Times New Roman" w:cs="Times New Roman"/>
+          <w:sz w:val="28"/>
+          <w:szCs w:val="28"/>
+          <w:lang w:val="ru-RU"/>
+        </w:rPr>
+        <w:t xml:space="preserve"> (</w:t>
+      </w:r>
+      <w:r>
+        <w:rPr>
+          <w:rFonts w:ascii="Times New Roman" w:hAnsi="Times New Roman" w:cs="Times New Roman"/>
+          <w:sz w:val="28"/>
+          <w:szCs w:val="28"/>
+          <w:lang w:val="en-US"/>
+        </w:rPr>
+        <w:t>ADO</w:t>
+      </w:r>
+      <w:r>
+        <w:rPr>
+          <w:rFonts w:ascii="Times New Roman" w:hAnsi="Times New Roman" w:cs="Times New Roman"/>
+          <w:sz w:val="28"/>
+          <w:szCs w:val="28"/>
+          <w:lang w:val="ru-RU"/>
+        </w:rPr>
+        <w:t>.</w:t>
+      </w:r>
+      <w:r>
+        <w:rPr>
+          <w:rFonts w:ascii="Times New Roman" w:hAnsi="Times New Roman" w:cs="Times New Roman"/>
+          <w:sz w:val="28"/>
+          <w:szCs w:val="28"/>
+          <w:lang w:val="en-US"/>
+        </w:rPr>
+        <w:t>NET</w:t>
+      </w:r>
+      <w:r>
+        <w:rPr>
+          <w:rFonts w:ascii="Times New Roman" w:hAnsi="Times New Roman" w:cs="Times New Roman"/>
+          <w:sz w:val="28"/>
+          <w:szCs w:val="28"/>
+          <w:lang w:val="ru-RU"/>
+        </w:rPr>
+        <w:t xml:space="preserve"> </w:t>
+      </w:r>
+      <w:r>
+        <w:rPr>
+          <w:rFonts w:ascii="Times New Roman" w:hAnsi="Times New Roman" w:cs="Times New Roman"/>
+          <w:sz w:val="28"/>
+          <w:szCs w:val="28"/>
+          <w:lang w:val="en-US"/>
+        </w:rPr>
+        <w:t>data</w:t>
+      </w:r>
+      <w:r>
+        <w:rPr>
+          <w:rFonts w:ascii="Times New Roman" w:hAnsi="Times New Roman" w:cs="Times New Roman"/>
+          <w:sz w:val="28"/>
+          <w:szCs w:val="28"/>
+          <w:lang w:val="ru-RU"/>
+        </w:rPr>
+        <w:t xml:space="preserve"> </w:t>
+      </w:r>
+      <w:r>
+        <w:rPr>
+          <w:rFonts w:ascii="Times New Roman" w:hAnsi="Times New Roman" w:cs="Times New Roman"/>
+          <w:sz w:val="28"/>
+          <w:szCs w:val="28"/>
+          <w:lang w:val="en-US"/>
+        </w:rPr>
+        <w:t>provider</w:t>
+      </w:r>
+      <w:r>
+        <w:rPr>
+          <w:rFonts w:ascii="Times New Roman" w:hAnsi="Times New Roman" w:cs="Times New Roman"/>
+          <w:sz w:val="28"/>
+          <w:szCs w:val="28"/>
+          <w:lang w:val="ru-RU"/>
+        </w:rPr>
+        <w:t>) используется для непосредственного обращения к реляционной системе управления базами данных.</w:t>
+      </w:r>
+    </w:p>
+    <w:p>
+      <w:pPr>
+        <w:spacing w:after="240" w:line="360" w:lineRule="exact"/>
+        <w:ind w:firstLine="708"/>
+        <w:jc w:val="both"/>
+        <w:rPr>
+          <w:rFonts w:ascii="Times New Roman" w:hAnsi="Times New Roman" w:cs="Times New Roman"/>
+          <w:sz w:val="28"/>
+          <w:szCs w:val="28"/>
+          <w:lang w:val="ru-RU"/>
+        </w:rPr>
+      </w:pPr>
+      <w:r>
+        <w:rPr>
+          <w:rFonts w:ascii="Times New Roman" w:hAnsi="Times New Roman" w:cs="Times New Roman"/>
+          <w:sz w:val="28"/>
+          <w:szCs w:val="28"/>
+          <w:lang w:val="ru-RU"/>
+        </w:rPr>
+        <w:t xml:space="preserve">Подробнее об </w:t>
+      </w:r>
+      <w:r>
+        <w:rPr>
+          <w:rFonts w:ascii="Times New Roman" w:hAnsi="Times New Roman" w:cs="Times New Roman"/>
+          <w:sz w:val="28"/>
+          <w:szCs w:val="28"/>
+        </w:rPr>
+        <w:t>Entity Framework</w:t>
+      </w:r>
+      <w:r>
+        <w:rPr>
+          <w:rFonts w:ascii="Times New Roman" w:hAnsi="Times New Roman" w:cs="Times New Roman"/>
+          <w:sz w:val="28"/>
+          <w:szCs w:val="28"/>
+          <w:lang w:val="ru-RU"/>
+        </w:rPr>
+        <w:t xml:space="preserve"> можно прочитать в официальной документации </w:t>
+      </w:r>
+      <w:proofErr w:type="gramStart"/>
+      <w:r>
+        <w:rPr>
+          <w:rFonts w:ascii="Times New Roman" w:hAnsi="Times New Roman" w:cs="Times New Roman"/>
+          <w:sz w:val="28"/>
+          <w:szCs w:val="28"/>
+          <w:lang w:val="ru-RU"/>
+        </w:rPr>
+        <w:t xml:space="preserve">https://msdn.microsoft.com/en-us/library/bb399572(v=vs.110).aspx </w:t>
+      </w:r>
+      <w:r>
+        <w:rPr>
+          <w:rFonts w:ascii="Times New Roman" w:hAnsi="Times New Roman" w:cs="Times New Roman"/>
+          <w:sz w:val="28"/>
+          <w:szCs w:val="28"/>
+          <w:lang w:val="ru-RU"/>
+        </w:rPr>
+        <w:t xml:space="preserve"> и</w:t>
+      </w:r>
+      <w:proofErr w:type="gramEnd"/>
+      <w:r>
+        <w:rPr>
+          <w:rFonts w:ascii="Times New Roman" w:hAnsi="Times New Roman" w:cs="Times New Roman"/>
+          <w:sz w:val="28"/>
+          <w:szCs w:val="28"/>
+          <w:lang w:val="ru-RU"/>
+        </w:rPr>
+        <w:t xml:space="preserve"> источнике </w:t>
       </w:r>
       <w:r>
         <w:rPr>
@@ -6013,6 +7662,15 @@
           <w:szCs w:val="28"/>
         </w:rPr>
         <w:t>]</w:t>
+      </w:r>
+      <w:r>
+        <w:rPr>
+          <w:rFonts w:ascii="Times New Roman" w:hAnsi="Times New Roman" w:cs="Times New Roman"/>
+          <w:sz w:val="28"/>
+          <w:szCs w:val="28"/>
+          <w:lang w:val="ru-RU"/>
+        </w:rPr>
+        <w:t>.</w:t>
       </w:r>
     </w:p>
     <w:p>
@@ -6254,7 +7912,27 @@
           <w:szCs w:val="28"/>
           <w:lang w:val="ru-RU"/>
         </w:rPr>
-        <w:t xml:space="preserve">-серверах, персональных </w:t>
+        <w:t xml:space="preserve">-серверах, персональных компьютерах и т. д. Другой важной характеристикой является поддержка </w:t>
+      </w:r>
+      <w:proofErr w:type="spellStart"/>
+      <w:r>
+        <w:rPr>
+          <w:rFonts w:ascii="Times New Roman" w:hAnsi="Times New Roman" w:cs="Times New Roman"/>
+          <w:sz w:val="28"/>
+          <w:szCs w:val="28"/>
+          <w:lang w:val="ru-RU"/>
+        </w:rPr>
+        <w:t>Oracle</w:t>
+      </w:r>
+      <w:proofErr w:type="spellEnd"/>
+      <w:r>
+        <w:rPr>
+          <w:rFonts w:ascii="Times New Roman" w:hAnsi="Times New Roman" w:cs="Times New Roman"/>
+          <w:sz w:val="28"/>
+          <w:szCs w:val="28"/>
+          <w:lang w:val="ru-RU"/>
+        </w:rPr>
+        <w:t xml:space="preserve"> всех возможных вариантов архитектур, в том числе симметричных многопроцессорных систем, кластеров, систем с массовым параллелизмом и т. д. Очевидна значимость этих характеристик для крупномасштабных организаций, где эксплуатируется множество компьютеров различных моделей и производителей. В таких условиях фактором успеха является максимально </w:t>
       </w:r>
       <w:r>
         <w:rPr>
@@ -6264,27 +7942,7 @@
           <w:lang w:val="ru-RU"/>
         </w:rPr>
         <w:lastRenderedPageBreak/>
-        <w:t xml:space="preserve">компьютерах и т. д. Другой важной характеристикой является поддержка </w:t>
-      </w:r>
-      <w:proofErr w:type="spellStart"/>
-      <w:r>
-        <w:rPr>
-          <w:rFonts w:ascii="Times New Roman" w:hAnsi="Times New Roman" w:cs="Times New Roman"/>
-          <w:sz w:val="28"/>
-          <w:szCs w:val="28"/>
-          <w:lang w:val="ru-RU"/>
-        </w:rPr>
-        <w:t>Oracle</w:t>
-      </w:r>
-      <w:proofErr w:type="spellEnd"/>
-      <w:r>
-        <w:rPr>
-          <w:rFonts w:ascii="Times New Roman" w:hAnsi="Times New Roman" w:cs="Times New Roman"/>
-          <w:sz w:val="28"/>
-          <w:szCs w:val="28"/>
-          <w:lang w:val="ru-RU"/>
-        </w:rPr>
-        <w:t xml:space="preserve"> всех возможных вариантов архитектур, в том числе симметричных многопроцессорных систем, кластеров, систем с массовым параллелизмом и т. д. Очевидна значимость этих характеристик для крупномасштабных организаций, где эксплуатируется множество компьютеров различных моделей и производителей. В таких условиях фактором успеха является максимально возможная типизация предлагаемых решений, ставящая своей целью существенное снижение стоимости владения программным обеспечением. Унификация систем управления базами данных —один из наиболее значимых шагов</w:t>
+        <w:t>возможная типизация предлагаемых решений, ставящая своей целью существенное снижение стоимости владения программным обеспечением. Унификация систем управления базами данных —один из наиболее значимых шагов</w:t>
       </w:r>
       <w:r>
         <w:rPr>
@@ -6860,7 +8518,6 @@
           <w:szCs w:val="28"/>
           <w:lang w:val="en-US"/>
         </w:rPr>
-        <w:lastRenderedPageBreak/>
         <w:t>Planning</w:t>
       </w:r>
       <w:r>
@@ -7039,6 +8696,7 @@
           <w:szCs w:val="28"/>
           <w:lang w:val="ru-RU"/>
         </w:rPr>
+        <w:lastRenderedPageBreak/>
         <w:t>AngularJS</w:t>
       </w:r>
       <w:proofErr w:type="spellEnd"/>
@@ -7384,7 +9042,6 @@
           <w:sz w:val="28"/>
           <w:szCs w:val="28"/>
         </w:rPr>
-        <w:lastRenderedPageBreak/>
         <w:t>Разделение клиентской и серверной стороны, что позволяет вести разработку параллельно</w:t>
       </w:r>
       <w:r>
@@ -7447,6 +9104,7 @@
           <w:sz w:val="28"/>
           <w:szCs w:val="28"/>
         </w:rPr>
+        <w:lastRenderedPageBreak/>
         <w:t>Angular</w:t>
       </w:r>
       <w:proofErr w:type="spellStart"/>
@@ -7615,7 +9273,7 @@
       </w:r>
     </w:p>
     <w:sectPr>
-      <w:footerReference w:type="default" r:id="rId9"/>
+      <w:footerReference w:type="default" r:id="rId10"/>
       <w:pgSz w:w="11906" w:h="16838"/>
       <w:pgMar w:top="1134" w:right="567" w:bottom="1134" w:left="1701" w:header="709" w:footer="709" w:gutter="0"/>
       <w:cols w:space="708"/>
@@ -7694,7 +9352,7 @@
         <w:noProof/>
         <w:color w:val="000000"/>
       </w:rPr>
-      <w:t>10</w:t>
+      <w:t>12</w:t>
     </w:r>
     <w:r>
       <w:rPr>
@@ -9228,6 +10886,92 @@
     </w:lvl>
   </w:abstractNum>
   <w:abstractNum w:abstractNumId="14" w15:restartNumberingAfterBreak="0">
+    <w:nsid w:val="1D840753"/>
+    <w:multiLevelType w:val="hybridMultilevel"/>
+    <w:tmpl w:val="7150A5EC"/>
+    <w:lvl w:ilvl="0" w:tplc="0409000F">
+      <w:start w:val="1"/>
+      <w:numFmt w:val="decimal"/>
+      <w:lvlText w:val="%1."/>
+      <w:lvlJc w:val="left"/>
+      <w:pPr>
+        <w:ind w:left="720" w:hanging="360"/>
+      </w:pPr>
+    </w:lvl>
+    <w:lvl w:ilvl="1" w:tplc="04190019" w:tentative="1">
+      <w:start w:val="1"/>
+      <w:numFmt w:val="lowerLetter"/>
+      <w:lvlText w:val="%2."/>
+      <w:lvlJc w:val="left"/>
+      <w:pPr>
+        <w:ind w:left="1440" w:hanging="360"/>
+      </w:pPr>
+    </w:lvl>
+    <w:lvl w:ilvl="2" w:tplc="0419001B" w:tentative="1">
+      <w:start w:val="1"/>
+      <w:numFmt w:val="lowerRoman"/>
+      <w:lvlText w:val="%3."/>
+      <w:lvlJc w:val="right"/>
+      <w:pPr>
+        <w:ind w:left="2160" w:hanging="180"/>
+      </w:pPr>
+    </w:lvl>
+    <w:lvl w:ilvl="3" w:tplc="0419000F" w:tentative="1">
+      <w:start w:val="1"/>
+      <w:numFmt w:val="decimal"/>
+      <w:lvlText w:val="%4."/>
+      <w:lvlJc w:val="left"/>
+      <w:pPr>
+        <w:ind w:left="2880" w:hanging="360"/>
+      </w:pPr>
+    </w:lvl>
+    <w:lvl w:ilvl="4" w:tplc="04190019" w:tentative="1">
+      <w:start w:val="1"/>
+      <w:numFmt w:val="lowerLetter"/>
+      <w:lvlText w:val="%5."/>
+      <w:lvlJc w:val="left"/>
+      <w:pPr>
+        <w:ind w:left="3600" w:hanging="360"/>
+      </w:pPr>
+    </w:lvl>
+    <w:lvl w:ilvl="5" w:tplc="0419001B" w:tentative="1">
+      <w:start w:val="1"/>
+      <w:numFmt w:val="lowerRoman"/>
+      <w:lvlText w:val="%6."/>
+      <w:lvlJc w:val="right"/>
+      <w:pPr>
+        <w:ind w:left="4320" w:hanging="180"/>
+      </w:pPr>
+    </w:lvl>
+    <w:lvl w:ilvl="6" w:tplc="0419000F" w:tentative="1">
+      <w:start w:val="1"/>
+      <w:numFmt w:val="decimal"/>
+      <w:lvlText w:val="%7."/>
+      <w:lvlJc w:val="left"/>
+      <w:pPr>
+        <w:ind w:left="5040" w:hanging="360"/>
+      </w:pPr>
+    </w:lvl>
+    <w:lvl w:ilvl="7" w:tplc="04190019" w:tentative="1">
+      <w:start w:val="1"/>
+      <w:numFmt w:val="lowerLetter"/>
+      <w:lvlText w:val="%8."/>
+      <w:lvlJc w:val="left"/>
+      <w:pPr>
+        <w:ind w:left="5760" w:hanging="360"/>
+      </w:pPr>
+    </w:lvl>
+    <w:lvl w:ilvl="8" w:tplc="0419001B" w:tentative="1">
+      <w:start w:val="1"/>
+      <w:numFmt w:val="lowerRoman"/>
+      <w:lvlText w:val="%9."/>
+      <w:lvlJc w:val="right"/>
+      <w:pPr>
+        <w:ind w:left="6480" w:hanging="180"/>
+      </w:pPr>
+    </w:lvl>
+  </w:abstractNum>
+  <w:abstractNum w:abstractNumId="15" w15:restartNumberingAfterBreak="0">
     <w:nsid w:val="223B6EB8"/>
     <w:multiLevelType w:val="hybridMultilevel"/>
     <w:tmpl w:val="D3DEA536"/>
@@ -9340,7 +11084,7 @@
       </w:rPr>
     </w:lvl>
   </w:abstractNum>
-  <w:abstractNum w:abstractNumId="15" w15:restartNumberingAfterBreak="0">
+  <w:abstractNum w:abstractNumId="16" w15:restartNumberingAfterBreak="0">
     <w:nsid w:val="22DC7DAF"/>
     <w:multiLevelType w:val="hybridMultilevel"/>
     <w:tmpl w:val="0AE8A6D2"/>
@@ -9429,7 +11173,7 @@
       </w:pPr>
     </w:lvl>
   </w:abstractNum>
-  <w:abstractNum w:abstractNumId="16" w15:restartNumberingAfterBreak="0">
+  <w:abstractNum w:abstractNumId="17" w15:restartNumberingAfterBreak="0">
     <w:nsid w:val="277911F8"/>
     <w:multiLevelType w:val="hybridMultilevel"/>
     <w:tmpl w:val="8C8C5E20"/>
@@ -9518,7 +11262,7 @@
       </w:pPr>
     </w:lvl>
   </w:abstractNum>
-  <w:abstractNum w:abstractNumId="17" w15:restartNumberingAfterBreak="0">
+  <w:abstractNum w:abstractNumId="18" w15:restartNumberingAfterBreak="0">
     <w:nsid w:val="2A9E2098"/>
     <w:multiLevelType w:val="hybridMultilevel"/>
     <w:tmpl w:val="E77071B2"/>
@@ -9607,7 +11351,7 @@
       </w:pPr>
     </w:lvl>
   </w:abstractNum>
-  <w:abstractNum w:abstractNumId="18" w15:restartNumberingAfterBreak="0">
+  <w:abstractNum w:abstractNumId="19" w15:restartNumberingAfterBreak="0">
     <w:nsid w:val="2BE10AF1"/>
     <w:multiLevelType w:val="hybridMultilevel"/>
     <w:tmpl w:val="03D2F80C"/>
@@ -9747,7 +11491,7 @@
       </w:rPr>
     </w:lvl>
   </w:abstractNum>
-  <w:abstractNum w:abstractNumId="19" w15:restartNumberingAfterBreak="0">
+  <w:abstractNum w:abstractNumId="20" w15:restartNumberingAfterBreak="0">
     <w:nsid w:val="30B55B55"/>
     <w:multiLevelType w:val="hybridMultilevel"/>
     <w:tmpl w:val="2572111C"/>
@@ -9860,7 +11604,7 @@
       </w:rPr>
     </w:lvl>
   </w:abstractNum>
-  <w:abstractNum w:abstractNumId="20" w15:restartNumberingAfterBreak="0">
+  <w:abstractNum w:abstractNumId="21" w15:restartNumberingAfterBreak="0">
     <w:nsid w:val="364355A4"/>
     <w:multiLevelType w:val="hybridMultilevel"/>
     <w:tmpl w:val="E5DCBF7E"/>
@@ -9949,7 +11693,7 @@
       </w:pPr>
     </w:lvl>
   </w:abstractNum>
-  <w:abstractNum w:abstractNumId="21" w15:restartNumberingAfterBreak="0">
+  <w:abstractNum w:abstractNumId="22" w15:restartNumberingAfterBreak="0">
     <w:nsid w:val="369B28D0"/>
     <w:multiLevelType w:val="hybridMultilevel"/>
     <w:tmpl w:val="F872E34E"/>
@@ -10062,7 +11806,7 @@
       </w:rPr>
     </w:lvl>
   </w:abstractNum>
-  <w:abstractNum w:abstractNumId="22" w15:restartNumberingAfterBreak="0">
+  <w:abstractNum w:abstractNumId="23" w15:restartNumberingAfterBreak="0">
     <w:nsid w:val="3B7F4138"/>
     <w:multiLevelType w:val="hybridMultilevel"/>
     <w:tmpl w:val="A3FA4AF2"/>
@@ -10175,7 +11919,7 @@
       </w:rPr>
     </w:lvl>
   </w:abstractNum>
-  <w:abstractNum w:abstractNumId="23" w15:restartNumberingAfterBreak="0">
+  <w:abstractNum w:abstractNumId="24" w15:restartNumberingAfterBreak="0">
     <w:nsid w:val="3E4648A6"/>
     <w:multiLevelType w:val="hybridMultilevel"/>
     <w:tmpl w:val="1E7E11E2"/>
@@ -10264,7 +12008,7 @@
       </w:pPr>
     </w:lvl>
   </w:abstractNum>
-  <w:abstractNum w:abstractNumId="24" w15:restartNumberingAfterBreak="0">
+  <w:abstractNum w:abstractNumId="25" w15:restartNumberingAfterBreak="0">
     <w:nsid w:val="412575C3"/>
     <w:multiLevelType w:val="hybridMultilevel"/>
     <w:tmpl w:val="E988A232"/>
@@ -10353,7 +12097,7 @@
       </w:pPr>
     </w:lvl>
   </w:abstractNum>
-  <w:abstractNum w:abstractNumId="25" w15:restartNumberingAfterBreak="0">
+  <w:abstractNum w:abstractNumId="26" w15:restartNumberingAfterBreak="0">
     <w:nsid w:val="48D41E6C"/>
     <w:multiLevelType w:val="hybridMultilevel"/>
     <w:tmpl w:val="9E129078"/>
@@ -10466,7 +12210,7 @@
       </w:rPr>
     </w:lvl>
   </w:abstractNum>
-  <w:abstractNum w:abstractNumId="26" w15:restartNumberingAfterBreak="0">
+  <w:abstractNum w:abstractNumId="27" w15:restartNumberingAfterBreak="0">
     <w:nsid w:val="492C6E7A"/>
     <w:multiLevelType w:val="multilevel"/>
     <w:tmpl w:val="3F88C724"/>
@@ -10579,7 +12323,7 @@
       </w:rPr>
     </w:lvl>
   </w:abstractNum>
-  <w:abstractNum w:abstractNumId="27" w15:restartNumberingAfterBreak="0">
+  <w:abstractNum w:abstractNumId="28" w15:restartNumberingAfterBreak="0">
     <w:nsid w:val="497A18B7"/>
     <w:multiLevelType w:val="hybridMultilevel"/>
     <w:tmpl w:val="B77E0D54"/>
@@ -10668,7 +12412,7 @@
       </w:pPr>
     </w:lvl>
   </w:abstractNum>
-  <w:abstractNum w:abstractNumId="28" w15:restartNumberingAfterBreak="0">
+  <w:abstractNum w:abstractNumId="29" w15:restartNumberingAfterBreak="0">
     <w:nsid w:val="4F733AB1"/>
     <w:multiLevelType w:val="hybridMultilevel"/>
     <w:tmpl w:val="D2E4FDAC"/>
@@ -10781,7 +12525,7 @@
       </w:rPr>
     </w:lvl>
   </w:abstractNum>
-  <w:abstractNum w:abstractNumId="29" w15:restartNumberingAfterBreak="0">
+  <w:abstractNum w:abstractNumId="30" w15:restartNumberingAfterBreak="0">
     <w:nsid w:val="4FDF664C"/>
     <w:multiLevelType w:val="hybridMultilevel"/>
     <w:tmpl w:val="BF186E86"/>
@@ -10870,7 +12614,7 @@
       </w:pPr>
     </w:lvl>
   </w:abstractNum>
-  <w:abstractNum w:abstractNumId="30" w15:restartNumberingAfterBreak="0">
+  <w:abstractNum w:abstractNumId="31" w15:restartNumberingAfterBreak="0">
     <w:nsid w:val="5114400C"/>
     <w:multiLevelType w:val="hybridMultilevel"/>
     <w:tmpl w:val="820222F6"/>
@@ -10959,7 +12703,7 @@
       </w:pPr>
     </w:lvl>
   </w:abstractNum>
-  <w:abstractNum w:abstractNumId="31" w15:restartNumberingAfterBreak="0">
+  <w:abstractNum w:abstractNumId="32" w15:restartNumberingAfterBreak="0">
     <w:nsid w:val="52507C65"/>
     <w:multiLevelType w:val="hybridMultilevel"/>
     <w:tmpl w:val="1BEA6672"/>
@@ -11072,7 +12816,7 @@
       </w:rPr>
     </w:lvl>
   </w:abstractNum>
-  <w:abstractNum w:abstractNumId="32" w15:restartNumberingAfterBreak="0">
+  <w:abstractNum w:abstractNumId="33" w15:restartNumberingAfterBreak="0">
     <w:nsid w:val="52903459"/>
     <w:multiLevelType w:val="hybridMultilevel"/>
     <w:tmpl w:val="DF123136"/>
@@ -11185,7 +12929,7 @@
       </w:rPr>
     </w:lvl>
   </w:abstractNum>
-  <w:abstractNum w:abstractNumId="33" w15:restartNumberingAfterBreak="0">
+  <w:abstractNum w:abstractNumId="34" w15:restartNumberingAfterBreak="0">
     <w:nsid w:val="5B173F70"/>
     <w:multiLevelType w:val="hybridMultilevel"/>
     <w:tmpl w:val="1C8206E6"/>
@@ -11298,7 +13042,7 @@
       </w:rPr>
     </w:lvl>
   </w:abstractNum>
-  <w:abstractNum w:abstractNumId="34" w15:restartNumberingAfterBreak="0">
+  <w:abstractNum w:abstractNumId="35" w15:restartNumberingAfterBreak="0">
     <w:nsid w:val="644A4669"/>
     <w:multiLevelType w:val="hybridMultilevel"/>
     <w:tmpl w:val="ECD689AC"/>
@@ -11411,7 +13155,7 @@
       </w:rPr>
     </w:lvl>
   </w:abstractNum>
-  <w:abstractNum w:abstractNumId="35" w15:restartNumberingAfterBreak="0">
+  <w:abstractNum w:abstractNumId="36" w15:restartNumberingAfterBreak="0">
     <w:nsid w:val="65414580"/>
     <w:multiLevelType w:val="hybridMultilevel"/>
     <w:tmpl w:val="2228E40A"/>
@@ -11524,7 +13268,7 @@
       </w:rPr>
     </w:lvl>
   </w:abstractNum>
-  <w:abstractNum w:abstractNumId="36" w15:restartNumberingAfterBreak="0">
+  <w:abstractNum w:abstractNumId="37" w15:restartNumberingAfterBreak="0">
     <w:nsid w:val="66441C05"/>
     <w:multiLevelType w:val="hybridMultilevel"/>
     <w:tmpl w:val="3406540C"/>
@@ -11637,7 +13381,7 @@
       </w:rPr>
     </w:lvl>
   </w:abstractNum>
-  <w:abstractNum w:abstractNumId="37" w15:restartNumberingAfterBreak="0">
+  <w:abstractNum w:abstractNumId="38" w15:restartNumberingAfterBreak="0">
     <w:nsid w:val="68490025"/>
     <w:multiLevelType w:val="hybridMultilevel"/>
     <w:tmpl w:val="5E5C7CEE"/>
@@ -11726,7 +13470,7 @@
       </w:pPr>
     </w:lvl>
   </w:abstractNum>
-  <w:abstractNum w:abstractNumId="38" w15:restartNumberingAfterBreak="0">
+  <w:abstractNum w:abstractNumId="39" w15:restartNumberingAfterBreak="0">
     <w:nsid w:val="6A297986"/>
     <w:multiLevelType w:val="hybridMultilevel"/>
     <w:tmpl w:val="D77E7C3E"/>
@@ -11839,7 +13583,7 @@
       </w:rPr>
     </w:lvl>
   </w:abstractNum>
-  <w:abstractNum w:abstractNumId="39" w15:restartNumberingAfterBreak="0">
+  <w:abstractNum w:abstractNumId="40" w15:restartNumberingAfterBreak="0">
     <w:nsid w:val="6C6702F9"/>
     <w:multiLevelType w:val="hybridMultilevel"/>
     <w:tmpl w:val="34CE3FBA"/>
@@ -11952,7 +13696,7 @@
       </w:rPr>
     </w:lvl>
   </w:abstractNum>
-  <w:abstractNum w:abstractNumId="40" w15:restartNumberingAfterBreak="0">
+  <w:abstractNum w:abstractNumId="41" w15:restartNumberingAfterBreak="0">
     <w:nsid w:val="6F234ECA"/>
     <w:multiLevelType w:val="hybridMultilevel"/>
     <w:tmpl w:val="70805F50"/>
@@ -12041,7 +13785,7 @@
       </w:pPr>
     </w:lvl>
   </w:abstractNum>
-  <w:abstractNum w:abstractNumId="41" w15:restartNumberingAfterBreak="0">
+  <w:abstractNum w:abstractNumId="42" w15:restartNumberingAfterBreak="0">
     <w:nsid w:val="6FBC6223"/>
     <w:multiLevelType w:val="hybridMultilevel"/>
     <w:tmpl w:val="6CE884B2"/>
@@ -12127,7 +13871,7 @@
       </w:pPr>
     </w:lvl>
   </w:abstractNum>
-  <w:abstractNum w:abstractNumId="42" w15:restartNumberingAfterBreak="0">
+  <w:abstractNum w:abstractNumId="43" w15:restartNumberingAfterBreak="0">
     <w:nsid w:val="703F7168"/>
     <w:multiLevelType w:val="hybridMultilevel"/>
     <w:tmpl w:val="2A00B5CC"/>
@@ -12216,7 +13960,7 @@
       </w:pPr>
     </w:lvl>
   </w:abstractNum>
-  <w:abstractNum w:abstractNumId="43" w15:restartNumberingAfterBreak="0">
+  <w:abstractNum w:abstractNumId="44" w15:restartNumberingAfterBreak="0">
     <w:nsid w:val="7AC83028"/>
     <w:multiLevelType w:val="hybridMultilevel"/>
     <w:tmpl w:val="8162EEE0"/>
@@ -12305,7 +14049,7 @@
       </w:pPr>
     </w:lvl>
   </w:abstractNum>
-  <w:abstractNum w:abstractNumId="44" w15:restartNumberingAfterBreak="0">
+  <w:abstractNum w:abstractNumId="45" w15:restartNumberingAfterBreak="0">
     <w:nsid w:val="7B96702A"/>
     <w:multiLevelType w:val="hybridMultilevel"/>
     <w:tmpl w:val="F2C875E4"/>
@@ -12394,7 +14138,7 @@
       </w:pPr>
     </w:lvl>
   </w:abstractNum>
-  <w:abstractNum w:abstractNumId="45" w15:restartNumberingAfterBreak="0">
+  <w:abstractNum w:abstractNumId="46" w15:restartNumberingAfterBreak="0">
     <w:nsid w:val="7D4E5B1D"/>
     <w:multiLevelType w:val="hybridMultilevel"/>
     <w:tmpl w:val="52E23264"/>
@@ -12508,16 +14252,16 @@
     </w:lvl>
   </w:abstractNum>
   <w:num w:numId="1">
-    <w:abstractNumId w:val="45"/>
+    <w:abstractNumId w:val="46"/>
   </w:num>
   <w:num w:numId="2">
-    <w:abstractNumId w:val="24"/>
+    <w:abstractNumId w:val="25"/>
   </w:num>
   <w:num w:numId="3">
-    <w:abstractNumId w:val="38"/>
+    <w:abstractNumId w:val="39"/>
   </w:num>
   <w:num w:numId="4">
-    <w:abstractNumId w:val="39"/>
+    <w:abstractNumId w:val="40"/>
   </w:num>
   <w:num w:numId="5">
     <w:abstractNumId w:val="11"/>
@@ -12526,16 +14270,16 @@
     <w:abstractNumId w:val="6"/>
   </w:num>
   <w:num w:numId="7">
-    <w:abstractNumId w:val="35"/>
+    <w:abstractNumId w:val="36"/>
   </w:num>
   <w:num w:numId="8">
-    <w:abstractNumId w:val="40"/>
+    <w:abstractNumId w:val="41"/>
   </w:num>
   <w:num w:numId="9">
     <w:abstractNumId w:val="4"/>
   </w:num>
   <w:num w:numId="10">
-    <w:abstractNumId w:val="21"/>
+    <w:abstractNumId w:val="22"/>
   </w:num>
   <w:num w:numId="11">
     <w:abstractNumId w:val="0"/>
@@ -12544,40 +14288,40 @@
     <w:abstractNumId w:val="1"/>
   </w:num>
   <w:num w:numId="13">
-    <w:abstractNumId w:val="33"/>
+    <w:abstractNumId w:val="34"/>
   </w:num>
   <w:num w:numId="14">
-    <w:abstractNumId w:val="34"/>
+    <w:abstractNumId w:val="35"/>
   </w:num>
   <w:num w:numId="15">
-    <w:abstractNumId w:val="42"/>
+    <w:abstractNumId w:val="43"/>
   </w:num>
   <w:num w:numId="16">
     <w:abstractNumId w:val="12"/>
   </w:num>
   <w:num w:numId="17">
-    <w:abstractNumId w:val="36"/>
+    <w:abstractNumId w:val="37"/>
   </w:num>
   <w:num w:numId="18">
     <w:abstractNumId w:val="13"/>
   </w:num>
   <w:num w:numId="19">
-    <w:abstractNumId w:val="30"/>
+    <w:abstractNumId w:val="31"/>
   </w:num>
   <w:num w:numId="20">
-    <w:abstractNumId w:val="31"/>
+    <w:abstractNumId w:val="32"/>
   </w:num>
   <w:num w:numId="21">
-    <w:abstractNumId w:val="16"/>
+    <w:abstractNumId w:val="17"/>
   </w:num>
   <w:num w:numId="22">
-    <w:abstractNumId w:val="22"/>
+    <w:abstractNumId w:val="23"/>
   </w:num>
   <w:num w:numId="23">
-    <w:abstractNumId w:val="17"/>
+    <w:abstractNumId w:val="18"/>
   </w:num>
   <w:num w:numId="24">
-    <w:abstractNumId w:val="27"/>
+    <w:abstractNumId w:val="28"/>
   </w:num>
   <w:num w:numId="25">
     <w:abstractNumId w:val="10"/>
@@ -12586,28 +14330,28 @@
     <w:abstractNumId w:val="5"/>
   </w:num>
   <w:num w:numId="27">
-    <w:abstractNumId w:val="37"/>
+    <w:abstractNumId w:val="38"/>
   </w:num>
   <w:num w:numId="28">
-    <w:abstractNumId w:val="20"/>
+    <w:abstractNumId w:val="21"/>
   </w:num>
   <w:num w:numId="29">
+    <w:abstractNumId w:val="45"/>
+  </w:num>
+  <w:num w:numId="30">
+    <w:abstractNumId w:val="26"/>
+  </w:num>
+  <w:num w:numId="31">
     <w:abstractNumId w:val="44"/>
   </w:num>
-  <w:num w:numId="30">
-    <w:abstractNumId w:val="25"/>
-  </w:num>
-  <w:num w:numId="31">
-    <w:abstractNumId w:val="43"/>
-  </w:num>
   <w:num w:numId="32">
-    <w:abstractNumId w:val="29"/>
+    <w:abstractNumId w:val="30"/>
   </w:num>
   <w:num w:numId="33">
-    <w:abstractNumId w:val="14"/>
+    <w:abstractNumId w:val="15"/>
   </w:num>
   <w:num w:numId="34">
-    <w:abstractNumId w:val="32"/>
+    <w:abstractNumId w:val="33"/>
   </w:num>
   <w:num w:numId="35">
     <w:abstractNumId w:val="3"/>
@@ -12616,19 +14360,19 @@
     <w:abstractNumId w:val="9"/>
   </w:num>
   <w:num w:numId="37">
-    <w:abstractNumId w:val="28"/>
+    <w:abstractNumId w:val="29"/>
   </w:num>
   <w:num w:numId="38">
-    <w:abstractNumId w:val="15"/>
+    <w:abstractNumId w:val="16"/>
   </w:num>
   <w:num w:numId="39">
-    <w:abstractNumId w:val="18"/>
+    <w:abstractNumId w:val="19"/>
   </w:num>
   <w:num w:numId="40">
-    <w:abstractNumId w:val="23"/>
+    <w:abstractNumId w:val="24"/>
   </w:num>
   <w:num w:numId="41">
-    <w:abstractNumId w:val="41"/>
+    <w:abstractNumId w:val="42"/>
   </w:num>
   <w:num w:numId="42">
     <w:abstractNumId w:val="7"/>
@@ -12637,13 +14381,16 @@
     <w:abstractNumId w:val="2"/>
   </w:num>
   <w:num w:numId="44">
-    <w:abstractNumId w:val="19"/>
+    <w:abstractNumId w:val="20"/>
   </w:num>
   <w:num w:numId="45">
     <w:abstractNumId w:val="8"/>
   </w:num>
   <w:num w:numId="46">
-    <w:abstractNumId w:val="26"/>
+    <w:abstractNumId w:val="27"/>
+  </w:num>
+  <w:num w:numId="47">
+    <w:abstractNumId w:val="14"/>
   </w:num>
 </w:numbering>
 </file>
@@ -13559,7 +15306,7 @@
 </file>
 
 <file path=customXml/itemProps1.xml><?xml version="1.0" encoding="utf-8"?>
-<ds:datastoreItem xmlns:ds="http://schemas.openxmlformats.org/officeDocument/2006/customXml" ds:itemID="{B3EF4F82-CE2B-4856-92D8-95A3DD52F937}">
+<ds:datastoreItem xmlns:ds="http://schemas.openxmlformats.org/officeDocument/2006/customXml" ds:itemID="{214656AB-40B3-4A90-9DD0-6BF867207EAD}">
   <ds:schemaRefs>
     <ds:schemaRef ds:uri="http://schemas.openxmlformats.org/officeDocument/2006/bibliography"/>
   </ds:schemaRefs>

</xml_diff>